<commit_message>
Update CV and website
</commit_message>
<xml_diff>
--- a/old/docs/CV-mhidalgo-EN.docx
+++ b/old/docs/CV-mhidalgo-EN.docx
@@ -1,6 +1,6 @@
 
 <file path=word/document.xml><?xml version="1.0" encoding="utf-8"?>
-<w:document xmlns:wpc="http://schemas.microsoft.com/office/word/2010/wordprocessingCanvas" xmlns:cx="http://schemas.microsoft.com/office/drawing/2014/chartex" xmlns:cx1="http://schemas.microsoft.com/office/drawing/2015/9/8/chartex" xmlns:mc="http://schemas.openxmlformats.org/markup-compatibility/2006" xmlns:o="urn:schemas-microsoft-com:office:office" xmlns:r="http://schemas.openxmlformats.org/officeDocument/2006/relationships" xmlns:m="http://schemas.openxmlformats.org/officeDocument/2006/math" xmlns:v="urn:schemas-microsoft-com:vml" xmlns:wp14="http://schemas.microsoft.com/office/word/2010/wordprocessingDrawing" xmlns:wp="http://schemas.openxmlformats.org/drawingml/2006/wordprocessingDrawing" xmlns:w10="urn:schemas-microsoft-com:office:word" xmlns:w="http://schemas.openxmlformats.org/wordprocessingml/2006/main" xmlns:w14="http://schemas.microsoft.com/office/word/2010/wordml" xmlns:w15="http://schemas.microsoft.com/office/word/2012/wordml" xmlns:w16se="http://schemas.microsoft.com/office/word/2015/wordml/symex" xmlns:wpg="http://schemas.microsoft.com/office/word/2010/wordprocessingGroup" xmlns:wpi="http://schemas.microsoft.com/office/word/2010/wordprocessingInk" xmlns:wne="http://schemas.microsoft.com/office/word/2006/wordml" xmlns:wps="http://schemas.microsoft.com/office/word/2010/wordprocessingShape" mc:Ignorable="w14 w15 w16se wp14">
+<w:document xmlns:wpc="http://schemas.microsoft.com/office/word/2010/wordprocessingCanvas" xmlns:cx="http://schemas.microsoft.com/office/drawing/2014/chartex" xmlns:cx1="http://schemas.microsoft.com/office/drawing/2015/9/8/chartex" xmlns:cx2="http://schemas.microsoft.com/office/drawing/2015/10/21/chartex" xmlns:cx3="http://schemas.microsoft.com/office/drawing/2016/5/9/chartex" xmlns:cx4="http://schemas.microsoft.com/office/drawing/2016/5/10/chartex" xmlns:cx5="http://schemas.microsoft.com/office/drawing/2016/5/11/chartex" xmlns:cx6="http://schemas.microsoft.com/office/drawing/2016/5/12/chartex" xmlns:cx7="http://schemas.microsoft.com/office/drawing/2016/5/13/chartex" xmlns:cx8="http://schemas.microsoft.com/office/drawing/2016/5/14/chartex" xmlns:mc="http://schemas.openxmlformats.org/markup-compatibility/2006" xmlns:aink="http://schemas.microsoft.com/office/drawing/2016/ink" xmlns:am3d="http://schemas.microsoft.com/office/drawing/2017/model3d" xmlns:o="urn:schemas-microsoft-com:office:office" xmlns:r="http://schemas.openxmlformats.org/officeDocument/2006/relationships" xmlns:m="http://schemas.openxmlformats.org/officeDocument/2006/math" xmlns:v="urn:schemas-microsoft-com:vml" xmlns:wp14="http://schemas.microsoft.com/office/word/2010/wordprocessingDrawing" xmlns:wp="http://schemas.openxmlformats.org/drawingml/2006/wordprocessingDrawing" xmlns:w10="urn:schemas-microsoft-com:office:word" xmlns:w="http://schemas.openxmlformats.org/wordprocessingml/2006/main" xmlns:w14="http://schemas.microsoft.com/office/word/2010/wordml" xmlns:w15="http://schemas.microsoft.com/office/word/2012/wordml" xmlns:w16cid="http://schemas.microsoft.com/office/word/2016/wordml/cid" xmlns:w16se="http://schemas.microsoft.com/office/word/2015/wordml/symex" xmlns:wpg="http://schemas.microsoft.com/office/word/2010/wordprocessingGroup" xmlns:wpi="http://schemas.microsoft.com/office/word/2010/wordprocessingInk" xmlns:wne="http://schemas.microsoft.com/office/word/2006/wordml" xmlns:wps="http://schemas.microsoft.com/office/word/2010/wordprocessingShape" mc:Ignorable="w14 w15 w16se w16cid wp14">
   <w:body>
     <w:p>
       <w:pPr>
@@ -66,7 +66,7 @@
           <w:lang w:val="en-US" w:eastAsia="en-US"/>
         </w:rPr>
         <w:drawing>
-          <wp:anchor distT="0" distB="0" distL="114300" distR="114300" simplePos="0" relativeHeight="251659264" behindDoc="0" locked="0" layoutInCell="1" allowOverlap="1">
+          <wp:anchor distT="0" distB="0" distL="114300" distR="114300" simplePos="0" relativeHeight="251659264" behindDoc="0" locked="0" layoutInCell="1" allowOverlap="1" wp14:anchorId="78480E6F" wp14:editId="7F5EB3E1">
             <wp:simplePos x="0" y="0"/>
             <wp:positionH relativeFrom="column">
               <wp:posOffset>4704715</wp:posOffset>
@@ -135,7 +135,25 @@
           <w:szCs w:val="32"/>
           <w:lang w:val="en-GB"/>
         </w:rPr>
-        <w:t xml:space="preserve"> Hidalgo, Matías Martin</w:t>
+        <w:t xml:space="preserve"> Hidalgo, </w:t>
+      </w:r>
+      <w:proofErr w:type="spellStart"/>
+      <w:r>
+        <w:rPr>
+          <w:sz w:val="32"/>
+          <w:szCs w:val="32"/>
+          <w:lang w:val="en-GB"/>
+        </w:rPr>
+        <w:t>Matías</w:t>
+      </w:r>
+      <w:proofErr w:type="spellEnd"/>
+      <w:r>
+        <w:rPr>
+          <w:sz w:val="32"/>
+          <w:szCs w:val="32"/>
+          <w:lang w:val="en-GB"/>
+        </w:rPr>
+        <w:t xml:space="preserve"> Martin</w:t>
       </w:r>
     </w:p>
     <w:p>
@@ -263,7 +281,25 @@
           <w:szCs w:val="32"/>
           <w:lang w:val="en-GB"/>
         </w:rPr>
-        <w:t xml:space="preserve"> Tandil, Bs. As., Argentina</w:t>
+        <w:t xml:space="preserve"> </w:t>
+      </w:r>
+      <w:proofErr w:type="spellStart"/>
+      <w:r>
+        <w:rPr>
+          <w:sz w:val="32"/>
+          <w:szCs w:val="32"/>
+          <w:lang w:val="en-GB"/>
+        </w:rPr>
+        <w:t>Tandil</w:t>
+      </w:r>
+      <w:proofErr w:type="spellEnd"/>
+      <w:r>
+        <w:rPr>
+          <w:sz w:val="32"/>
+          <w:szCs w:val="32"/>
+          <w:lang w:val="en-GB"/>
+        </w:rPr>
+        <w:t>, Bs. As., Argentina</w:t>
       </w:r>
     </w:p>
     <w:p>
@@ -458,8 +494,18 @@
           <w:szCs w:val="32"/>
           <w:lang w:val="en-GB"/>
         </w:rPr>
-        <w:t xml:space="preserve"> chujapro</w:t>
-      </w:r>
+        <w:t xml:space="preserve"> </w:t>
+      </w:r>
+      <w:proofErr w:type="spellStart"/>
+      <w:r>
+        <w:rPr>
+          <w:sz w:val="32"/>
+          <w:szCs w:val="32"/>
+          <w:lang w:val="en-GB"/>
+        </w:rPr>
+        <w:t>chujapro</w:t>
+      </w:r>
+      <w:proofErr w:type="spellEnd"/>
     </w:p>
     <w:p>
       <w:pPr>
@@ -754,24 +800,26 @@
         <w:rPr>
           <w:sz w:val="28"/>
           <w:szCs w:val="28"/>
-          <w:lang w:val="en-GB"/>
-        </w:rPr>
-      </w:pPr>
+          <w:lang w:val="es-MX"/>
+        </w:rPr>
+      </w:pPr>
+      <w:proofErr w:type="spellStart"/>
       <w:r>
         <w:rPr>
           <w:sz w:val="28"/>
           <w:szCs w:val="28"/>
           <w:lang w:val="es-ES"/>
         </w:rPr>
-        <w:t>Institute TE</w:t>
-      </w:r>
+        <w:t>Institute</w:t>
+      </w:r>
+      <w:proofErr w:type="spellEnd"/>
       <w:r>
         <w:rPr>
           <w:sz w:val="28"/>
           <w:szCs w:val="28"/>
           <w:lang w:val="es-ES"/>
         </w:rPr>
-        <w:t xml:space="preserve"> Ing. Felipe Senillosa</w:t>
+        <w:t xml:space="preserve"> TE</w:t>
       </w:r>
       <w:r>
         <w:rPr>
@@ -779,13 +827,21 @@
           <w:szCs w:val="28"/>
           <w:lang w:val="es-ES"/>
         </w:rPr>
+        <w:t xml:space="preserve"> Ing. Felipe Senillosa</w:t>
+      </w:r>
+      <w:r>
+        <w:rPr>
+          <w:sz w:val="28"/>
+          <w:szCs w:val="28"/>
+          <w:lang w:val="es-ES"/>
+        </w:rPr>
         <w:t xml:space="preserve">, BA, Argentina. </w:t>
       </w:r>
       <w:r>
         <w:rPr>
           <w:sz w:val="28"/>
           <w:szCs w:val="28"/>
-          <w:lang w:val="en-GB"/>
+          <w:lang w:val="es-MX"/>
         </w:rPr>
         <w:t xml:space="preserve">(UNCPBA) </w:t>
       </w:r>
@@ -825,8 +881,6 @@
         </w:rPr>
         <w:t xml:space="preserve"> </w:t>
       </w:r>
-      <w:bookmarkStart w:id="0" w:name="_GoBack"/>
-      <w:bookmarkEnd w:id="0"/>
     </w:p>
     <w:p>
       <w:pPr>
@@ -1092,6 +1146,14 @@
         </w:rPr>
         <w:t>Magento 2 Certified Solution Specialist.</w:t>
       </w:r>
+      <w:r>
+        <w:rPr>
+          <w:sz w:val="28"/>
+          <w:szCs w:val="28"/>
+          <w:lang w:val="en-GB"/>
+        </w:rPr>
+        <w:t xml:space="preserve"> </w:t>
+      </w:r>
     </w:p>
     <w:p>
       <w:pPr>
@@ -1188,16 +1250,308 @@
           <w:szCs w:val="28"/>
           <w:lang w:val="es-ES"/>
         </w:rPr>
-        <w:t>Magento 2 Certified Professional Developer</w:t>
-      </w:r>
+        <w:t xml:space="preserve">Magento 2 </w:t>
+      </w:r>
+      <w:proofErr w:type="spellStart"/>
       <w:r>
         <w:rPr>
           <w:sz w:val="28"/>
           <w:szCs w:val="28"/>
           <w:lang w:val="es-ES"/>
         </w:rPr>
+        <w:t>Certified</w:t>
+      </w:r>
+      <w:proofErr w:type="spellEnd"/>
+      <w:r>
+        <w:rPr>
+          <w:sz w:val="28"/>
+          <w:szCs w:val="28"/>
+          <w:lang w:val="es-ES"/>
+        </w:rPr>
+        <w:t xml:space="preserve"> Professional </w:t>
+      </w:r>
+      <w:proofErr w:type="spellStart"/>
+      <w:r>
+        <w:rPr>
+          <w:sz w:val="28"/>
+          <w:szCs w:val="28"/>
+          <w:lang w:val="es-ES"/>
+        </w:rPr>
+        <w:t>Developer</w:t>
+      </w:r>
+      <w:proofErr w:type="spellEnd"/>
+      <w:r>
+        <w:rPr>
+          <w:sz w:val="28"/>
+          <w:szCs w:val="28"/>
+          <w:lang w:val="es-ES"/>
+        </w:rPr>
         <w:t>.</w:t>
       </w:r>
+    </w:p>
+    <w:p>
+      <w:pPr>
+        <w:rPr>
+          <w:sz w:val="28"/>
+          <w:szCs w:val="28"/>
+          <w:lang w:val="es-ES"/>
+        </w:rPr>
+      </w:pPr>
+    </w:p>
+    <w:p>
+      <w:pPr>
+        <w:rPr>
+          <w:sz w:val="28"/>
+          <w:szCs w:val="28"/>
+          <w:lang w:val="es-ES"/>
+        </w:rPr>
+      </w:pPr>
+      <w:r>
+        <w:rPr>
+          <w:sz w:val="28"/>
+          <w:szCs w:val="28"/>
+          <w:lang w:val="es-ES"/>
+        </w:rPr>
+        <w:t>20</w:t>
+      </w:r>
+      <w:r>
+        <w:rPr>
+          <w:sz w:val="28"/>
+          <w:szCs w:val="28"/>
+          <w:lang w:val="es-ES"/>
+        </w:rPr>
+        <w:t>1</w:t>
+      </w:r>
+      <w:r>
+        <w:rPr>
+          <w:sz w:val="28"/>
+          <w:szCs w:val="28"/>
+          <w:lang w:val="es-ES"/>
+        </w:rPr>
+        <w:t>9</w:t>
+      </w:r>
+    </w:p>
+    <w:p>
+      <w:pPr>
+        <w:numPr>
+          <w:ilvl w:val="0"/>
+          <w:numId w:val="4"/>
+        </w:numPr>
+        <w:tabs>
+          <w:tab w:val="clear" w:pos="0"/>
+          <w:tab w:val="num" w:pos="-330"/>
+        </w:tabs>
+        <w:suppressAutoHyphens/>
+        <w:spacing w:after="0" w:line="240" w:lineRule="auto"/>
+        <w:ind w:left="720"/>
+        <w:rPr>
+          <w:sz w:val="28"/>
+          <w:szCs w:val="28"/>
+          <w:lang w:val="es-ES"/>
+        </w:rPr>
+      </w:pPr>
+      <w:r>
+        <w:rPr>
+          <w:sz w:val="28"/>
+          <w:szCs w:val="28"/>
+          <w:lang w:val="es-ES"/>
+        </w:rPr>
+        <w:t>Magento Commerce Inc.</w:t>
+      </w:r>
+      <w:r>
+        <w:rPr>
+          <w:sz w:val="28"/>
+          <w:szCs w:val="28"/>
+          <w:lang w:val="es-ES"/>
+        </w:rPr>
+        <w:t xml:space="preserve"> </w:t>
+      </w:r>
+    </w:p>
+    <w:p>
+      <w:pPr>
+        <w:numPr>
+          <w:ilvl w:val="0"/>
+          <w:numId w:val="4"/>
+        </w:numPr>
+        <w:tabs>
+          <w:tab w:val="clear" w:pos="0"/>
+          <w:tab w:val="num" w:pos="-330"/>
+        </w:tabs>
+        <w:suppressAutoHyphens/>
+        <w:spacing w:after="0" w:line="240" w:lineRule="auto"/>
+        <w:ind w:left="720"/>
+        <w:rPr>
+          <w:sz w:val="28"/>
+          <w:szCs w:val="28"/>
+          <w:lang w:val="en-US"/>
+        </w:rPr>
+      </w:pPr>
+      <w:r>
+        <w:rPr>
+          <w:sz w:val="28"/>
+          <w:szCs w:val="28"/>
+          <w:lang w:val="en-US"/>
+        </w:rPr>
+        <w:t xml:space="preserve">Magento Certified Professional </w:t>
+      </w:r>
+      <w:r>
+        <w:rPr>
+          <w:sz w:val="28"/>
+          <w:szCs w:val="28"/>
+          <w:lang w:val="en-US"/>
+        </w:rPr>
+        <w:t xml:space="preserve">Cloud </w:t>
+      </w:r>
+      <w:r>
+        <w:rPr>
+          <w:sz w:val="28"/>
+          <w:szCs w:val="28"/>
+          <w:lang w:val="en-US"/>
+        </w:rPr>
+        <w:t>Developer.</w:t>
+      </w:r>
+    </w:p>
+    <w:p>
+      <w:pPr>
+        <w:suppressAutoHyphens/>
+        <w:spacing w:after="0" w:line="240" w:lineRule="auto"/>
+        <w:ind w:left="720"/>
+        <w:rPr>
+          <w:sz w:val="28"/>
+          <w:szCs w:val="28"/>
+          <w:lang w:val="en-US"/>
+        </w:rPr>
+      </w:pPr>
+    </w:p>
+    <w:p>
+      <w:pPr>
+        <w:numPr>
+          <w:ilvl w:val="0"/>
+          <w:numId w:val="4"/>
+        </w:numPr>
+        <w:tabs>
+          <w:tab w:val="clear" w:pos="0"/>
+          <w:tab w:val="num" w:pos="-330"/>
+        </w:tabs>
+        <w:suppressAutoHyphens/>
+        <w:spacing w:after="0" w:line="240" w:lineRule="auto"/>
+        <w:ind w:left="720"/>
+        <w:rPr>
+          <w:sz w:val="28"/>
+          <w:szCs w:val="28"/>
+          <w:lang w:val="es-ES"/>
+        </w:rPr>
+      </w:pPr>
+      <w:r>
+        <w:rPr>
+          <w:sz w:val="28"/>
+          <w:szCs w:val="28"/>
+          <w:lang w:val="es-ES"/>
+        </w:rPr>
+        <w:t>Magento Commerce Inc.</w:t>
+      </w:r>
+      <w:r>
+        <w:rPr>
+          <w:sz w:val="28"/>
+          <w:szCs w:val="28"/>
+          <w:lang w:val="es-ES"/>
+        </w:rPr>
+        <w:t xml:space="preserve"> </w:t>
+      </w:r>
+    </w:p>
+    <w:p>
+      <w:pPr>
+        <w:numPr>
+          <w:ilvl w:val="0"/>
+          <w:numId w:val="4"/>
+        </w:numPr>
+        <w:tabs>
+          <w:tab w:val="clear" w:pos="0"/>
+          <w:tab w:val="num" w:pos="-330"/>
+        </w:tabs>
+        <w:suppressAutoHyphens/>
+        <w:spacing w:after="0" w:line="240" w:lineRule="auto"/>
+        <w:ind w:left="720"/>
+        <w:rPr>
+          <w:sz w:val="28"/>
+          <w:szCs w:val="28"/>
+          <w:lang w:val="es-ES"/>
+        </w:rPr>
+      </w:pPr>
+      <w:r>
+        <w:rPr>
+          <w:sz w:val="28"/>
+          <w:szCs w:val="28"/>
+          <w:lang w:val="es-ES"/>
+        </w:rPr>
+        <w:t xml:space="preserve">Magento 2 </w:t>
+      </w:r>
+      <w:proofErr w:type="spellStart"/>
+      <w:r>
+        <w:rPr>
+          <w:sz w:val="28"/>
+          <w:szCs w:val="28"/>
+          <w:lang w:val="es-ES"/>
+        </w:rPr>
+        <w:t>Certified</w:t>
+      </w:r>
+      <w:proofErr w:type="spellEnd"/>
+      <w:r>
+        <w:rPr>
+          <w:sz w:val="28"/>
+          <w:szCs w:val="28"/>
+          <w:lang w:val="es-ES"/>
+        </w:rPr>
+        <w:t xml:space="preserve"> </w:t>
+      </w:r>
+      <w:proofErr w:type="spellStart"/>
+      <w:r>
+        <w:rPr>
+          <w:sz w:val="28"/>
+          <w:szCs w:val="28"/>
+          <w:lang w:val="es-ES"/>
+        </w:rPr>
+        <w:t>Associate</w:t>
+      </w:r>
+      <w:proofErr w:type="spellEnd"/>
+      <w:r>
+        <w:rPr>
+          <w:sz w:val="28"/>
+          <w:szCs w:val="28"/>
+          <w:lang w:val="es-ES"/>
+        </w:rPr>
+        <w:t xml:space="preserve"> </w:t>
+      </w:r>
+      <w:proofErr w:type="spellStart"/>
+      <w:r>
+        <w:rPr>
+          <w:sz w:val="28"/>
+          <w:szCs w:val="28"/>
+          <w:lang w:val="es-ES"/>
+        </w:rPr>
+        <w:t>Developer</w:t>
+      </w:r>
+      <w:proofErr w:type="spellEnd"/>
+      <w:r>
+        <w:rPr>
+          <w:sz w:val="28"/>
+          <w:szCs w:val="28"/>
+          <w:lang w:val="es-ES"/>
+        </w:rPr>
+        <w:t>.</w:t>
+      </w:r>
+    </w:p>
+    <w:p>
+      <w:pPr>
+        <w:suppressAutoHyphens/>
+        <w:spacing w:after="0" w:line="240" w:lineRule="auto"/>
+        <w:ind w:left="720"/>
+        <w:rPr>
+          <w:sz w:val="28"/>
+          <w:szCs w:val="28"/>
+          <w:lang w:val="es-ES"/>
+        </w:rPr>
+      </w:pPr>
     </w:p>
     <w:p>
       <w:pPr>
@@ -1209,6 +1563,10 @@
           <w:between w:val="nil"/>
           <w:bar w:val="nil"/>
         </w:pBdr>
+        <w:suppressAutoHyphens/>
+        <w:spacing w:after="0" w:line="240" w:lineRule="auto"/>
+        <w:ind w:left="720"/>
+        <w:jc w:val="both"/>
         <w:rPr>
           <w:sz w:val="28"/>
           <w:szCs w:val="28"/>
@@ -1234,6 +1592,8 @@
           <w:lang w:val="en-GB"/>
         </w:rPr>
       </w:pPr>
+      <w:bookmarkStart w:id="0" w:name="_GoBack"/>
+      <w:bookmarkEnd w:id="0"/>
       <w:r>
         <w:rPr>
           <w:b/>
@@ -1327,15 +1687,31 @@
           <w:szCs w:val="26"/>
           <w:lang w:val="en-GB"/>
         </w:rPr>
-        <w:t>4</w:t>
-      </w:r>
-      <w:r>
-        <w:rPr>
-          <w:sz w:val="26"/>
-          <w:szCs w:val="26"/>
-          <w:lang w:val="en-GB"/>
-        </w:rPr>
-        <w:t xml:space="preserve">/16 </w:t>
+        <w:t>9</w:t>
+      </w:r>
+      <w:r>
+        <w:rPr>
+          <w:sz w:val="26"/>
+          <w:szCs w:val="26"/>
+          <w:lang w:val="en-GB"/>
+        </w:rPr>
+        <w:t>/1</w:t>
+      </w:r>
+      <w:r>
+        <w:rPr>
+          <w:sz w:val="26"/>
+          <w:szCs w:val="26"/>
+          <w:lang w:val="en-GB"/>
+        </w:rPr>
+        <w:t>9</w:t>
+      </w:r>
+      <w:r>
+        <w:rPr>
+          <w:sz w:val="26"/>
+          <w:szCs w:val="26"/>
+          <w:lang w:val="en-GB"/>
+        </w:rPr>
+        <w:t xml:space="preserve"> </w:t>
       </w:r>
       <w:r>
         <w:rPr>
@@ -1351,7 +1727,41 @@
           <w:szCs w:val="26"/>
           <w:lang w:val="en-GB"/>
         </w:rPr>
-        <w:t xml:space="preserve"> Currently: Magento Backend Developer on Redbox Digital Ltd., Ebene, Mauritius.</w:t>
+        <w:t xml:space="preserve"> Currently: Magento Backend Developer on </w:t>
+      </w:r>
+      <w:proofErr w:type="spellStart"/>
+      <w:r>
+        <w:rPr>
+          <w:sz w:val="26"/>
+          <w:szCs w:val="26"/>
+          <w:lang w:val="en-GB"/>
+        </w:rPr>
+        <w:t>Mediotype</w:t>
+      </w:r>
+      <w:proofErr w:type="spellEnd"/>
+      <w:r>
+        <w:rPr>
+          <w:sz w:val="26"/>
+          <w:szCs w:val="26"/>
+          <w:lang w:val="en-GB"/>
+        </w:rPr>
+        <w:t xml:space="preserve">, </w:t>
+      </w:r>
+      <w:r>
+        <w:rPr>
+          <w:sz w:val="26"/>
+          <w:szCs w:val="26"/>
+          <w:lang w:val="en-GB"/>
+        </w:rPr>
+        <w:t>Remote</w:t>
+      </w:r>
+      <w:r>
+        <w:rPr>
+          <w:sz w:val="26"/>
+          <w:szCs w:val="26"/>
+          <w:lang w:val="en-GB"/>
+        </w:rPr>
+        <w:t>.</w:t>
       </w:r>
     </w:p>
     <w:p>
@@ -1377,7 +1787,23 @@
           <w:szCs w:val="26"/>
           <w:lang w:val="en-GB"/>
         </w:rPr>
-        <w:t xml:space="preserve">10/13 </w:t>
+        <w:t>0</w:t>
+      </w:r>
+      <w:r>
+        <w:rPr>
+          <w:sz w:val="26"/>
+          <w:szCs w:val="26"/>
+          <w:lang w:val="en-GB"/>
+        </w:rPr>
+        <w:t>4</w:t>
+      </w:r>
+      <w:r>
+        <w:rPr>
+          <w:sz w:val="26"/>
+          <w:szCs w:val="26"/>
+          <w:lang w:val="en-GB"/>
+        </w:rPr>
+        <w:t xml:space="preserve">/16 </w:t>
       </w:r>
       <w:r>
         <w:rPr>
@@ -1393,14 +1819,6 @@
           <w:szCs w:val="26"/>
           <w:lang w:val="en-GB"/>
         </w:rPr>
-        <w:t xml:space="preserve"> 03/16: PHP Developer on Summa</w:t>
-      </w:r>
-      <w:r>
-        <w:rPr>
-          <w:sz w:val="26"/>
-          <w:szCs w:val="26"/>
-          <w:lang w:val="en-GB"/>
-        </w:rPr>
         <w:t xml:space="preserve"> </w:t>
       </w:r>
       <w:r>
@@ -1409,7 +1827,33 @@
           <w:szCs w:val="26"/>
           <w:lang w:val="en-GB"/>
         </w:rPr>
-        <w:t>Solutions, Tandil, Buenos Aires, Argentina.</w:t>
+        <w:t>08/19</w:t>
+      </w:r>
+      <w:r>
+        <w:rPr>
+          <w:sz w:val="26"/>
+          <w:szCs w:val="26"/>
+          <w:lang w:val="en-GB"/>
+        </w:rPr>
+        <w:t xml:space="preserve">: Magento Backend Developer on Redbox Digital Ltd., </w:t>
+      </w:r>
+      <w:proofErr w:type="spellStart"/>
+      <w:r>
+        <w:rPr>
+          <w:sz w:val="26"/>
+          <w:szCs w:val="26"/>
+          <w:lang w:val="en-GB"/>
+        </w:rPr>
+        <w:t>Ebene</w:t>
+      </w:r>
+      <w:proofErr w:type="spellEnd"/>
+      <w:r>
+        <w:rPr>
+          <w:sz w:val="26"/>
+          <w:szCs w:val="26"/>
+          <w:lang w:val="en-GB"/>
+        </w:rPr>
+        <w:t>, Mauritius.</w:t>
       </w:r>
     </w:p>
     <w:p>
@@ -1431,35 +1875,61 @@
       </w:pPr>
       <w:r>
         <w:rPr>
+          <w:sz w:val="26"/>
+          <w:szCs w:val="26"/>
+          <w:lang w:val="en-GB"/>
+        </w:rPr>
+        <w:t xml:space="preserve">10/13 </w:t>
+      </w:r>
+      <w:r>
+        <w:rPr>
           <w:rFonts w:ascii="Arial" w:eastAsia="Times New Roman" w:hAnsi="Arial" w:cs="Arial"/>
           <w:color w:val="auto"/>
           <w:lang w:val="en-GB" w:eastAsia="zh-CN"/>
         </w:rPr>
-        <w:t>10/12</w:t>
-      </w:r>
-      <w:r>
-        <w:rPr>
-          <w:rFonts w:ascii="Arial" w:eastAsia="Times New Roman" w:hAnsi="Arial" w:cs="Arial"/>
-          <w:color w:val="auto"/>
-          <w:lang w:val="en-GB" w:eastAsia="zh-CN"/>
+        <w:t>–</w:t>
+      </w:r>
+      <w:r>
+        <w:rPr>
+          <w:sz w:val="26"/>
+          <w:szCs w:val="26"/>
+          <w:lang w:val="en-GB"/>
+        </w:rPr>
+        <w:t xml:space="preserve"> 03/16: PHP Developer on Summa</w:t>
+      </w:r>
+      <w:r>
+        <w:rPr>
+          <w:sz w:val="26"/>
+          <w:szCs w:val="26"/>
+          <w:lang w:val="en-GB"/>
         </w:rPr>
         <w:t xml:space="preserve"> </w:t>
       </w:r>
       <w:r>
         <w:rPr>
-          <w:rFonts w:ascii="Arial" w:eastAsia="Times New Roman" w:hAnsi="Arial" w:cs="Arial"/>
-          <w:color w:val="auto"/>
-          <w:lang w:val="en-GB" w:eastAsia="zh-CN"/>
-        </w:rPr>
-        <w:t>– 10/13</w:t>
-      </w:r>
-      <w:r>
-        <w:rPr>
-          <w:sz w:val="26"/>
-          <w:szCs w:val="26"/>
-          <w:lang w:val="en-GB"/>
-        </w:rPr>
-        <w:t>: Web Developer on Temperies, Tandil, Buenos Aires, Argentina.</w:t>
+          <w:sz w:val="26"/>
+          <w:szCs w:val="26"/>
+          <w:lang w:val="en-GB"/>
+        </w:rPr>
+        <w:t xml:space="preserve">Solutions, </w:t>
+      </w:r>
+      <w:proofErr w:type="spellStart"/>
+      <w:r>
+        <w:rPr>
+          <w:sz w:val="26"/>
+          <w:szCs w:val="26"/>
+          <w:lang w:val="en-GB"/>
+        </w:rPr>
+        <w:t>Tandil</w:t>
+      </w:r>
+      <w:proofErr w:type="spellEnd"/>
+      <w:r>
+        <w:rPr>
+          <w:sz w:val="26"/>
+          <w:szCs w:val="26"/>
+          <w:lang w:val="en-GB"/>
+        </w:rPr>
+        <w:t>, Buenos Aires, Argentina.</w:t>
       </w:r>
     </w:p>
     <w:p>
@@ -1485,47 +1955,67 @@
           <w:color w:val="auto"/>
           <w:lang w:val="en-GB" w:eastAsia="zh-CN"/>
         </w:rPr>
-        <w:t>05/08 – 02/09</w:t>
-      </w:r>
-      <w:r>
-        <w:rPr>
-          <w:sz w:val="26"/>
-          <w:szCs w:val="26"/>
-          <w:lang w:val="en-GB"/>
-        </w:rPr>
-        <w:t xml:space="preserve">: </w:t>
-      </w:r>
-      <w:r>
-        <w:rPr>
-          <w:sz w:val="26"/>
-          <w:szCs w:val="26"/>
-          <w:lang w:val="en-GB"/>
-        </w:rPr>
-        <w:t xml:space="preserve">Technical Support </w:t>
-      </w:r>
-      <w:r>
-        <w:rPr>
-          <w:sz w:val="26"/>
-          <w:szCs w:val="26"/>
-          <w:lang w:val="en-GB"/>
-        </w:rPr>
-        <w:t xml:space="preserve">on </w:t>
-      </w:r>
-      <w:r>
-        <w:rPr>
-          <w:sz w:val="26"/>
-          <w:szCs w:val="26"/>
-          <w:lang w:val="en-GB"/>
-        </w:rPr>
-        <w:t>TODOSISTEMAS</w:t>
-      </w:r>
-      <w:r>
-        <w:rPr>
-          <w:sz w:val="26"/>
-          <w:szCs w:val="26"/>
-          <w:lang w:val="en-GB"/>
-        </w:rPr>
-        <w:t>, Tandil, Buenos Aires, Argentina.</w:t>
+        <w:t>10/12</w:t>
+      </w:r>
+      <w:r>
+        <w:rPr>
+          <w:rFonts w:ascii="Arial" w:eastAsia="Times New Roman" w:hAnsi="Arial" w:cs="Arial"/>
+          <w:color w:val="auto"/>
+          <w:lang w:val="en-GB" w:eastAsia="zh-CN"/>
+        </w:rPr>
+        <w:t xml:space="preserve"> </w:t>
+      </w:r>
+      <w:r>
+        <w:rPr>
+          <w:rFonts w:ascii="Arial" w:eastAsia="Times New Roman" w:hAnsi="Arial" w:cs="Arial"/>
+          <w:color w:val="auto"/>
+          <w:lang w:val="en-GB" w:eastAsia="zh-CN"/>
+        </w:rPr>
+        <w:t>– 10/13</w:t>
+      </w:r>
+      <w:r>
+        <w:rPr>
+          <w:sz w:val="26"/>
+          <w:szCs w:val="26"/>
+          <w:lang w:val="en-GB"/>
+        </w:rPr>
+        <w:t xml:space="preserve">: Web Developer on </w:t>
+      </w:r>
+      <w:proofErr w:type="spellStart"/>
+      <w:r>
+        <w:rPr>
+          <w:sz w:val="26"/>
+          <w:szCs w:val="26"/>
+          <w:lang w:val="en-GB"/>
+        </w:rPr>
+        <w:t>Temperies</w:t>
+      </w:r>
+      <w:proofErr w:type="spellEnd"/>
+      <w:r>
+        <w:rPr>
+          <w:sz w:val="26"/>
+          <w:szCs w:val="26"/>
+          <w:lang w:val="en-GB"/>
+        </w:rPr>
+        <w:t xml:space="preserve">, </w:t>
+      </w:r>
+      <w:proofErr w:type="spellStart"/>
+      <w:r>
+        <w:rPr>
+          <w:sz w:val="26"/>
+          <w:szCs w:val="26"/>
+          <w:lang w:val="en-GB"/>
+        </w:rPr>
+        <w:t>Tandil</w:t>
+      </w:r>
+      <w:proofErr w:type="spellEnd"/>
+      <w:r>
+        <w:rPr>
+          <w:sz w:val="26"/>
+          <w:szCs w:val="26"/>
+          <w:lang w:val="en-GB"/>
+        </w:rPr>
+        <w:t>, Buenos Aires, Argentina.</w:t>
       </w:r>
     </w:p>
     <w:p>
@@ -1551,39 +2041,7 @@
           <w:color w:val="auto"/>
           <w:lang w:val="en-GB" w:eastAsia="zh-CN"/>
         </w:rPr>
-        <w:t>01</w:t>
-      </w:r>
-      <w:r>
-        <w:rPr>
-          <w:rFonts w:ascii="Arial" w:eastAsia="Times New Roman" w:hAnsi="Arial" w:cs="Arial"/>
-          <w:color w:val="auto"/>
-          <w:lang w:val="en-GB" w:eastAsia="zh-CN"/>
-        </w:rPr>
-        <w:t>/</w:t>
-      </w:r>
-      <w:r>
-        <w:rPr>
-          <w:rFonts w:ascii="Arial" w:eastAsia="Times New Roman" w:hAnsi="Arial" w:cs="Arial"/>
-          <w:color w:val="auto"/>
-          <w:lang w:val="en-GB" w:eastAsia="zh-CN"/>
-        </w:rPr>
-        <w:t>08</w:t>
-      </w:r>
-      <w:r>
-        <w:rPr>
-          <w:rFonts w:ascii="Arial" w:eastAsia="Times New Roman" w:hAnsi="Arial" w:cs="Arial"/>
-          <w:color w:val="auto"/>
-          <w:lang w:val="en-GB" w:eastAsia="zh-CN"/>
-        </w:rPr>
-        <w:t xml:space="preserve"> </w:t>
-      </w:r>
-      <w:r>
-        <w:rPr>
-          <w:rFonts w:ascii="Arial" w:eastAsia="Times New Roman" w:hAnsi="Arial" w:cs="Arial"/>
-          <w:color w:val="auto"/>
-          <w:lang w:val="en-GB" w:eastAsia="zh-CN"/>
-        </w:rPr>
-        <w:t>– Currently</w:t>
+        <w:t>05/08 – 02/09</w:t>
       </w:r>
       <w:r>
         <w:rPr>
@@ -1599,15 +2057,23 @@
           <w:szCs w:val="26"/>
           <w:lang w:val="en-GB"/>
         </w:rPr>
-        <w:t>Web</w:t>
-      </w:r>
-      <w:r>
-        <w:rPr>
-          <w:sz w:val="26"/>
-          <w:szCs w:val="26"/>
-          <w:lang w:val="en-GB"/>
-        </w:rPr>
-        <w:t xml:space="preserve"> Developer on Personal Projects</w:t>
+        <w:t xml:space="preserve">Technical Support </w:t>
+      </w:r>
+      <w:r>
+        <w:rPr>
+          <w:sz w:val="26"/>
+          <w:szCs w:val="26"/>
+          <w:lang w:val="en-GB"/>
+        </w:rPr>
+        <w:t xml:space="preserve">on </w:t>
+      </w:r>
+      <w:r>
+        <w:rPr>
+          <w:sz w:val="26"/>
+          <w:szCs w:val="26"/>
+          <w:lang w:val="en-GB"/>
+        </w:rPr>
+        <w:t>TODOSISTEMAS</w:t>
       </w:r>
       <w:r>
         <w:rPr>
@@ -1617,21 +2083,23 @@
         </w:rPr>
         <w:t xml:space="preserve">, </w:t>
       </w:r>
-      <w:r>
-        <w:rPr>
-          <w:sz w:val="26"/>
-          <w:szCs w:val="26"/>
-          <w:lang w:val="en-GB"/>
-        </w:rPr>
-        <w:t>Remote</w:t>
-      </w:r>
-      <w:r>
-        <w:rPr>
-          <w:sz w:val="26"/>
-          <w:szCs w:val="26"/>
-          <w:lang w:val="en-GB"/>
-        </w:rPr>
-        <w:t>.</w:t>
+      <w:proofErr w:type="spellStart"/>
+      <w:r>
+        <w:rPr>
+          <w:sz w:val="26"/>
+          <w:szCs w:val="26"/>
+          <w:lang w:val="en-GB"/>
+        </w:rPr>
+        <w:t>Tandil</w:t>
+      </w:r>
+      <w:proofErr w:type="spellEnd"/>
+      <w:r>
+        <w:rPr>
+          <w:sz w:val="26"/>
+          <w:szCs w:val="26"/>
+          <w:lang w:val="en-GB"/>
+        </w:rPr>
+        <w:t>, Buenos Aires, Argentina.</w:t>
       </w:r>
     </w:p>
     <w:p>
@@ -1644,31 +2112,100 @@
           <w:between w:val="nil"/>
           <w:bar w:val="nil"/>
         </w:pBdr>
-        <w:rPr>
-          <w:sz w:val="26"/>
-          <w:szCs w:val="26"/>
-          <w:lang w:val="en-GB"/>
-        </w:rPr>
-      </w:pPr>
-      <w:r>
-        <w:rPr>
-          <w:b/>
-          <w:bCs/>
-          <w:sz w:val="32"/>
-          <w:szCs w:val="32"/>
-          <w:lang w:val="en-GB"/>
-        </w:rPr>
-        <w:t>Summary</w:t>
-      </w:r>
-      <w:r>
-        <w:rPr>
-          <w:b/>
-          <w:bCs/>
-          <w:sz w:val="32"/>
-          <w:szCs w:val="32"/>
-          <w:lang w:val="en-GB"/>
-        </w:rPr>
-        <w:t>:</w:t>
+        <w:jc w:val="both"/>
+        <w:rPr>
+          <w:sz w:val="26"/>
+          <w:szCs w:val="26"/>
+          <w:lang w:val="en-GB"/>
+        </w:rPr>
+      </w:pPr>
+      <w:r>
+        <w:rPr>
+          <w:rFonts w:ascii="Arial" w:eastAsia="Times New Roman" w:hAnsi="Arial" w:cs="Arial"/>
+          <w:color w:val="auto"/>
+          <w:lang w:val="en-GB" w:eastAsia="zh-CN"/>
+        </w:rPr>
+        <w:t>01</w:t>
+      </w:r>
+      <w:r>
+        <w:rPr>
+          <w:rFonts w:ascii="Arial" w:eastAsia="Times New Roman" w:hAnsi="Arial" w:cs="Arial"/>
+          <w:color w:val="auto"/>
+          <w:lang w:val="en-GB" w:eastAsia="zh-CN"/>
+        </w:rPr>
+        <w:t>/</w:t>
+      </w:r>
+      <w:r>
+        <w:rPr>
+          <w:rFonts w:ascii="Arial" w:eastAsia="Times New Roman" w:hAnsi="Arial" w:cs="Arial"/>
+          <w:color w:val="auto"/>
+          <w:lang w:val="en-GB" w:eastAsia="zh-CN"/>
+        </w:rPr>
+        <w:t>08</w:t>
+      </w:r>
+      <w:r>
+        <w:rPr>
+          <w:rFonts w:ascii="Arial" w:eastAsia="Times New Roman" w:hAnsi="Arial" w:cs="Arial"/>
+          <w:color w:val="auto"/>
+          <w:lang w:val="en-GB" w:eastAsia="zh-CN"/>
+        </w:rPr>
+        <w:t xml:space="preserve"> </w:t>
+      </w:r>
+      <w:r>
+        <w:rPr>
+          <w:rFonts w:ascii="Arial" w:eastAsia="Times New Roman" w:hAnsi="Arial" w:cs="Arial"/>
+          <w:color w:val="auto"/>
+          <w:lang w:val="en-GB" w:eastAsia="zh-CN"/>
+        </w:rPr>
+        <w:t>– Currently</w:t>
+      </w:r>
+      <w:r>
+        <w:rPr>
+          <w:sz w:val="26"/>
+          <w:szCs w:val="26"/>
+          <w:lang w:val="en-GB"/>
+        </w:rPr>
+        <w:t xml:space="preserve">: </w:t>
+      </w:r>
+      <w:r>
+        <w:rPr>
+          <w:sz w:val="26"/>
+          <w:szCs w:val="26"/>
+          <w:lang w:val="en-GB"/>
+        </w:rPr>
+        <w:t>Web</w:t>
+      </w:r>
+      <w:r>
+        <w:rPr>
+          <w:sz w:val="26"/>
+          <w:szCs w:val="26"/>
+          <w:lang w:val="en-GB"/>
+        </w:rPr>
+        <w:t xml:space="preserve"> Developer on Personal Projects</w:t>
+      </w:r>
+      <w:r>
+        <w:rPr>
+          <w:sz w:val="26"/>
+          <w:szCs w:val="26"/>
+          <w:lang w:val="en-GB"/>
+        </w:rPr>
+        <w:t xml:space="preserve">, </w:t>
+      </w:r>
+      <w:r>
+        <w:rPr>
+          <w:sz w:val="26"/>
+          <w:szCs w:val="26"/>
+          <w:lang w:val="en-GB"/>
+        </w:rPr>
+        <w:t>Remote</w:t>
+      </w:r>
+      <w:r>
+        <w:rPr>
+          <w:sz w:val="26"/>
+          <w:szCs w:val="26"/>
+          <w:lang w:val="en-GB"/>
+        </w:rPr>
+        <w:t>.</w:t>
       </w:r>
     </w:p>
     <w:p>
@@ -1681,36 +2218,31 @@
           <w:between w:val="nil"/>
           <w:bar w:val="nil"/>
         </w:pBdr>
-        <w:jc w:val="both"/>
-        <w:rPr>
-          <w:sz w:val="26"/>
-          <w:szCs w:val="26"/>
-          <w:lang w:val="en-GB"/>
-        </w:rPr>
-      </w:pPr>
-      <w:r>
-        <w:rPr>
-          <w:sz w:val="26"/>
-          <w:szCs w:val="26"/>
-          <w:lang w:val="en-GB"/>
-        </w:rPr>
-        <w:t xml:space="preserve">Sr. PHP and Magento Developer with a solid technical background and working experience in analysis, design and development of web based applications. During last six years I specialize in e-commerce development with Magento (1 and 2) platform even I own </w:t>
-      </w:r>
-      <w:r>
-        <w:rPr>
-          <w:sz w:val="26"/>
-          <w:szCs w:val="26"/>
-          <w:lang w:val="en-GB"/>
-        </w:rPr>
-        <w:t>four</w:t>
-      </w:r>
-      <w:r>
-        <w:rPr>
-          <w:sz w:val="26"/>
-          <w:szCs w:val="26"/>
-          <w:lang w:val="en-GB"/>
-        </w:rPr>
-        <w:t xml:space="preserve"> certifications in such platform meanwhile I plan to become a Magento Architect.</w:t>
+        <w:rPr>
+          <w:sz w:val="26"/>
+          <w:szCs w:val="26"/>
+          <w:lang w:val="en-GB"/>
+        </w:rPr>
+      </w:pPr>
+      <w:r>
+        <w:rPr>
+          <w:b/>
+          <w:bCs/>
+          <w:sz w:val="32"/>
+          <w:szCs w:val="32"/>
+          <w:lang w:val="en-GB"/>
+        </w:rPr>
+        <w:t>Summary</w:t>
+      </w:r>
+      <w:r>
+        <w:rPr>
+          <w:b/>
+          <w:bCs/>
+          <w:sz w:val="32"/>
+          <w:szCs w:val="32"/>
+          <w:lang w:val="en-GB"/>
+        </w:rPr>
+        <w:t>:</w:t>
       </w:r>
     </w:p>
     <w:p>
@@ -1723,33 +2255,54 @@
           <w:between w:val="nil"/>
           <w:bar w:val="nil"/>
         </w:pBdr>
-        <w:rPr>
-          <w:b/>
-          <w:bCs/>
-          <w:sz w:val="32"/>
-          <w:szCs w:val="32"/>
-          <w:lang w:val="en-GB"/>
-        </w:rPr>
-      </w:pPr>
-      <w:r>
-        <w:rPr>
-          <w:b/>
-          <w:bCs/>
-          <w:sz w:val="32"/>
-          <w:szCs w:val="32"/>
-          <w:lang w:val="en-GB"/>
-        </w:rPr>
-        <w:t>Languages</w:t>
-      </w:r>
-      <w:r>
-        <w:rPr>
-          <w:b/>
-          <w:bCs/>
-          <w:sz w:val="32"/>
-          <w:szCs w:val="32"/>
-          <w:lang w:val="en-GB"/>
-        </w:rPr>
-        <w:t>:</w:t>
+        <w:jc w:val="both"/>
+        <w:rPr>
+          <w:sz w:val="26"/>
+          <w:szCs w:val="26"/>
+          <w:lang w:val="en-GB"/>
+        </w:rPr>
+      </w:pPr>
+      <w:r>
+        <w:rPr>
+          <w:sz w:val="26"/>
+          <w:szCs w:val="26"/>
+          <w:lang w:val="en-GB"/>
+        </w:rPr>
+        <w:t xml:space="preserve">Sr. PHP and Magento Developer with a solid technical background and working experience in analysis, design and development of </w:t>
+      </w:r>
+      <w:proofErr w:type="gramStart"/>
+      <w:r>
+        <w:rPr>
+          <w:sz w:val="26"/>
+          <w:szCs w:val="26"/>
+          <w:lang w:val="en-GB"/>
+        </w:rPr>
+        <w:t>web based</w:t>
+      </w:r>
+      <w:proofErr w:type="gramEnd"/>
+      <w:r>
+        <w:rPr>
+          <w:sz w:val="26"/>
+          <w:szCs w:val="26"/>
+          <w:lang w:val="en-GB"/>
+        </w:rPr>
+        <w:t xml:space="preserve"> applications. During last six years I specialize in e-commerce development with Magento (1 and 2) platform even I own </w:t>
+      </w:r>
+      <w:r>
+        <w:rPr>
+          <w:sz w:val="26"/>
+          <w:szCs w:val="26"/>
+          <w:lang w:val="en-GB"/>
+        </w:rPr>
+        <w:t>four</w:t>
+      </w:r>
+      <w:r>
+        <w:rPr>
+          <w:sz w:val="26"/>
+          <w:szCs w:val="26"/>
+          <w:lang w:val="en-GB"/>
+        </w:rPr>
+        <w:t xml:space="preserve"> certifications in such platform meanwhile I plan to become a Magento Architect.</w:t>
       </w:r>
     </w:p>
     <w:p>
@@ -1762,12 +2315,11 @@
           <w:between w:val="nil"/>
           <w:bar w:val="nil"/>
         </w:pBdr>
-        <w:jc w:val="both"/>
         <w:rPr>
           <w:b/>
           <w:bCs/>
-          <w:sz w:val="26"/>
-          <w:szCs w:val="26"/>
+          <w:sz w:val="32"/>
+          <w:szCs w:val="32"/>
           <w:lang w:val="en-GB"/>
         </w:rPr>
       </w:pPr>
@@ -1775,75 +2327,21 @@
         <w:rPr>
           <w:b/>
           <w:bCs/>
-          <w:sz w:val="26"/>
-          <w:szCs w:val="26"/>
-          <w:lang w:val="en-GB"/>
-        </w:rPr>
-        <w:t>Spanish</w:t>
-      </w:r>
-      <w:r>
-        <w:rPr>
-          <w:sz w:val="26"/>
-          <w:szCs w:val="26"/>
-          <w:lang w:val="en-GB"/>
-        </w:rPr>
-        <w:t>: Nativ</w:t>
-      </w:r>
-      <w:r>
-        <w:rPr>
-          <w:sz w:val="26"/>
-          <w:szCs w:val="26"/>
-          <w:lang w:val="en-GB"/>
-        </w:rPr>
-        <w:t>e</w:t>
-      </w:r>
-      <w:r>
-        <w:rPr>
-          <w:sz w:val="26"/>
-          <w:szCs w:val="26"/>
-          <w:lang w:val="en-GB"/>
-        </w:rPr>
-        <w:t xml:space="preserve">. </w:t>
-      </w:r>
-      <w:r>
-        <w:rPr>
-          <w:sz w:val="26"/>
-          <w:szCs w:val="26"/>
-          <w:lang w:val="en-GB"/>
-        </w:rPr>
-        <w:t xml:space="preserve">Read, </w:t>
-      </w:r>
-      <w:r>
-        <w:rPr>
-          <w:sz w:val="26"/>
-          <w:szCs w:val="26"/>
-          <w:lang w:val="en-GB"/>
-        </w:rPr>
-        <w:t>write, t</w:t>
-      </w:r>
-      <w:r>
-        <w:rPr>
-          <w:sz w:val="26"/>
-          <w:szCs w:val="26"/>
-          <w:lang w:val="en-GB"/>
-        </w:rPr>
-        <w:t>alk and understand excellent</w:t>
-      </w:r>
-      <w:r>
-        <w:rPr>
-          <w:sz w:val="26"/>
-          <w:szCs w:val="26"/>
-          <w:lang w:val="en-GB"/>
-        </w:rPr>
-        <w:t>ly</w:t>
-      </w:r>
-      <w:r>
-        <w:rPr>
-          <w:sz w:val="26"/>
-          <w:szCs w:val="26"/>
-          <w:lang w:val="en-GB"/>
-        </w:rPr>
-        <w:t>.</w:t>
+          <w:sz w:val="32"/>
+          <w:szCs w:val="32"/>
+          <w:lang w:val="en-GB"/>
+        </w:rPr>
+        <w:t>Languages</w:t>
+      </w:r>
+      <w:r>
+        <w:rPr>
+          <w:b/>
+          <w:bCs/>
+          <w:sz w:val="32"/>
+          <w:szCs w:val="32"/>
+          <w:lang w:val="en-GB"/>
+        </w:rPr>
+        <w:t>:</w:t>
       </w:r>
     </w:p>
     <w:p>
@@ -1858,36 +2356,38 @@
         </w:pBdr>
         <w:jc w:val="both"/>
         <w:rPr>
-          <w:sz w:val="26"/>
-          <w:szCs w:val="26"/>
-          <w:lang w:val="en-GB"/>
-        </w:rPr>
-      </w:pPr>
-      <w:r>
-        <w:rPr>
           <w:b/>
           <w:bCs/>
           <w:sz w:val="26"/>
           <w:szCs w:val="26"/>
           <w:lang w:val="en-GB"/>
         </w:rPr>
-        <w:t>English</w:t>
-      </w:r>
-      <w:r>
-        <w:rPr>
-          <w:sz w:val="26"/>
-          <w:szCs w:val="26"/>
-          <w:lang w:val="en-GB"/>
-        </w:rPr>
-        <w:t xml:space="preserve">: </w:t>
-      </w:r>
-      <w:r>
-        <w:rPr>
-          <w:sz w:val="26"/>
-          <w:szCs w:val="26"/>
-          <w:lang w:val="en-GB"/>
-        </w:rPr>
-        <w:t>Professional</w:t>
+      </w:pPr>
+      <w:r>
+        <w:rPr>
+          <w:b/>
+          <w:bCs/>
+          <w:sz w:val="26"/>
+          <w:szCs w:val="26"/>
+          <w:lang w:val="en-GB"/>
+        </w:rPr>
+        <w:t>Spanish</w:t>
+      </w:r>
+      <w:r>
+        <w:rPr>
+          <w:sz w:val="26"/>
+          <w:szCs w:val="26"/>
+          <w:lang w:val="en-GB"/>
+        </w:rPr>
+        <w:t>: Nativ</w:t>
+      </w:r>
+      <w:r>
+        <w:rPr>
+          <w:sz w:val="26"/>
+          <w:szCs w:val="26"/>
+          <w:lang w:val="en-GB"/>
+        </w:rPr>
+        <w:t>e</w:t>
       </w:r>
       <w:r>
         <w:rPr>
@@ -1903,23 +2403,31 @@
           <w:szCs w:val="26"/>
           <w:lang w:val="en-GB"/>
         </w:rPr>
-        <w:t>Read,</w:t>
-      </w:r>
-      <w:r>
-        <w:rPr>
-          <w:sz w:val="26"/>
-          <w:szCs w:val="26"/>
-          <w:lang w:val="en-GB"/>
-        </w:rPr>
-        <w:t xml:space="preserve"> </w:t>
-      </w:r>
-      <w:r>
-        <w:rPr>
-          <w:sz w:val="26"/>
-          <w:szCs w:val="26"/>
-          <w:lang w:val="en-GB"/>
-        </w:rPr>
-        <w:t>write, talk and understand perfectly</w:t>
+        <w:t xml:space="preserve">Read, </w:t>
+      </w:r>
+      <w:r>
+        <w:rPr>
+          <w:sz w:val="26"/>
+          <w:szCs w:val="26"/>
+          <w:lang w:val="en-GB"/>
+        </w:rPr>
+        <w:t>write, t</w:t>
+      </w:r>
+      <w:r>
+        <w:rPr>
+          <w:sz w:val="26"/>
+          <w:szCs w:val="26"/>
+          <w:lang w:val="en-GB"/>
+        </w:rPr>
+        <w:t>alk and understand excellent</w:t>
+      </w:r>
+      <w:r>
+        <w:rPr>
+          <w:sz w:val="26"/>
+          <w:szCs w:val="26"/>
+          <w:lang w:val="en-GB"/>
+        </w:rPr>
+        <w:t>ly</w:t>
       </w:r>
       <w:r>
         <w:rPr>
@@ -1940,6 +2448,90 @@
           <w:between w:val="nil"/>
           <w:bar w:val="nil"/>
         </w:pBdr>
+        <w:jc w:val="both"/>
+        <w:rPr>
+          <w:sz w:val="26"/>
+          <w:szCs w:val="26"/>
+          <w:lang w:val="en-GB"/>
+        </w:rPr>
+      </w:pPr>
+      <w:r>
+        <w:rPr>
+          <w:b/>
+          <w:bCs/>
+          <w:sz w:val="26"/>
+          <w:szCs w:val="26"/>
+          <w:lang w:val="en-GB"/>
+        </w:rPr>
+        <w:t>English</w:t>
+      </w:r>
+      <w:r>
+        <w:rPr>
+          <w:sz w:val="26"/>
+          <w:szCs w:val="26"/>
+          <w:lang w:val="en-GB"/>
+        </w:rPr>
+        <w:t xml:space="preserve">: </w:t>
+      </w:r>
+      <w:r>
+        <w:rPr>
+          <w:sz w:val="26"/>
+          <w:szCs w:val="26"/>
+          <w:lang w:val="en-GB"/>
+        </w:rPr>
+        <w:t>Professional</w:t>
+      </w:r>
+      <w:r>
+        <w:rPr>
+          <w:sz w:val="26"/>
+          <w:szCs w:val="26"/>
+          <w:lang w:val="en-GB"/>
+        </w:rPr>
+        <w:t xml:space="preserve">. </w:t>
+      </w:r>
+      <w:r>
+        <w:rPr>
+          <w:sz w:val="26"/>
+          <w:szCs w:val="26"/>
+          <w:lang w:val="en-GB"/>
+        </w:rPr>
+        <w:t>Read,</w:t>
+      </w:r>
+      <w:r>
+        <w:rPr>
+          <w:sz w:val="26"/>
+          <w:szCs w:val="26"/>
+          <w:lang w:val="en-GB"/>
+        </w:rPr>
+        <w:t xml:space="preserve"> </w:t>
+      </w:r>
+      <w:r>
+        <w:rPr>
+          <w:sz w:val="26"/>
+          <w:szCs w:val="26"/>
+          <w:lang w:val="en-GB"/>
+        </w:rPr>
+        <w:t>write, talk and understand perfectly</w:t>
+      </w:r>
+      <w:r>
+        <w:rPr>
+          <w:sz w:val="26"/>
+          <w:szCs w:val="26"/>
+          <w:lang w:val="en-GB"/>
+        </w:rPr>
+        <w:t>.</w:t>
+      </w:r>
+    </w:p>
+    <w:p>
+      <w:pPr>
+        <w:pBdr>
+          <w:top w:val="nil"/>
+          <w:left w:val="nil"/>
+          <w:bottom w:val="nil"/>
+          <w:right w:val="nil"/>
+          <w:between w:val="nil"/>
+          <w:bar w:val="nil"/>
+        </w:pBdr>
         <w:rPr>
           <w:b/>
           <w:bCs/>
@@ -2036,7 +2628,29 @@
           <w:szCs w:val="26"/>
           <w:lang w:val="en-GB"/>
         </w:rPr>
-        <w:t>PC Líder 2011</w:t>
+        <w:t xml:space="preserve">PC </w:t>
+      </w:r>
+      <w:proofErr w:type="spellStart"/>
+      <w:r>
+        <w:rPr>
+          <w:rFonts w:asciiTheme="minorHAnsi" w:hAnsiTheme="minorHAnsi" w:cstheme="minorHAnsi"/>
+          <w:b/>
+          <w:sz w:val="28"/>
+          <w:szCs w:val="26"/>
+          <w:lang w:val="en-GB"/>
+        </w:rPr>
+        <w:t>Líder</w:t>
+      </w:r>
+      <w:proofErr w:type="spellEnd"/>
+      <w:r>
+        <w:rPr>
+          <w:rFonts w:asciiTheme="minorHAnsi" w:hAnsiTheme="minorHAnsi" w:cstheme="minorHAnsi"/>
+          <w:b/>
+          <w:sz w:val="28"/>
+          <w:szCs w:val="26"/>
+          <w:lang w:val="en-GB"/>
+        </w:rPr>
+        <w:t xml:space="preserve"> 2011</w:t>
       </w:r>
     </w:p>
     <w:p>
@@ -2285,7 +2899,27 @@
           <w:szCs w:val="26"/>
           <w:lang w:val="en-GB"/>
         </w:rPr>
-        <w:t xml:space="preserve"> Wordpress.</w:t>
+        <w:t xml:space="preserve"> </w:t>
+      </w:r>
+      <w:proofErr w:type="spellStart"/>
+      <w:r>
+        <w:rPr>
+          <w:rFonts w:asciiTheme="minorHAnsi" w:hAnsiTheme="minorHAnsi" w:cstheme="minorHAnsi"/>
+          <w:sz w:val="26"/>
+          <w:szCs w:val="26"/>
+          <w:lang w:val="en-GB"/>
+        </w:rPr>
+        <w:t>Wordpress</w:t>
+      </w:r>
+      <w:proofErr w:type="spellEnd"/>
+      <w:r>
+        <w:rPr>
+          <w:rFonts w:asciiTheme="minorHAnsi" w:hAnsiTheme="minorHAnsi" w:cstheme="minorHAnsi"/>
+          <w:sz w:val="26"/>
+          <w:szCs w:val="26"/>
+          <w:lang w:val="en-GB"/>
+        </w:rPr>
+        <w:t>.</w:t>
       </w:r>
     </w:p>
     <w:p>
@@ -2325,7 +2959,27 @@
           <w:szCs w:val="26"/>
           <w:lang w:val="en-GB"/>
         </w:rPr>
-        <w:t>HTML, CSS, CMS Wordpress, MySQL</w:t>
+        <w:t xml:space="preserve">HTML, CSS, CMS </w:t>
+      </w:r>
+      <w:proofErr w:type="spellStart"/>
+      <w:r>
+        <w:rPr>
+          <w:rFonts w:asciiTheme="minorHAnsi" w:hAnsiTheme="minorHAnsi" w:cstheme="minorHAnsi"/>
+          <w:sz w:val="26"/>
+          <w:szCs w:val="26"/>
+          <w:lang w:val="en-GB"/>
+        </w:rPr>
+        <w:t>Wordpress</w:t>
+      </w:r>
+      <w:proofErr w:type="spellEnd"/>
+      <w:r>
+        <w:rPr>
+          <w:rFonts w:asciiTheme="minorHAnsi" w:hAnsiTheme="minorHAnsi" w:cstheme="minorHAnsi"/>
+          <w:sz w:val="26"/>
+          <w:szCs w:val="26"/>
+          <w:lang w:val="en-GB"/>
+        </w:rPr>
+        <w:t>, MySQL</w:t>
       </w:r>
       <w:r>
         <w:rPr>
@@ -2587,7 +3241,67 @@
           <w:szCs w:val="26"/>
           <w:lang w:val="en-GB"/>
         </w:rPr>
-        <w:t>PHP, HTML, CSS3, Javascript, jQuery, Yii Framework, MVC Framework, MySQL, PairProgramming, PEAR Framework.</w:t>
+        <w:t xml:space="preserve">PHP, HTML, CSS3, </w:t>
+      </w:r>
+      <w:proofErr w:type="spellStart"/>
+      <w:r>
+        <w:rPr>
+          <w:rFonts w:asciiTheme="minorHAnsi" w:hAnsiTheme="minorHAnsi" w:cstheme="minorHAnsi"/>
+          <w:sz w:val="26"/>
+          <w:szCs w:val="26"/>
+          <w:lang w:val="en-GB"/>
+        </w:rPr>
+        <w:t>Javascript</w:t>
+      </w:r>
+      <w:proofErr w:type="spellEnd"/>
+      <w:r>
+        <w:rPr>
+          <w:rFonts w:asciiTheme="minorHAnsi" w:hAnsiTheme="minorHAnsi" w:cstheme="minorHAnsi"/>
+          <w:sz w:val="26"/>
+          <w:szCs w:val="26"/>
+          <w:lang w:val="en-GB"/>
+        </w:rPr>
+        <w:t xml:space="preserve">, jQuery, </w:t>
+      </w:r>
+      <w:proofErr w:type="spellStart"/>
+      <w:r>
+        <w:rPr>
+          <w:rFonts w:asciiTheme="minorHAnsi" w:hAnsiTheme="minorHAnsi" w:cstheme="minorHAnsi"/>
+          <w:sz w:val="26"/>
+          <w:szCs w:val="26"/>
+          <w:lang w:val="en-GB"/>
+        </w:rPr>
+        <w:t>Yii</w:t>
+      </w:r>
+      <w:proofErr w:type="spellEnd"/>
+      <w:r>
+        <w:rPr>
+          <w:rFonts w:asciiTheme="minorHAnsi" w:hAnsiTheme="minorHAnsi" w:cstheme="minorHAnsi"/>
+          <w:sz w:val="26"/>
+          <w:szCs w:val="26"/>
+          <w:lang w:val="en-GB"/>
+        </w:rPr>
+        <w:t xml:space="preserve"> Framework, MVC Framework, MySQL, </w:t>
+      </w:r>
+      <w:proofErr w:type="spellStart"/>
+      <w:r>
+        <w:rPr>
+          <w:rFonts w:asciiTheme="minorHAnsi" w:hAnsiTheme="minorHAnsi" w:cstheme="minorHAnsi"/>
+          <w:sz w:val="26"/>
+          <w:szCs w:val="26"/>
+          <w:lang w:val="en-GB"/>
+        </w:rPr>
+        <w:t>PairProgramming</w:t>
+      </w:r>
+      <w:proofErr w:type="spellEnd"/>
+      <w:r>
+        <w:rPr>
+          <w:rFonts w:asciiTheme="minorHAnsi" w:hAnsiTheme="minorHAnsi" w:cstheme="minorHAnsi"/>
+          <w:sz w:val="26"/>
+          <w:szCs w:val="26"/>
+          <w:lang w:val="en-GB"/>
+        </w:rPr>
+        <w:t>, PEAR Framework.</w:t>
       </w:r>
       <w:r>
         <w:rPr>
@@ -2822,7 +3536,47 @@
           <w:szCs w:val="26"/>
           <w:lang w:val="es-ES"/>
         </w:rPr>
-        <w:t>OOP, PHP, HTML, Javascript, Magento CE, Magento EE, Apache, Nginx.</w:t>
+        <w:t xml:space="preserve">OOP, PHP, HTML, </w:t>
+      </w:r>
+      <w:proofErr w:type="spellStart"/>
+      <w:r>
+        <w:rPr>
+          <w:rFonts w:asciiTheme="minorHAnsi" w:hAnsiTheme="minorHAnsi" w:cstheme="minorHAnsi"/>
+          <w:sz w:val="26"/>
+          <w:szCs w:val="26"/>
+          <w:lang w:val="es-ES"/>
+        </w:rPr>
+        <w:t>Javascript</w:t>
+      </w:r>
+      <w:proofErr w:type="spellEnd"/>
+      <w:r>
+        <w:rPr>
+          <w:rFonts w:asciiTheme="minorHAnsi" w:hAnsiTheme="minorHAnsi" w:cstheme="minorHAnsi"/>
+          <w:sz w:val="26"/>
+          <w:szCs w:val="26"/>
+          <w:lang w:val="es-ES"/>
+        </w:rPr>
+        <w:t xml:space="preserve">, Magento CE, Magento EE, Apache, </w:t>
+      </w:r>
+      <w:proofErr w:type="spellStart"/>
+      <w:r>
+        <w:rPr>
+          <w:rFonts w:asciiTheme="minorHAnsi" w:hAnsiTheme="minorHAnsi" w:cstheme="minorHAnsi"/>
+          <w:sz w:val="26"/>
+          <w:szCs w:val="26"/>
+          <w:lang w:val="es-ES"/>
+        </w:rPr>
+        <w:t>Nginx</w:t>
+      </w:r>
+      <w:proofErr w:type="spellEnd"/>
+      <w:r>
+        <w:rPr>
+          <w:rFonts w:asciiTheme="minorHAnsi" w:hAnsiTheme="minorHAnsi" w:cstheme="minorHAnsi"/>
+          <w:sz w:val="26"/>
+          <w:szCs w:val="26"/>
+          <w:lang w:val="es-ES"/>
+        </w:rPr>
+        <w:t>.</w:t>
       </w:r>
     </w:p>
     <w:p>
@@ -2856,6 +3610,7 @@
           <w:lang w:val="en-GB"/>
         </w:rPr>
       </w:pPr>
+      <w:proofErr w:type="spellStart"/>
       <w:r>
         <w:rPr>
           <w:b/>
@@ -2865,7 +3620,28 @@
           <w:lang w:val="en-GB"/>
         </w:rPr>
         <w:lastRenderedPageBreak/>
-        <w:t>Temperies Projects:</w:t>
+        <w:t>Temperies</w:t>
+      </w:r>
+      <w:proofErr w:type="spellEnd"/>
+      <w:r>
+        <w:rPr>
+          <w:b/>
+          <w:bCs/>
+          <w:sz w:val="30"/>
+          <w:szCs w:val="30"/>
+          <w:lang w:val="en-GB"/>
+        </w:rPr>
+        <w:t xml:space="preserve"> IT’s</w:t>
+      </w:r>
+      <w:r>
+        <w:rPr>
+          <w:b/>
+          <w:bCs/>
+          <w:sz w:val="30"/>
+          <w:szCs w:val="30"/>
+          <w:lang w:val="en-GB"/>
+        </w:rPr>
+        <w:t xml:space="preserve"> Projects:</w:t>
       </w:r>
     </w:p>
     <w:p>
@@ -2887,28 +3663,41 @@
           <w:lang w:val="en-GB"/>
         </w:rPr>
       </w:pPr>
-      <w:r>
-        <w:rPr>
-          <w:rFonts w:asciiTheme="minorHAnsi" w:hAnsiTheme="minorHAnsi" w:cstheme="minorHAnsi"/>
-          <w:b/>
-          <w:sz w:val="28"/>
-          <w:szCs w:val="26"/>
-          <w:lang w:val="en-GB"/>
-        </w:rPr>
-        <w:t>Crixos 2012</w:t>
-      </w:r>
-    </w:p>
-    <w:p>
-      <w:pPr>
-        <w:jc w:val="both"/>
-        <w:rPr>
-          <w:rFonts w:asciiTheme="minorHAnsi" w:hAnsiTheme="minorHAnsi" w:cstheme="minorHAnsi"/>
-          <w:b/>
-          <w:sz w:val="26"/>
-          <w:szCs w:val="26"/>
-          <w:lang w:val="en-GB"/>
-        </w:rPr>
-      </w:pPr>
+      <w:proofErr w:type="spellStart"/>
+      <w:r>
+        <w:rPr>
+          <w:rFonts w:asciiTheme="minorHAnsi" w:hAnsiTheme="minorHAnsi" w:cstheme="minorHAnsi"/>
+          <w:b/>
+          <w:sz w:val="28"/>
+          <w:szCs w:val="26"/>
+          <w:lang w:val="en-GB"/>
+        </w:rPr>
+        <w:t>Crixos</w:t>
+      </w:r>
+      <w:proofErr w:type="spellEnd"/>
+      <w:r>
+        <w:rPr>
+          <w:rFonts w:asciiTheme="minorHAnsi" w:hAnsiTheme="minorHAnsi" w:cstheme="minorHAnsi"/>
+          <w:b/>
+          <w:sz w:val="28"/>
+          <w:szCs w:val="26"/>
+          <w:lang w:val="en-GB"/>
+        </w:rPr>
+        <w:t xml:space="preserve"> 2012</w:t>
+      </w:r>
+    </w:p>
+    <w:p>
+      <w:pPr>
+        <w:jc w:val="both"/>
+        <w:rPr>
+          <w:rFonts w:asciiTheme="minorHAnsi" w:hAnsiTheme="minorHAnsi" w:cstheme="minorHAnsi"/>
+          <w:b/>
+          <w:sz w:val="26"/>
+          <w:szCs w:val="26"/>
+          <w:lang w:val="en-GB"/>
+        </w:rPr>
+      </w:pPr>
+      <w:proofErr w:type="spellStart"/>
       <w:r>
         <w:rPr>
           <w:rFonts w:asciiTheme="minorHAnsi" w:hAnsiTheme="minorHAnsi" w:cstheme="minorHAnsi"/>
@@ -2919,6 +3708,7 @@
         </w:rPr>
         <w:t>Temperies</w:t>
       </w:r>
+      <w:proofErr w:type="spellEnd"/>
       <w:r>
         <w:rPr>
           <w:rFonts w:asciiTheme="minorHAnsi" w:hAnsiTheme="minorHAnsi" w:cstheme="minorHAnsi"/>
@@ -3068,7 +3858,47 @@
           <w:szCs w:val="26"/>
           <w:lang w:val="en-GB"/>
         </w:rPr>
-        <w:t>PHP, HTML, CSS3, Javascript, jQuery, Yii Framework, MVC Framework, MySQL, Scrum.</w:t>
+        <w:t xml:space="preserve">PHP, HTML, CSS3, </w:t>
+      </w:r>
+      <w:proofErr w:type="spellStart"/>
+      <w:r>
+        <w:rPr>
+          <w:rFonts w:asciiTheme="minorHAnsi" w:hAnsiTheme="minorHAnsi" w:cstheme="minorHAnsi"/>
+          <w:sz w:val="26"/>
+          <w:szCs w:val="26"/>
+          <w:lang w:val="en-GB"/>
+        </w:rPr>
+        <w:t>Javascript</w:t>
+      </w:r>
+      <w:proofErr w:type="spellEnd"/>
+      <w:r>
+        <w:rPr>
+          <w:rFonts w:asciiTheme="minorHAnsi" w:hAnsiTheme="minorHAnsi" w:cstheme="minorHAnsi"/>
+          <w:sz w:val="26"/>
+          <w:szCs w:val="26"/>
+          <w:lang w:val="en-GB"/>
+        </w:rPr>
+        <w:t xml:space="preserve">, jQuery, </w:t>
+      </w:r>
+      <w:proofErr w:type="spellStart"/>
+      <w:r>
+        <w:rPr>
+          <w:rFonts w:asciiTheme="minorHAnsi" w:hAnsiTheme="minorHAnsi" w:cstheme="minorHAnsi"/>
+          <w:sz w:val="26"/>
+          <w:szCs w:val="26"/>
+          <w:lang w:val="en-GB"/>
+        </w:rPr>
+        <w:t>Yii</w:t>
+      </w:r>
+      <w:proofErr w:type="spellEnd"/>
+      <w:r>
+        <w:rPr>
+          <w:rFonts w:asciiTheme="minorHAnsi" w:hAnsiTheme="minorHAnsi" w:cstheme="minorHAnsi"/>
+          <w:sz w:val="26"/>
+          <w:szCs w:val="26"/>
+          <w:lang w:val="en-GB"/>
+        </w:rPr>
+        <w:t xml:space="preserve"> Framework, MVC Framework, MySQL, Scrum.</w:t>
       </w:r>
     </w:p>
     <w:p>
@@ -3238,7 +4068,27 @@
           <w:szCs w:val="26"/>
           <w:lang w:val="en-GB"/>
         </w:rPr>
-        <w:t>Develop frontend views and Javascript code using jQuery based-on IE8.</w:t>
+        <w:t xml:space="preserve">Develop frontend views and </w:t>
+      </w:r>
+      <w:proofErr w:type="spellStart"/>
+      <w:r>
+        <w:rPr>
+          <w:rFonts w:asciiTheme="minorHAnsi" w:hAnsiTheme="minorHAnsi" w:cstheme="minorHAnsi"/>
+          <w:sz w:val="26"/>
+          <w:szCs w:val="26"/>
+          <w:lang w:val="en-GB"/>
+        </w:rPr>
+        <w:t>Javascript</w:t>
+      </w:r>
+      <w:proofErr w:type="spellEnd"/>
+      <w:r>
+        <w:rPr>
+          <w:rFonts w:asciiTheme="minorHAnsi" w:hAnsiTheme="minorHAnsi" w:cstheme="minorHAnsi"/>
+          <w:sz w:val="26"/>
+          <w:szCs w:val="26"/>
+          <w:lang w:val="en-GB"/>
+        </w:rPr>
+        <w:t xml:space="preserve"> code using jQuery based-on IE8.</w:t>
       </w:r>
     </w:p>
     <w:p>
@@ -3279,7 +4129,47 @@
           <w:szCs w:val="26"/>
           <w:lang w:val="en-GB"/>
         </w:rPr>
-        <w:t>HTML, CSS, Javascript, jQuery, Sharepoint.</w:t>
+        <w:t xml:space="preserve">HTML, CSS, </w:t>
+      </w:r>
+      <w:proofErr w:type="spellStart"/>
+      <w:r>
+        <w:rPr>
+          <w:rFonts w:asciiTheme="minorHAnsi" w:hAnsiTheme="minorHAnsi" w:cstheme="minorHAnsi"/>
+          <w:sz w:val="26"/>
+          <w:szCs w:val="26"/>
+          <w:lang w:val="en-GB"/>
+        </w:rPr>
+        <w:t>Javascript</w:t>
+      </w:r>
+      <w:proofErr w:type="spellEnd"/>
+      <w:r>
+        <w:rPr>
+          <w:rFonts w:asciiTheme="minorHAnsi" w:hAnsiTheme="minorHAnsi" w:cstheme="minorHAnsi"/>
+          <w:sz w:val="26"/>
+          <w:szCs w:val="26"/>
+          <w:lang w:val="en-GB"/>
+        </w:rPr>
+        <w:t xml:space="preserve">, jQuery, </w:t>
+      </w:r>
+      <w:proofErr w:type="spellStart"/>
+      <w:r>
+        <w:rPr>
+          <w:rFonts w:asciiTheme="minorHAnsi" w:hAnsiTheme="minorHAnsi" w:cstheme="minorHAnsi"/>
+          <w:sz w:val="26"/>
+          <w:szCs w:val="26"/>
+          <w:lang w:val="en-GB"/>
+        </w:rPr>
+        <w:t>Sharepoint</w:t>
+      </w:r>
+      <w:proofErr w:type="spellEnd"/>
+      <w:r>
+        <w:rPr>
+          <w:rFonts w:asciiTheme="minorHAnsi" w:hAnsiTheme="minorHAnsi" w:cstheme="minorHAnsi"/>
+          <w:sz w:val="26"/>
+          <w:szCs w:val="26"/>
+          <w:lang w:val="en-GB"/>
+        </w:rPr>
+        <w:t>.</w:t>
       </w:r>
     </w:p>
     <w:p>
@@ -3340,29 +4230,63 @@
           <w:szCs w:val="26"/>
           <w:lang w:val="en-GB"/>
         </w:rPr>
-        <w:t>Rails e-Commerce 2013</w:t>
-      </w:r>
-    </w:p>
-    <w:p>
-      <w:pPr>
-        <w:jc w:val="both"/>
-        <w:rPr>
-          <w:rFonts w:asciiTheme="minorHAnsi" w:hAnsiTheme="minorHAnsi" w:cstheme="minorHAnsi"/>
-          <w:b/>
-          <w:sz w:val="26"/>
-          <w:szCs w:val="26"/>
-          <w:lang w:val="en-GB"/>
-        </w:rPr>
-      </w:pPr>
-      <w:r>
-        <w:rPr>
-          <w:rFonts w:asciiTheme="minorHAnsi" w:hAnsiTheme="minorHAnsi" w:cstheme="minorHAnsi"/>
-          <w:b/>
-          <w:sz w:val="26"/>
-          <w:szCs w:val="26"/>
-          <w:lang w:val="en-GB"/>
-        </w:rPr>
-        <w:t xml:space="preserve">Temperies </w:t>
+        <w:t xml:space="preserve">Rails </w:t>
+      </w:r>
+      <w:proofErr w:type="gramStart"/>
+      <w:r>
+        <w:rPr>
+          <w:rFonts w:asciiTheme="minorHAnsi" w:hAnsiTheme="minorHAnsi" w:cstheme="minorHAnsi"/>
+          <w:b/>
+          <w:sz w:val="28"/>
+          <w:szCs w:val="26"/>
+          <w:lang w:val="en-GB"/>
+        </w:rPr>
+        <w:t>e-Commerce</w:t>
+      </w:r>
+      <w:proofErr w:type="gramEnd"/>
+      <w:r>
+        <w:rPr>
+          <w:rFonts w:asciiTheme="minorHAnsi" w:hAnsiTheme="minorHAnsi" w:cstheme="minorHAnsi"/>
+          <w:b/>
+          <w:sz w:val="28"/>
+          <w:szCs w:val="26"/>
+          <w:lang w:val="en-GB"/>
+        </w:rPr>
+        <w:t xml:space="preserve"> 2013</w:t>
+      </w:r>
+    </w:p>
+    <w:p>
+      <w:pPr>
+        <w:jc w:val="both"/>
+        <w:rPr>
+          <w:rFonts w:asciiTheme="minorHAnsi" w:hAnsiTheme="minorHAnsi" w:cstheme="minorHAnsi"/>
+          <w:b/>
+          <w:sz w:val="26"/>
+          <w:szCs w:val="26"/>
+          <w:lang w:val="en-GB"/>
+        </w:rPr>
+      </w:pPr>
+      <w:proofErr w:type="spellStart"/>
+      <w:r>
+        <w:rPr>
+          <w:rFonts w:asciiTheme="minorHAnsi" w:hAnsiTheme="minorHAnsi" w:cstheme="minorHAnsi"/>
+          <w:b/>
+          <w:sz w:val="26"/>
+          <w:szCs w:val="26"/>
+          <w:lang w:val="en-GB"/>
+        </w:rPr>
+        <w:t>Temperies</w:t>
+      </w:r>
+      <w:proofErr w:type="spellEnd"/>
+      <w:r>
+        <w:rPr>
+          <w:rFonts w:asciiTheme="minorHAnsi" w:hAnsiTheme="minorHAnsi" w:cstheme="minorHAnsi"/>
+          <w:b/>
+          <w:sz w:val="26"/>
+          <w:szCs w:val="26"/>
+          <w:lang w:val="en-GB"/>
+        </w:rPr>
+        <w:t xml:space="preserve"> </w:t>
       </w:r>
       <w:r>
         <w:rPr>
@@ -3505,8 +4429,19 @@
           <w:szCs w:val="26"/>
           <w:lang w:val="en-GB"/>
         </w:rPr>
-        <w:t>, Ruby, RubyGems</w:t>
-      </w:r>
+        <w:t xml:space="preserve">, Ruby, </w:t>
+      </w:r>
+      <w:proofErr w:type="spellStart"/>
+      <w:r>
+        <w:rPr>
+          <w:rFonts w:asciiTheme="minorHAnsi" w:hAnsiTheme="minorHAnsi" w:cstheme="minorHAnsi"/>
+          <w:sz w:val="26"/>
+          <w:szCs w:val="26"/>
+          <w:lang w:val="en-GB"/>
+        </w:rPr>
+        <w:t>RubyGems</w:t>
+      </w:r>
+      <w:proofErr w:type="spellEnd"/>
       <w:r>
         <w:rPr>
           <w:rFonts w:asciiTheme="minorHAnsi" w:hAnsiTheme="minorHAnsi" w:cstheme="minorHAnsi"/>
@@ -3609,6 +4544,7 @@
           <w:lang w:val="en-GB"/>
         </w:rPr>
       </w:pPr>
+      <w:proofErr w:type="spellStart"/>
       <w:r>
         <w:rPr>
           <w:rFonts w:asciiTheme="minorHAnsi" w:hAnsiTheme="minorHAnsi" w:cstheme="minorHAnsi"/>
@@ -3619,6 +4555,7 @@
         </w:rPr>
         <w:t>Temperies</w:t>
       </w:r>
+      <w:proofErr w:type="spellEnd"/>
       <w:r>
         <w:rPr>
           <w:rFonts w:asciiTheme="minorHAnsi" w:hAnsiTheme="minorHAnsi" w:cstheme="minorHAnsi"/>
@@ -3718,7 +4655,27 @@
           <w:szCs w:val="26"/>
           <w:lang w:val="en-GB"/>
         </w:rPr>
-        <w:t>Integrate native code for Android and iOS devices with PhoneGAP.</w:t>
+        <w:t xml:space="preserve">Integrate native code for Android and iOS devices with </w:t>
+      </w:r>
+      <w:proofErr w:type="spellStart"/>
+      <w:r>
+        <w:rPr>
+          <w:rFonts w:asciiTheme="minorHAnsi" w:hAnsiTheme="minorHAnsi" w:cstheme="minorHAnsi"/>
+          <w:sz w:val="26"/>
+          <w:szCs w:val="26"/>
+          <w:lang w:val="en-GB"/>
+        </w:rPr>
+        <w:t>PhoneGAP</w:t>
+      </w:r>
+      <w:proofErr w:type="spellEnd"/>
+      <w:r>
+        <w:rPr>
+          <w:rFonts w:asciiTheme="minorHAnsi" w:hAnsiTheme="minorHAnsi" w:cstheme="minorHAnsi"/>
+          <w:sz w:val="26"/>
+          <w:szCs w:val="26"/>
+          <w:lang w:val="en-GB"/>
+        </w:rPr>
+        <w:t>.</w:t>
       </w:r>
     </w:p>
     <w:p>
@@ -3773,7 +4730,43 @@
           <w:szCs w:val="26"/>
           <w:lang w:val="en-GB"/>
         </w:rPr>
-        <w:t xml:space="preserve">HTML5, CSS3, javascript, jQuery, jQuery Mobile, PhoneGAP, Objective-C </w:t>
+        <w:t xml:space="preserve">HTML5, CSS3, </w:t>
+      </w:r>
+      <w:proofErr w:type="spellStart"/>
+      <w:r>
+        <w:rPr>
+          <w:sz w:val="26"/>
+          <w:szCs w:val="26"/>
+          <w:lang w:val="en-GB"/>
+        </w:rPr>
+        <w:t>javascript</w:t>
+      </w:r>
+      <w:proofErr w:type="spellEnd"/>
+      <w:r>
+        <w:rPr>
+          <w:sz w:val="26"/>
+          <w:szCs w:val="26"/>
+          <w:lang w:val="en-GB"/>
+        </w:rPr>
+        <w:t xml:space="preserve">, jQuery, jQuery Mobile, </w:t>
+      </w:r>
+      <w:proofErr w:type="spellStart"/>
+      <w:r>
+        <w:rPr>
+          <w:sz w:val="26"/>
+          <w:szCs w:val="26"/>
+          <w:lang w:val="en-GB"/>
+        </w:rPr>
+        <w:t>PhoneGAP</w:t>
+      </w:r>
+      <w:proofErr w:type="spellEnd"/>
+      <w:r>
+        <w:rPr>
+          <w:sz w:val="26"/>
+          <w:szCs w:val="26"/>
+          <w:lang w:val="en-GB"/>
+        </w:rPr>
+        <w:t xml:space="preserve">, Objective-C </w:t>
       </w:r>
       <w:r>
         <w:rPr>
@@ -3865,6 +4858,7 @@
         </w:rPr>
         <w:t xml:space="preserve"> </w:t>
       </w:r>
+      <w:proofErr w:type="spellStart"/>
       <w:r>
         <w:rPr>
           <w:b/>
@@ -3873,7 +4867,28 @@
           <w:szCs w:val="30"/>
           <w:lang w:val="en-GB"/>
         </w:rPr>
-        <w:t>Solutions Projects:</w:t>
+        <w:t>Solutions</w:t>
+      </w:r>
+      <w:r>
+        <w:rPr>
+          <w:b/>
+          <w:bCs/>
+          <w:sz w:val="30"/>
+          <w:szCs w:val="30"/>
+          <w:lang w:val="en-GB"/>
+        </w:rPr>
+        <w:t>’s</w:t>
+      </w:r>
+      <w:proofErr w:type="spellEnd"/>
+      <w:r>
+        <w:rPr>
+          <w:b/>
+          <w:bCs/>
+          <w:sz w:val="30"/>
+          <w:szCs w:val="30"/>
+          <w:lang w:val="en-GB"/>
+        </w:rPr>
+        <w:t xml:space="preserve"> Projects:</w:t>
       </w:r>
     </w:p>
     <w:p>
@@ -4046,7 +5061,27 @@
           <w:szCs w:val="26"/>
           <w:lang w:val="en-GB"/>
         </w:rPr>
-        <w:t xml:space="preserve">Develop Magento extension to integrate Andreani carrier. </w:t>
+        <w:t xml:space="preserve">Develop Magento extension to integrate </w:t>
+      </w:r>
+      <w:proofErr w:type="spellStart"/>
+      <w:r>
+        <w:rPr>
+          <w:rFonts w:asciiTheme="minorHAnsi" w:hAnsiTheme="minorHAnsi" w:cstheme="minorHAnsi"/>
+          <w:sz w:val="26"/>
+          <w:szCs w:val="26"/>
+          <w:lang w:val="en-GB"/>
+        </w:rPr>
+        <w:t>Andreani</w:t>
+      </w:r>
+      <w:proofErr w:type="spellEnd"/>
+      <w:r>
+        <w:rPr>
+          <w:rFonts w:asciiTheme="minorHAnsi" w:hAnsiTheme="minorHAnsi" w:cstheme="minorHAnsi"/>
+          <w:sz w:val="26"/>
+          <w:szCs w:val="26"/>
+          <w:lang w:val="en-GB"/>
+        </w:rPr>
+        <w:t xml:space="preserve"> carrier. </w:t>
       </w:r>
     </w:p>
     <w:p>
@@ -4096,7 +5131,27 @@
           <w:szCs w:val="26"/>
           <w:lang w:val="en-GB"/>
         </w:rPr>
-        <w:t>Integrate uDropship Vendors module and customize them.</w:t>
+        <w:t xml:space="preserve">Integrate </w:t>
+      </w:r>
+      <w:proofErr w:type="spellStart"/>
+      <w:r>
+        <w:rPr>
+          <w:rFonts w:asciiTheme="minorHAnsi" w:hAnsiTheme="minorHAnsi" w:cstheme="minorHAnsi"/>
+          <w:sz w:val="26"/>
+          <w:szCs w:val="26"/>
+          <w:lang w:val="en-GB"/>
+        </w:rPr>
+        <w:t>uDropship</w:t>
+      </w:r>
+      <w:proofErr w:type="spellEnd"/>
+      <w:r>
+        <w:rPr>
+          <w:rFonts w:asciiTheme="minorHAnsi" w:hAnsiTheme="minorHAnsi" w:cstheme="minorHAnsi"/>
+          <w:sz w:val="26"/>
+          <w:szCs w:val="26"/>
+          <w:lang w:val="en-GB"/>
+        </w:rPr>
+        <w:t xml:space="preserve"> Vendors module and customize them.</w:t>
       </w:r>
     </w:p>
     <w:p>
@@ -4171,7 +5226,27 @@
           <w:szCs w:val="26"/>
           <w:lang w:val="en-GB"/>
         </w:rPr>
-        <w:t>Integrate MercadoPago Marketplace Payment Method.</w:t>
+        <w:t xml:space="preserve">Integrate </w:t>
+      </w:r>
+      <w:proofErr w:type="spellStart"/>
+      <w:r>
+        <w:rPr>
+          <w:rFonts w:asciiTheme="minorHAnsi" w:hAnsiTheme="minorHAnsi" w:cstheme="minorHAnsi"/>
+          <w:sz w:val="26"/>
+          <w:szCs w:val="26"/>
+          <w:lang w:val="en-GB"/>
+        </w:rPr>
+        <w:t>MercadoPago</w:t>
+      </w:r>
+      <w:proofErr w:type="spellEnd"/>
+      <w:r>
+        <w:rPr>
+          <w:rFonts w:asciiTheme="minorHAnsi" w:hAnsiTheme="minorHAnsi" w:cstheme="minorHAnsi"/>
+          <w:sz w:val="26"/>
+          <w:szCs w:val="26"/>
+          <w:lang w:val="en-GB"/>
+        </w:rPr>
+        <w:t xml:space="preserve"> Marketplace Payment Method.</w:t>
       </w:r>
     </w:p>
     <w:p>
@@ -4196,7 +5271,27 @@
           <w:szCs w:val="26"/>
           <w:lang w:val="en-GB"/>
         </w:rPr>
-        <w:t>Integrate MercadoPago Express Payment Method.</w:t>
+        <w:t xml:space="preserve">Integrate </w:t>
+      </w:r>
+      <w:proofErr w:type="spellStart"/>
+      <w:r>
+        <w:rPr>
+          <w:rFonts w:asciiTheme="minorHAnsi" w:hAnsiTheme="minorHAnsi" w:cstheme="minorHAnsi"/>
+          <w:sz w:val="26"/>
+          <w:szCs w:val="26"/>
+          <w:lang w:val="en-GB"/>
+        </w:rPr>
+        <w:t>MercadoPago</w:t>
+      </w:r>
+      <w:proofErr w:type="spellEnd"/>
+      <w:r>
+        <w:rPr>
+          <w:rFonts w:asciiTheme="minorHAnsi" w:hAnsiTheme="minorHAnsi" w:cstheme="minorHAnsi"/>
+          <w:sz w:val="26"/>
+          <w:szCs w:val="26"/>
+          <w:lang w:val="en-GB"/>
+        </w:rPr>
+        <w:t xml:space="preserve"> Express Payment Method.</w:t>
       </w:r>
     </w:p>
     <w:p>
@@ -4221,7 +5316,27 @@
           <w:szCs w:val="26"/>
           <w:lang w:val="en-GB"/>
         </w:rPr>
-        <w:t>Integrate TodoPago Payment Method.</w:t>
+        <w:t xml:space="preserve">Integrate </w:t>
+      </w:r>
+      <w:proofErr w:type="spellStart"/>
+      <w:r>
+        <w:rPr>
+          <w:rFonts w:asciiTheme="minorHAnsi" w:hAnsiTheme="minorHAnsi" w:cstheme="minorHAnsi"/>
+          <w:sz w:val="26"/>
+          <w:szCs w:val="26"/>
+          <w:lang w:val="en-GB"/>
+        </w:rPr>
+        <w:t>TodoPago</w:t>
+      </w:r>
+      <w:proofErr w:type="spellEnd"/>
+      <w:r>
+        <w:rPr>
+          <w:rFonts w:asciiTheme="minorHAnsi" w:hAnsiTheme="minorHAnsi" w:cstheme="minorHAnsi"/>
+          <w:sz w:val="26"/>
+          <w:szCs w:val="26"/>
+          <w:lang w:val="en-GB"/>
+        </w:rPr>
+        <w:t xml:space="preserve"> Payment Method.</w:t>
       </w:r>
     </w:p>
     <w:p>
@@ -4246,7 +5361,27 @@
           <w:szCs w:val="26"/>
           <w:lang w:val="en-GB"/>
         </w:rPr>
-        <w:t>Integrate SPS Decidir Payment Method.</w:t>
+        <w:t xml:space="preserve">Integrate SPS </w:t>
+      </w:r>
+      <w:proofErr w:type="spellStart"/>
+      <w:r>
+        <w:rPr>
+          <w:rFonts w:asciiTheme="minorHAnsi" w:hAnsiTheme="minorHAnsi" w:cstheme="minorHAnsi"/>
+          <w:sz w:val="26"/>
+          <w:szCs w:val="26"/>
+          <w:lang w:val="en-GB"/>
+        </w:rPr>
+        <w:t>Decidir</w:t>
+      </w:r>
+      <w:proofErr w:type="spellEnd"/>
+      <w:r>
+        <w:rPr>
+          <w:rFonts w:asciiTheme="minorHAnsi" w:hAnsiTheme="minorHAnsi" w:cstheme="minorHAnsi"/>
+          <w:sz w:val="26"/>
+          <w:szCs w:val="26"/>
+          <w:lang w:val="en-GB"/>
+        </w:rPr>
+        <w:t xml:space="preserve"> Payment Method.</w:t>
       </w:r>
     </w:p>
     <w:p>
@@ -4373,14 +5508,25 @@
         </w:rPr>
         <w:t xml:space="preserve"> SASS, Compass, </w:t>
       </w:r>
-      <w:r>
-        <w:rPr>
-          <w:rFonts w:asciiTheme="minorHAnsi" w:hAnsiTheme="minorHAnsi" w:cstheme="minorHAnsi"/>
-          <w:sz w:val="26"/>
-          <w:szCs w:val="26"/>
-          <w:lang w:val="en-GB"/>
-        </w:rPr>
-        <w:t>Javascript, jQuery</w:t>
+      <w:proofErr w:type="spellStart"/>
+      <w:r>
+        <w:rPr>
+          <w:rFonts w:asciiTheme="minorHAnsi" w:hAnsiTheme="minorHAnsi" w:cstheme="minorHAnsi"/>
+          <w:sz w:val="26"/>
+          <w:szCs w:val="26"/>
+          <w:lang w:val="en-GB"/>
+        </w:rPr>
+        <w:t>Javascript</w:t>
+      </w:r>
+      <w:proofErr w:type="spellEnd"/>
+      <w:r>
+        <w:rPr>
+          <w:rFonts w:asciiTheme="minorHAnsi" w:hAnsiTheme="minorHAnsi" w:cstheme="minorHAnsi"/>
+          <w:sz w:val="26"/>
+          <w:szCs w:val="26"/>
+          <w:lang w:val="en-GB"/>
+        </w:rPr>
+        <w:t>, jQuery</w:t>
       </w:r>
       <w:r>
         <w:rPr>
@@ -4443,16 +5589,96 @@
           <w:szCs w:val="26"/>
           <w:lang w:val="en-GB"/>
         </w:rPr>
-        <w:t xml:space="preserve"> TodoPago API, MercadoPago API, SPS Decidir API,</w:t>
-      </w:r>
-      <w:r>
-        <w:rPr>
-          <w:rFonts w:asciiTheme="minorHAnsi" w:hAnsiTheme="minorHAnsi" w:cstheme="minorHAnsi"/>
-          <w:sz w:val="26"/>
-          <w:szCs w:val="26"/>
-          <w:lang w:val="en-GB"/>
-        </w:rPr>
-        <w:t xml:space="preserve"> Andreani WS,</w:t>
+        <w:t xml:space="preserve"> </w:t>
+      </w:r>
+      <w:proofErr w:type="spellStart"/>
+      <w:r>
+        <w:rPr>
+          <w:rFonts w:asciiTheme="minorHAnsi" w:hAnsiTheme="minorHAnsi" w:cstheme="minorHAnsi"/>
+          <w:sz w:val="26"/>
+          <w:szCs w:val="26"/>
+          <w:lang w:val="en-GB"/>
+        </w:rPr>
+        <w:t>TodoPago</w:t>
+      </w:r>
+      <w:proofErr w:type="spellEnd"/>
+      <w:r>
+        <w:rPr>
+          <w:rFonts w:asciiTheme="minorHAnsi" w:hAnsiTheme="minorHAnsi" w:cstheme="minorHAnsi"/>
+          <w:sz w:val="26"/>
+          <w:szCs w:val="26"/>
+          <w:lang w:val="en-GB"/>
+        </w:rPr>
+        <w:t xml:space="preserve"> API, </w:t>
+      </w:r>
+      <w:proofErr w:type="spellStart"/>
+      <w:r>
+        <w:rPr>
+          <w:rFonts w:asciiTheme="minorHAnsi" w:hAnsiTheme="minorHAnsi" w:cstheme="minorHAnsi"/>
+          <w:sz w:val="26"/>
+          <w:szCs w:val="26"/>
+          <w:lang w:val="en-GB"/>
+        </w:rPr>
+        <w:t>MercadoPago</w:t>
+      </w:r>
+      <w:proofErr w:type="spellEnd"/>
+      <w:r>
+        <w:rPr>
+          <w:rFonts w:asciiTheme="minorHAnsi" w:hAnsiTheme="minorHAnsi" w:cstheme="minorHAnsi"/>
+          <w:sz w:val="26"/>
+          <w:szCs w:val="26"/>
+          <w:lang w:val="en-GB"/>
+        </w:rPr>
+        <w:t xml:space="preserve"> API, SPS </w:t>
+      </w:r>
+      <w:proofErr w:type="spellStart"/>
+      <w:r>
+        <w:rPr>
+          <w:rFonts w:asciiTheme="minorHAnsi" w:hAnsiTheme="minorHAnsi" w:cstheme="minorHAnsi"/>
+          <w:sz w:val="26"/>
+          <w:szCs w:val="26"/>
+          <w:lang w:val="en-GB"/>
+        </w:rPr>
+        <w:t>Decidir</w:t>
+      </w:r>
+      <w:proofErr w:type="spellEnd"/>
+      <w:r>
+        <w:rPr>
+          <w:rFonts w:asciiTheme="minorHAnsi" w:hAnsiTheme="minorHAnsi" w:cstheme="minorHAnsi"/>
+          <w:sz w:val="26"/>
+          <w:szCs w:val="26"/>
+          <w:lang w:val="en-GB"/>
+        </w:rPr>
+        <w:t xml:space="preserve"> API,</w:t>
+      </w:r>
+      <w:r>
+        <w:rPr>
+          <w:rFonts w:asciiTheme="minorHAnsi" w:hAnsiTheme="minorHAnsi" w:cstheme="minorHAnsi"/>
+          <w:sz w:val="26"/>
+          <w:szCs w:val="26"/>
+          <w:lang w:val="en-GB"/>
+        </w:rPr>
+        <w:t xml:space="preserve"> </w:t>
+      </w:r>
+      <w:proofErr w:type="spellStart"/>
+      <w:r>
+        <w:rPr>
+          <w:rFonts w:asciiTheme="minorHAnsi" w:hAnsiTheme="minorHAnsi" w:cstheme="minorHAnsi"/>
+          <w:sz w:val="26"/>
+          <w:szCs w:val="26"/>
+          <w:lang w:val="en-GB"/>
+        </w:rPr>
+        <w:t>Andreani</w:t>
+      </w:r>
+      <w:proofErr w:type="spellEnd"/>
+      <w:r>
+        <w:rPr>
+          <w:rFonts w:asciiTheme="minorHAnsi" w:hAnsiTheme="minorHAnsi" w:cstheme="minorHAnsi"/>
+          <w:sz w:val="26"/>
+          <w:szCs w:val="26"/>
+          <w:lang w:val="en-GB"/>
+        </w:rPr>
+        <w:t xml:space="preserve"> WS,</w:t>
       </w:r>
       <w:r>
         <w:rPr>
@@ -4531,7 +5757,29 @@
           <w:szCs w:val="26"/>
           <w:lang w:val="es-ES"/>
         </w:rPr>
-        <w:t xml:space="preserve"> (Colombian)</w:t>
+        <w:t xml:space="preserve"> (</w:t>
+      </w:r>
+      <w:proofErr w:type="spellStart"/>
+      <w:r>
+        <w:rPr>
+          <w:rFonts w:asciiTheme="minorHAnsi" w:hAnsiTheme="minorHAnsi" w:cstheme="minorHAnsi"/>
+          <w:b/>
+          <w:sz w:val="28"/>
+          <w:szCs w:val="26"/>
+          <w:lang w:val="es-ES"/>
+        </w:rPr>
+        <w:t>Colombian</w:t>
+      </w:r>
+      <w:proofErr w:type="spellEnd"/>
+      <w:r>
+        <w:rPr>
+          <w:rFonts w:asciiTheme="minorHAnsi" w:hAnsiTheme="minorHAnsi" w:cstheme="minorHAnsi"/>
+          <w:b/>
+          <w:sz w:val="28"/>
+          <w:szCs w:val="26"/>
+          <w:lang w:val="es-ES"/>
+        </w:rPr>
+        <w:t>)</w:t>
       </w:r>
       <w:r>
         <w:rPr>
@@ -4721,7 +5969,27 @@
           <w:szCs w:val="26"/>
           <w:lang w:val="en-GB"/>
         </w:rPr>
-        <w:t>OOP, PHP, HTML, CSS3, Javascript, jQuery</w:t>
+        <w:t xml:space="preserve">OOP, PHP, HTML, CSS3, </w:t>
+      </w:r>
+      <w:proofErr w:type="spellStart"/>
+      <w:r>
+        <w:rPr>
+          <w:rFonts w:asciiTheme="minorHAnsi" w:hAnsiTheme="minorHAnsi" w:cstheme="minorHAnsi"/>
+          <w:sz w:val="26"/>
+          <w:szCs w:val="26"/>
+          <w:lang w:val="en-GB"/>
+        </w:rPr>
+        <w:t>Javascript</w:t>
+      </w:r>
+      <w:proofErr w:type="spellEnd"/>
+      <w:r>
+        <w:rPr>
+          <w:rFonts w:asciiTheme="minorHAnsi" w:hAnsiTheme="minorHAnsi" w:cstheme="minorHAnsi"/>
+          <w:sz w:val="26"/>
+          <w:szCs w:val="26"/>
+          <w:lang w:val="en-GB"/>
+        </w:rPr>
+        <w:t>, jQuery</w:t>
       </w:r>
       <w:r>
         <w:rPr>
@@ -4979,7 +6247,27 @@
           <w:szCs w:val="26"/>
           <w:lang w:val="en-GB"/>
         </w:rPr>
-        <w:t>OOP, PHP, HTML, CSS3, Javascript, jQuery</w:t>
+        <w:t xml:space="preserve">OOP, PHP, HTML, CSS3, </w:t>
+      </w:r>
+      <w:proofErr w:type="spellStart"/>
+      <w:r>
+        <w:rPr>
+          <w:rFonts w:asciiTheme="minorHAnsi" w:hAnsiTheme="minorHAnsi" w:cstheme="minorHAnsi"/>
+          <w:sz w:val="26"/>
+          <w:szCs w:val="26"/>
+          <w:lang w:val="en-GB"/>
+        </w:rPr>
+        <w:t>Javascript</w:t>
+      </w:r>
+      <w:proofErr w:type="spellEnd"/>
+      <w:r>
+        <w:rPr>
+          <w:rFonts w:asciiTheme="minorHAnsi" w:hAnsiTheme="minorHAnsi" w:cstheme="minorHAnsi"/>
+          <w:sz w:val="26"/>
+          <w:szCs w:val="26"/>
+          <w:lang w:val="en-GB"/>
+        </w:rPr>
+        <w:t>, jQuery</w:t>
       </w:r>
       <w:r>
         <w:rPr>
@@ -4999,14 +6287,25 @@
         </w:rPr>
         <w:t xml:space="preserve">, </w:t>
       </w:r>
-      <w:r>
-        <w:rPr>
-          <w:rFonts w:asciiTheme="minorHAnsi" w:hAnsiTheme="minorHAnsi" w:cstheme="minorHAnsi"/>
-          <w:sz w:val="26"/>
-          <w:szCs w:val="26"/>
-          <w:lang w:val="en-GB"/>
-        </w:rPr>
-        <w:t>Yii 1.5</w:t>
+      <w:proofErr w:type="spellStart"/>
+      <w:r>
+        <w:rPr>
+          <w:rFonts w:asciiTheme="minorHAnsi" w:hAnsiTheme="minorHAnsi" w:cstheme="minorHAnsi"/>
+          <w:sz w:val="26"/>
+          <w:szCs w:val="26"/>
+          <w:lang w:val="en-GB"/>
+        </w:rPr>
+        <w:t>Yii</w:t>
+      </w:r>
+      <w:proofErr w:type="spellEnd"/>
+      <w:r>
+        <w:rPr>
+          <w:rFonts w:asciiTheme="minorHAnsi" w:hAnsiTheme="minorHAnsi" w:cstheme="minorHAnsi"/>
+          <w:sz w:val="26"/>
+          <w:szCs w:val="26"/>
+          <w:lang w:val="en-GB"/>
+        </w:rPr>
+        <w:t xml:space="preserve"> 1.5</w:t>
       </w:r>
       <w:r>
         <w:rPr>
@@ -5298,7 +6597,27 @@
           <w:szCs w:val="26"/>
           <w:lang w:val="en-GB"/>
         </w:rPr>
-        <w:t>OOP, PHP, HTML, CSS3, Javascript, jQuery</w:t>
+        <w:t xml:space="preserve">OOP, PHP, HTML, CSS3, </w:t>
+      </w:r>
+      <w:proofErr w:type="spellStart"/>
+      <w:r>
+        <w:rPr>
+          <w:rFonts w:asciiTheme="minorHAnsi" w:hAnsiTheme="minorHAnsi" w:cstheme="minorHAnsi"/>
+          <w:sz w:val="26"/>
+          <w:szCs w:val="26"/>
+          <w:lang w:val="en-GB"/>
+        </w:rPr>
+        <w:t>Javascript</w:t>
+      </w:r>
+      <w:proofErr w:type="spellEnd"/>
+      <w:r>
+        <w:rPr>
+          <w:rFonts w:asciiTheme="minorHAnsi" w:hAnsiTheme="minorHAnsi" w:cstheme="minorHAnsi"/>
+          <w:sz w:val="26"/>
+          <w:szCs w:val="26"/>
+          <w:lang w:val="en-GB"/>
+        </w:rPr>
+        <w:t>, jQuery</w:t>
       </w:r>
       <w:r>
         <w:rPr>
@@ -5432,7 +6751,27 @@
           <w:szCs w:val="26"/>
           <w:lang w:val="en-GB"/>
         </w:rPr>
-        <w:t>Develop Magento responsive theme and Javascript to optimize responsive changes.</w:t>
+        <w:t xml:space="preserve">Develop Magento responsive theme and </w:t>
+      </w:r>
+      <w:proofErr w:type="spellStart"/>
+      <w:r>
+        <w:rPr>
+          <w:rFonts w:asciiTheme="minorHAnsi" w:hAnsiTheme="minorHAnsi" w:cstheme="minorHAnsi"/>
+          <w:sz w:val="26"/>
+          <w:szCs w:val="26"/>
+          <w:lang w:val="en-GB"/>
+        </w:rPr>
+        <w:t>Javascript</w:t>
+      </w:r>
+      <w:proofErr w:type="spellEnd"/>
+      <w:r>
+        <w:rPr>
+          <w:rFonts w:asciiTheme="minorHAnsi" w:hAnsiTheme="minorHAnsi" w:cstheme="minorHAnsi"/>
+          <w:sz w:val="26"/>
+          <w:szCs w:val="26"/>
+          <w:lang w:val="en-GB"/>
+        </w:rPr>
+        <w:t xml:space="preserve"> to optimize responsive changes.</w:t>
       </w:r>
     </w:p>
     <w:p>
@@ -5518,7 +6857,27 @@
           <w:szCs w:val="26"/>
           <w:lang w:val="en-GB"/>
         </w:rPr>
-        <w:t xml:space="preserve"> Javascript, jQuery,</w:t>
+        <w:t xml:space="preserve"> </w:t>
+      </w:r>
+      <w:proofErr w:type="spellStart"/>
+      <w:r>
+        <w:rPr>
+          <w:rFonts w:asciiTheme="minorHAnsi" w:hAnsiTheme="minorHAnsi" w:cstheme="minorHAnsi"/>
+          <w:sz w:val="26"/>
+          <w:szCs w:val="26"/>
+          <w:lang w:val="en-GB"/>
+        </w:rPr>
+        <w:t>Javascript</w:t>
+      </w:r>
+      <w:proofErr w:type="spellEnd"/>
+      <w:r>
+        <w:rPr>
+          <w:rFonts w:asciiTheme="minorHAnsi" w:hAnsiTheme="minorHAnsi" w:cstheme="minorHAnsi"/>
+          <w:sz w:val="26"/>
+          <w:szCs w:val="26"/>
+          <w:lang w:val="en-GB"/>
+        </w:rPr>
+        <w:t>, jQuery,</w:t>
       </w:r>
       <w:r>
         <w:rPr>
@@ -5780,7 +7139,27 @@
           <w:szCs w:val="26"/>
           <w:lang w:val="en-GB"/>
         </w:rPr>
-        <w:t>PHP, HTML, CSS3, SASS, Compass, Javascript, Prototype, Magento CE, MySQL, Scrum.</w:t>
+        <w:t xml:space="preserve">PHP, HTML, CSS3, SASS, Compass, </w:t>
+      </w:r>
+      <w:proofErr w:type="spellStart"/>
+      <w:r>
+        <w:rPr>
+          <w:rFonts w:asciiTheme="minorHAnsi" w:hAnsiTheme="minorHAnsi" w:cstheme="minorHAnsi"/>
+          <w:sz w:val="26"/>
+          <w:szCs w:val="26"/>
+          <w:lang w:val="en-GB"/>
+        </w:rPr>
+        <w:t>Javascript</w:t>
+      </w:r>
+      <w:proofErr w:type="spellEnd"/>
+      <w:r>
+        <w:rPr>
+          <w:rFonts w:asciiTheme="minorHAnsi" w:hAnsiTheme="minorHAnsi" w:cstheme="minorHAnsi"/>
+          <w:sz w:val="26"/>
+          <w:szCs w:val="26"/>
+          <w:lang w:val="en-GB"/>
+        </w:rPr>
+        <w:t>, Prototype, Magento CE, MySQL, Scrum.</w:t>
       </w:r>
     </w:p>
     <w:p>
@@ -5834,6 +7213,7 @@
           <w:lang w:val="en-GB"/>
         </w:rPr>
       </w:pPr>
+      <w:proofErr w:type="spellStart"/>
       <w:r>
         <w:rPr>
           <w:rFonts w:asciiTheme="minorHAnsi" w:hAnsiTheme="minorHAnsi" w:cstheme="minorHAnsi"/>
@@ -5843,7 +7223,18 @@
           <w:lang w:val="en-GB"/>
         </w:rPr>
         <w:lastRenderedPageBreak/>
-        <w:t>Vapeworld (</w:t>
+        <w:t>Vapeworld</w:t>
+      </w:r>
+      <w:proofErr w:type="spellEnd"/>
+      <w:r>
+        <w:rPr>
+          <w:rFonts w:asciiTheme="minorHAnsi" w:hAnsiTheme="minorHAnsi" w:cstheme="minorHAnsi"/>
+          <w:b/>
+          <w:sz w:val="28"/>
+          <w:szCs w:val="26"/>
+          <w:lang w:val="en-GB"/>
+        </w:rPr>
+        <w:t xml:space="preserve"> (</w:t>
       </w:r>
       <w:r>
         <w:rPr>
@@ -6061,7 +7452,27 @@
           <w:szCs w:val="26"/>
           <w:lang w:val="en-GB"/>
         </w:rPr>
-        <w:t>PHP, HTML, CSS3, SASS, Compass, Javascript, Prototype, Magento CE, MySQL, Scrum.</w:t>
+        <w:t xml:space="preserve">PHP, HTML, CSS3, SASS, Compass, </w:t>
+      </w:r>
+      <w:proofErr w:type="spellStart"/>
+      <w:r>
+        <w:rPr>
+          <w:rFonts w:asciiTheme="minorHAnsi" w:hAnsiTheme="minorHAnsi" w:cstheme="minorHAnsi"/>
+          <w:sz w:val="26"/>
+          <w:szCs w:val="26"/>
+          <w:lang w:val="en-GB"/>
+        </w:rPr>
+        <w:t>Javascript</w:t>
+      </w:r>
+      <w:proofErr w:type="spellEnd"/>
+      <w:r>
+        <w:rPr>
+          <w:rFonts w:asciiTheme="minorHAnsi" w:hAnsiTheme="minorHAnsi" w:cstheme="minorHAnsi"/>
+          <w:sz w:val="26"/>
+          <w:szCs w:val="26"/>
+          <w:lang w:val="en-GB"/>
+        </w:rPr>
+        <w:t>, Prototype, Magento CE, MySQL, Scrum.</w:t>
       </w:r>
     </w:p>
     <w:p>
@@ -6342,7 +7753,27 @@
           <w:szCs w:val="26"/>
           <w:lang w:val="en-GB"/>
         </w:rPr>
-        <w:t xml:space="preserve">OOP, PHP, HTML, CSS3, Javascript, jQuery, Magento </w:t>
+        <w:t xml:space="preserve">OOP, PHP, HTML, CSS3, </w:t>
+      </w:r>
+      <w:proofErr w:type="spellStart"/>
+      <w:r>
+        <w:rPr>
+          <w:rFonts w:asciiTheme="minorHAnsi" w:hAnsiTheme="minorHAnsi" w:cstheme="minorHAnsi"/>
+          <w:sz w:val="26"/>
+          <w:szCs w:val="26"/>
+          <w:lang w:val="en-GB"/>
+        </w:rPr>
+        <w:t>Javascript</w:t>
+      </w:r>
+      <w:proofErr w:type="spellEnd"/>
+      <w:r>
+        <w:rPr>
+          <w:rFonts w:asciiTheme="minorHAnsi" w:hAnsiTheme="minorHAnsi" w:cstheme="minorHAnsi"/>
+          <w:sz w:val="26"/>
+          <w:szCs w:val="26"/>
+          <w:lang w:val="en-GB"/>
+        </w:rPr>
+        <w:t xml:space="preserve">, jQuery, Magento </w:t>
       </w:r>
       <w:r>
         <w:rPr>
@@ -6461,7 +7892,29 @@
           <w:lang w:val="es-ES"/>
         </w:rPr>
         <w:lastRenderedPageBreak/>
-        <w:t>Palacio de Hierro (Mexican) 2014</w:t>
+        <w:t>Palacio de Hierro (</w:t>
+      </w:r>
+      <w:proofErr w:type="spellStart"/>
+      <w:r>
+        <w:rPr>
+          <w:rFonts w:asciiTheme="minorHAnsi" w:hAnsiTheme="minorHAnsi" w:cstheme="minorHAnsi"/>
+          <w:b/>
+          <w:sz w:val="28"/>
+          <w:szCs w:val="26"/>
+          <w:lang w:val="es-ES"/>
+        </w:rPr>
+        <w:t>Mexican</w:t>
+      </w:r>
+      <w:proofErr w:type="spellEnd"/>
+      <w:r>
+        <w:rPr>
+          <w:rFonts w:asciiTheme="minorHAnsi" w:hAnsiTheme="minorHAnsi" w:cstheme="minorHAnsi"/>
+          <w:b/>
+          <w:sz w:val="28"/>
+          <w:szCs w:val="26"/>
+          <w:lang w:val="es-ES"/>
+        </w:rPr>
+        <w:t>) 2014</w:t>
       </w:r>
     </w:p>
     <w:p>
@@ -6650,7 +8103,29 @@
           <w:szCs w:val="26"/>
           <w:lang w:val="en-GB"/>
         </w:rPr>
-        <w:t xml:space="preserve">El Burgues (Argentinean) 2014 - </w:t>
+        <w:t xml:space="preserve">El </w:t>
+      </w:r>
+      <w:proofErr w:type="spellStart"/>
+      <w:r>
+        <w:rPr>
+          <w:rFonts w:asciiTheme="minorHAnsi" w:hAnsiTheme="minorHAnsi" w:cstheme="minorHAnsi"/>
+          <w:b/>
+          <w:sz w:val="28"/>
+          <w:szCs w:val="26"/>
+          <w:lang w:val="en-GB"/>
+        </w:rPr>
+        <w:t>Burgues</w:t>
+      </w:r>
+      <w:proofErr w:type="spellEnd"/>
+      <w:r>
+        <w:rPr>
+          <w:rFonts w:asciiTheme="minorHAnsi" w:hAnsiTheme="minorHAnsi" w:cstheme="minorHAnsi"/>
+          <w:b/>
+          <w:sz w:val="28"/>
+          <w:szCs w:val="26"/>
+          <w:lang w:val="en-GB"/>
+        </w:rPr>
+        <w:t xml:space="preserve"> (Argentinean) 2014 - </w:t>
       </w:r>
       <w:r>
         <w:rPr>
@@ -6783,7 +8258,27 @@
           <w:szCs w:val="26"/>
           <w:lang w:val="en-GB"/>
         </w:rPr>
-        <w:t xml:space="preserve">Develop Magento extension to integrate Andreani carrier. </w:t>
+        <w:t xml:space="preserve">Develop Magento extension to integrate </w:t>
+      </w:r>
+      <w:proofErr w:type="spellStart"/>
+      <w:r>
+        <w:rPr>
+          <w:rFonts w:asciiTheme="minorHAnsi" w:hAnsiTheme="minorHAnsi" w:cstheme="minorHAnsi"/>
+          <w:sz w:val="26"/>
+          <w:szCs w:val="26"/>
+          <w:lang w:val="en-GB"/>
+        </w:rPr>
+        <w:t>Andreani</w:t>
+      </w:r>
+      <w:proofErr w:type="spellEnd"/>
+      <w:r>
+        <w:rPr>
+          <w:rFonts w:asciiTheme="minorHAnsi" w:hAnsiTheme="minorHAnsi" w:cstheme="minorHAnsi"/>
+          <w:sz w:val="26"/>
+          <w:szCs w:val="26"/>
+          <w:lang w:val="en-GB"/>
+        </w:rPr>
+        <w:t xml:space="preserve"> carrier. </w:t>
       </w:r>
     </w:p>
     <w:p>
@@ -6808,7 +8303,27 @@
           <w:szCs w:val="26"/>
           <w:lang w:val="en-GB"/>
         </w:rPr>
-        <w:t>Integrate SPS Decidir Payment Method.</w:t>
+        <w:t xml:space="preserve">Integrate SPS </w:t>
+      </w:r>
+      <w:proofErr w:type="spellStart"/>
+      <w:r>
+        <w:rPr>
+          <w:rFonts w:asciiTheme="minorHAnsi" w:hAnsiTheme="minorHAnsi" w:cstheme="minorHAnsi"/>
+          <w:sz w:val="26"/>
+          <w:szCs w:val="26"/>
+          <w:lang w:val="en-GB"/>
+        </w:rPr>
+        <w:t>Decidir</w:t>
+      </w:r>
+      <w:proofErr w:type="spellEnd"/>
+      <w:r>
+        <w:rPr>
+          <w:rFonts w:asciiTheme="minorHAnsi" w:hAnsiTheme="minorHAnsi" w:cstheme="minorHAnsi"/>
+          <w:sz w:val="26"/>
+          <w:szCs w:val="26"/>
+          <w:lang w:val="en-GB"/>
+        </w:rPr>
+        <w:t xml:space="preserve"> Payment Method.</w:t>
       </w:r>
       <w:r>
         <w:rPr>
@@ -6923,16 +8438,56 @@
           <w:szCs w:val="26"/>
           <w:lang w:val="en-GB"/>
         </w:rPr>
-        <w:t>OOP, PHP, HTML, CSS3, SASS, Compass, Javascript, Prototype, Magento CE, MySQL,</w:t>
-      </w:r>
-      <w:r>
-        <w:rPr>
-          <w:rFonts w:asciiTheme="minorHAnsi" w:hAnsiTheme="minorHAnsi" w:cstheme="minorHAnsi"/>
-          <w:sz w:val="26"/>
-          <w:szCs w:val="26"/>
-          <w:lang w:val="en-GB"/>
-        </w:rPr>
-        <w:t xml:space="preserve"> Andreani WS,</w:t>
+        <w:t xml:space="preserve">OOP, PHP, HTML, CSS3, SASS, Compass, </w:t>
+      </w:r>
+      <w:proofErr w:type="spellStart"/>
+      <w:r>
+        <w:rPr>
+          <w:rFonts w:asciiTheme="minorHAnsi" w:hAnsiTheme="minorHAnsi" w:cstheme="minorHAnsi"/>
+          <w:sz w:val="26"/>
+          <w:szCs w:val="26"/>
+          <w:lang w:val="en-GB"/>
+        </w:rPr>
+        <w:t>Javascript</w:t>
+      </w:r>
+      <w:proofErr w:type="spellEnd"/>
+      <w:r>
+        <w:rPr>
+          <w:rFonts w:asciiTheme="minorHAnsi" w:hAnsiTheme="minorHAnsi" w:cstheme="minorHAnsi"/>
+          <w:sz w:val="26"/>
+          <w:szCs w:val="26"/>
+          <w:lang w:val="en-GB"/>
+        </w:rPr>
+        <w:t>, Prototype, Magento CE, MySQL,</w:t>
+      </w:r>
+      <w:r>
+        <w:rPr>
+          <w:rFonts w:asciiTheme="minorHAnsi" w:hAnsiTheme="minorHAnsi" w:cstheme="minorHAnsi"/>
+          <w:sz w:val="26"/>
+          <w:szCs w:val="26"/>
+          <w:lang w:val="en-GB"/>
+        </w:rPr>
+        <w:t xml:space="preserve"> </w:t>
+      </w:r>
+      <w:proofErr w:type="spellStart"/>
+      <w:r>
+        <w:rPr>
+          <w:rFonts w:asciiTheme="minorHAnsi" w:hAnsiTheme="minorHAnsi" w:cstheme="minorHAnsi"/>
+          <w:sz w:val="26"/>
+          <w:szCs w:val="26"/>
+          <w:lang w:val="en-GB"/>
+        </w:rPr>
+        <w:t>Andreani</w:t>
+      </w:r>
+      <w:proofErr w:type="spellEnd"/>
+      <w:r>
+        <w:rPr>
+          <w:rFonts w:asciiTheme="minorHAnsi" w:hAnsiTheme="minorHAnsi" w:cstheme="minorHAnsi"/>
+          <w:sz w:val="26"/>
+          <w:szCs w:val="26"/>
+          <w:lang w:val="en-GB"/>
+        </w:rPr>
+        <w:t xml:space="preserve"> WS,</w:t>
       </w:r>
       <w:r>
         <w:rPr>
@@ -6975,15 +8530,27 @@
           <w:lang w:val="en-GB"/>
         </w:rPr>
       </w:pPr>
-      <w:r>
-        <w:rPr>
-          <w:rFonts w:asciiTheme="minorHAnsi" w:hAnsiTheme="minorHAnsi" w:cstheme="minorHAnsi"/>
-          <w:b/>
-          <w:sz w:val="28"/>
-          <w:szCs w:val="26"/>
-          <w:lang w:val="en-GB"/>
-        </w:rPr>
-        <w:t xml:space="preserve">Stylewatch (Argentinean) 2015 - </w:t>
+      <w:proofErr w:type="spellStart"/>
+      <w:r>
+        <w:rPr>
+          <w:rFonts w:asciiTheme="minorHAnsi" w:hAnsiTheme="minorHAnsi" w:cstheme="minorHAnsi"/>
+          <w:b/>
+          <w:sz w:val="28"/>
+          <w:szCs w:val="26"/>
+          <w:lang w:val="en-GB"/>
+        </w:rPr>
+        <w:t>Stylewatch</w:t>
+      </w:r>
+      <w:proofErr w:type="spellEnd"/>
+      <w:r>
+        <w:rPr>
+          <w:rFonts w:asciiTheme="minorHAnsi" w:hAnsiTheme="minorHAnsi" w:cstheme="minorHAnsi"/>
+          <w:b/>
+          <w:sz w:val="28"/>
+          <w:szCs w:val="26"/>
+          <w:lang w:val="en-GB"/>
+        </w:rPr>
+        <w:t xml:space="preserve"> (Argentinean) 2015 - </w:t>
       </w:r>
       <w:r>
         <w:rPr>
@@ -7215,7 +8782,47 @@
           <w:szCs w:val="26"/>
           <w:lang w:val="en-GB"/>
         </w:rPr>
-        <w:t>OOP, PHP, HTML, CSS3, SASS, Compass, Javascript, Prototype, Magento CE, MySQL, Andreani WS, Scrum.</w:t>
+        <w:t xml:space="preserve">OOP, PHP, HTML, CSS3, SASS, Compass, </w:t>
+      </w:r>
+      <w:proofErr w:type="spellStart"/>
+      <w:r>
+        <w:rPr>
+          <w:rFonts w:asciiTheme="minorHAnsi" w:hAnsiTheme="minorHAnsi" w:cstheme="minorHAnsi"/>
+          <w:sz w:val="26"/>
+          <w:szCs w:val="26"/>
+          <w:lang w:val="en-GB"/>
+        </w:rPr>
+        <w:t>Javascript</w:t>
+      </w:r>
+      <w:proofErr w:type="spellEnd"/>
+      <w:r>
+        <w:rPr>
+          <w:rFonts w:asciiTheme="minorHAnsi" w:hAnsiTheme="minorHAnsi" w:cstheme="minorHAnsi"/>
+          <w:sz w:val="26"/>
+          <w:szCs w:val="26"/>
+          <w:lang w:val="en-GB"/>
+        </w:rPr>
+        <w:t xml:space="preserve">, Prototype, Magento CE, MySQL, </w:t>
+      </w:r>
+      <w:proofErr w:type="spellStart"/>
+      <w:r>
+        <w:rPr>
+          <w:rFonts w:asciiTheme="minorHAnsi" w:hAnsiTheme="minorHAnsi" w:cstheme="minorHAnsi"/>
+          <w:sz w:val="26"/>
+          <w:szCs w:val="26"/>
+          <w:lang w:val="en-GB"/>
+        </w:rPr>
+        <w:t>Andreani</w:t>
+      </w:r>
+      <w:proofErr w:type="spellEnd"/>
+      <w:r>
+        <w:rPr>
+          <w:rFonts w:asciiTheme="minorHAnsi" w:hAnsiTheme="minorHAnsi" w:cstheme="minorHAnsi"/>
+          <w:sz w:val="26"/>
+          <w:szCs w:val="26"/>
+          <w:lang w:val="en-GB"/>
+        </w:rPr>
+        <w:t xml:space="preserve"> WS, Scrum.</w:t>
       </w:r>
     </w:p>
     <w:p>
@@ -7435,7 +9042,27 @@
           <w:szCs w:val="26"/>
           <w:lang w:val="en-GB"/>
         </w:rPr>
-        <w:t xml:space="preserve">OOP, PHP, HTML, CSS3, SASS, Compass, Javascript, Prototype, Magento </w:t>
+        <w:t xml:space="preserve">OOP, PHP, HTML, CSS3, SASS, Compass, </w:t>
+      </w:r>
+      <w:proofErr w:type="spellStart"/>
+      <w:r>
+        <w:rPr>
+          <w:rFonts w:asciiTheme="minorHAnsi" w:hAnsiTheme="minorHAnsi" w:cstheme="minorHAnsi"/>
+          <w:sz w:val="26"/>
+          <w:szCs w:val="26"/>
+          <w:lang w:val="en-GB"/>
+        </w:rPr>
+        <w:t>Javascript</w:t>
+      </w:r>
+      <w:proofErr w:type="spellEnd"/>
+      <w:r>
+        <w:rPr>
+          <w:rFonts w:asciiTheme="minorHAnsi" w:hAnsiTheme="minorHAnsi" w:cstheme="minorHAnsi"/>
+          <w:sz w:val="26"/>
+          <w:szCs w:val="26"/>
+          <w:lang w:val="en-GB"/>
+        </w:rPr>
+        <w:t xml:space="preserve">, Prototype, Magento </w:t>
       </w:r>
       <w:r>
         <w:rPr>
@@ -7574,7 +9201,27 @@
           <w:szCs w:val="26"/>
           <w:lang w:val="en-GB"/>
         </w:rPr>
-        <w:t xml:space="preserve">Customized wordpress templates based-on client requirements. </w:t>
+        <w:t xml:space="preserve">Customized </w:t>
+      </w:r>
+      <w:proofErr w:type="spellStart"/>
+      <w:r>
+        <w:rPr>
+          <w:rFonts w:asciiTheme="minorHAnsi" w:hAnsiTheme="minorHAnsi" w:cstheme="minorHAnsi"/>
+          <w:sz w:val="26"/>
+          <w:szCs w:val="26"/>
+          <w:lang w:val="en-GB"/>
+        </w:rPr>
+        <w:t>wordpress</w:t>
+      </w:r>
+      <w:proofErr w:type="spellEnd"/>
+      <w:r>
+        <w:rPr>
+          <w:rFonts w:asciiTheme="minorHAnsi" w:hAnsiTheme="minorHAnsi" w:cstheme="minorHAnsi"/>
+          <w:sz w:val="26"/>
+          <w:szCs w:val="26"/>
+          <w:lang w:val="en-GB"/>
+        </w:rPr>
+        <w:t xml:space="preserve"> templates based-on client requirements. </w:t>
       </w:r>
     </w:p>
     <w:p>
@@ -7599,7 +9246,27 @@
           <w:szCs w:val="26"/>
           <w:lang w:val="en-GB"/>
         </w:rPr>
-        <w:t>Data entry and Wordpress teaching for co-workers.</w:t>
+        <w:t xml:space="preserve">Data entry and </w:t>
+      </w:r>
+      <w:proofErr w:type="spellStart"/>
+      <w:r>
+        <w:rPr>
+          <w:rFonts w:asciiTheme="minorHAnsi" w:hAnsiTheme="minorHAnsi" w:cstheme="minorHAnsi"/>
+          <w:sz w:val="26"/>
+          <w:szCs w:val="26"/>
+          <w:lang w:val="en-GB"/>
+        </w:rPr>
+        <w:t>Wordpress</w:t>
+      </w:r>
+      <w:proofErr w:type="spellEnd"/>
+      <w:r>
+        <w:rPr>
+          <w:rFonts w:asciiTheme="minorHAnsi" w:hAnsiTheme="minorHAnsi" w:cstheme="minorHAnsi"/>
+          <w:sz w:val="26"/>
+          <w:szCs w:val="26"/>
+          <w:lang w:val="en-GB"/>
+        </w:rPr>
+        <w:t xml:space="preserve"> teaching for co-workers.</w:t>
       </w:r>
     </w:p>
     <w:p>
@@ -7631,7 +9298,47 @@
           <w:szCs w:val="26"/>
           <w:lang w:val="en-GB"/>
         </w:rPr>
-        <w:t>OOP, PHP, HTML, CSS3, Javascript, jQuery, Wordpress 4, MySQL, Scrum.</w:t>
+        <w:t xml:space="preserve">OOP, PHP, HTML, CSS3, </w:t>
+      </w:r>
+      <w:proofErr w:type="spellStart"/>
+      <w:r>
+        <w:rPr>
+          <w:rFonts w:asciiTheme="minorHAnsi" w:hAnsiTheme="minorHAnsi" w:cstheme="minorHAnsi"/>
+          <w:sz w:val="26"/>
+          <w:szCs w:val="26"/>
+          <w:lang w:val="en-GB"/>
+        </w:rPr>
+        <w:t>Javascript</w:t>
+      </w:r>
+      <w:proofErr w:type="spellEnd"/>
+      <w:r>
+        <w:rPr>
+          <w:rFonts w:asciiTheme="minorHAnsi" w:hAnsiTheme="minorHAnsi" w:cstheme="minorHAnsi"/>
+          <w:sz w:val="26"/>
+          <w:szCs w:val="26"/>
+          <w:lang w:val="en-GB"/>
+        </w:rPr>
+        <w:t xml:space="preserve">, jQuery, </w:t>
+      </w:r>
+      <w:proofErr w:type="spellStart"/>
+      <w:r>
+        <w:rPr>
+          <w:rFonts w:asciiTheme="minorHAnsi" w:hAnsiTheme="minorHAnsi" w:cstheme="minorHAnsi"/>
+          <w:sz w:val="26"/>
+          <w:szCs w:val="26"/>
+          <w:lang w:val="en-GB"/>
+        </w:rPr>
+        <w:t>Wordpress</w:t>
+      </w:r>
+      <w:proofErr w:type="spellEnd"/>
+      <w:r>
+        <w:rPr>
+          <w:rFonts w:asciiTheme="minorHAnsi" w:hAnsiTheme="minorHAnsi" w:cstheme="minorHAnsi"/>
+          <w:sz w:val="26"/>
+          <w:szCs w:val="26"/>
+          <w:lang w:val="en-GB"/>
+        </w:rPr>
+        <w:t xml:space="preserve"> 4, MySQL, Scrum.</w:t>
       </w:r>
     </w:p>
     <w:p>
@@ -7718,7 +9425,27 @@
           <w:lang w:val="en-GB"/>
         </w:rPr>
         <w:lastRenderedPageBreak/>
-        <w:t>Redbox Digital Ltd. Projects:</w:t>
+        <w:t>Redbox Digital Ltd.</w:t>
+      </w:r>
+      <w:r>
+        <w:rPr>
+          <w:b/>
+          <w:bCs/>
+          <w:sz w:val="30"/>
+          <w:szCs w:val="30"/>
+          <w:lang w:val="en-GB"/>
+        </w:rPr>
+        <w:t>’s</w:t>
+      </w:r>
+      <w:r>
+        <w:rPr>
+          <w:b/>
+          <w:bCs/>
+          <w:sz w:val="30"/>
+          <w:szCs w:val="30"/>
+          <w:lang w:val="en-GB"/>
+        </w:rPr>
+        <w:t xml:space="preserve"> Projects:</w:t>
       </w:r>
     </w:p>
     <w:p>
@@ -7740,15 +9467,27 @@
           <w:lang w:val="en-GB"/>
         </w:rPr>
       </w:pPr>
-      <w:r>
-        <w:rPr>
-          <w:rFonts w:asciiTheme="minorHAnsi" w:hAnsiTheme="minorHAnsi" w:cstheme="minorHAnsi"/>
-          <w:b/>
-          <w:sz w:val="28"/>
-          <w:szCs w:val="26"/>
-          <w:lang w:val="en-GB"/>
-        </w:rPr>
-        <w:t>Chalhoub (Emirati) 2016 - 2017</w:t>
+      <w:proofErr w:type="spellStart"/>
+      <w:r>
+        <w:rPr>
+          <w:rFonts w:asciiTheme="minorHAnsi" w:hAnsiTheme="minorHAnsi" w:cstheme="minorHAnsi"/>
+          <w:b/>
+          <w:sz w:val="28"/>
+          <w:szCs w:val="26"/>
+          <w:lang w:val="en-GB"/>
+        </w:rPr>
+        <w:t>Chalhoub</w:t>
+      </w:r>
+      <w:proofErr w:type="spellEnd"/>
+      <w:r>
+        <w:rPr>
+          <w:rFonts w:asciiTheme="minorHAnsi" w:hAnsiTheme="minorHAnsi" w:cstheme="minorHAnsi"/>
+          <w:b/>
+          <w:sz w:val="28"/>
+          <w:szCs w:val="26"/>
+          <w:lang w:val="en-GB"/>
+        </w:rPr>
+        <w:t xml:space="preserve"> (Emirati) 2016 - 2017</w:t>
       </w:r>
     </w:p>
     <w:p>
@@ -7888,7 +9627,27 @@
           <w:szCs w:val="26"/>
           <w:lang w:val="en-GB"/>
         </w:rPr>
-        <w:t>Develop Magento extension to integrate Fetchr carrier.</w:t>
+        <w:t xml:space="preserve">Develop Magento extension to integrate </w:t>
+      </w:r>
+      <w:proofErr w:type="spellStart"/>
+      <w:r>
+        <w:rPr>
+          <w:rFonts w:asciiTheme="minorHAnsi" w:hAnsiTheme="minorHAnsi" w:cstheme="minorHAnsi"/>
+          <w:sz w:val="26"/>
+          <w:szCs w:val="26"/>
+          <w:lang w:val="en-GB"/>
+        </w:rPr>
+        <w:t>Fetchr</w:t>
+      </w:r>
+      <w:proofErr w:type="spellEnd"/>
+      <w:r>
+        <w:rPr>
+          <w:rFonts w:asciiTheme="minorHAnsi" w:hAnsiTheme="minorHAnsi" w:cstheme="minorHAnsi"/>
+          <w:sz w:val="26"/>
+          <w:szCs w:val="26"/>
+          <w:lang w:val="en-GB"/>
+        </w:rPr>
+        <w:t xml:space="preserve"> carrier.</w:t>
       </w:r>
     </w:p>
     <w:p>
@@ -7979,7 +9738,47 @@
           <w:szCs w:val="26"/>
           <w:lang w:val="en-GB"/>
         </w:rPr>
-        <w:t>OOP, PHP, HTML, CSS3, SASS, Compass, Javascript, Prototype, Magento EE, Multi Language, Multi Websites, Custom CRM Integration, Grunt, Fetchr Integration, Composer, MySQL, Scrum.</w:t>
+        <w:t xml:space="preserve">OOP, PHP, HTML, CSS3, SASS, Compass, </w:t>
+      </w:r>
+      <w:proofErr w:type="spellStart"/>
+      <w:r>
+        <w:rPr>
+          <w:rFonts w:asciiTheme="minorHAnsi" w:hAnsiTheme="minorHAnsi" w:cstheme="minorHAnsi"/>
+          <w:sz w:val="26"/>
+          <w:szCs w:val="26"/>
+          <w:lang w:val="en-GB"/>
+        </w:rPr>
+        <w:t>Javascript</w:t>
+      </w:r>
+      <w:proofErr w:type="spellEnd"/>
+      <w:r>
+        <w:rPr>
+          <w:rFonts w:asciiTheme="minorHAnsi" w:hAnsiTheme="minorHAnsi" w:cstheme="minorHAnsi"/>
+          <w:sz w:val="26"/>
+          <w:szCs w:val="26"/>
+          <w:lang w:val="en-GB"/>
+        </w:rPr>
+        <w:t xml:space="preserve">, Prototype, Magento EE, Multi Language, Multi Websites, Custom CRM Integration, Grunt, </w:t>
+      </w:r>
+      <w:proofErr w:type="spellStart"/>
+      <w:r>
+        <w:rPr>
+          <w:rFonts w:asciiTheme="minorHAnsi" w:hAnsiTheme="minorHAnsi" w:cstheme="minorHAnsi"/>
+          <w:sz w:val="26"/>
+          <w:szCs w:val="26"/>
+          <w:lang w:val="en-GB"/>
+        </w:rPr>
+        <w:t>Fetchr</w:t>
+      </w:r>
+      <w:proofErr w:type="spellEnd"/>
+      <w:r>
+        <w:rPr>
+          <w:rFonts w:asciiTheme="minorHAnsi" w:hAnsiTheme="minorHAnsi" w:cstheme="minorHAnsi"/>
+          <w:sz w:val="26"/>
+          <w:szCs w:val="26"/>
+          <w:lang w:val="en-GB"/>
+        </w:rPr>
+        <w:t xml:space="preserve"> Integration, Composer, MySQL, Scrum.</w:t>
       </w:r>
     </w:p>
     <w:p>
@@ -8119,7 +9918,27 @@
           <w:szCs w:val="26"/>
           <w:lang w:val="en-GB"/>
         </w:rPr>
-        <w:t>Develop Magento extension to integrate Fetchr carrier.</w:t>
+        <w:t xml:space="preserve">Develop Magento extension to integrate </w:t>
+      </w:r>
+      <w:proofErr w:type="spellStart"/>
+      <w:r>
+        <w:rPr>
+          <w:rFonts w:asciiTheme="minorHAnsi" w:hAnsiTheme="minorHAnsi" w:cstheme="minorHAnsi"/>
+          <w:sz w:val="26"/>
+          <w:szCs w:val="26"/>
+          <w:lang w:val="en-GB"/>
+        </w:rPr>
+        <w:t>Fetchr</w:t>
+      </w:r>
+      <w:proofErr w:type="spellEnd"/>
+      <w:r>
+        <w:rPr>
+          <w:rFonts w:asciiTheme="minorHAnsi" w:hAnsiTheme="minorHAnsi" w:cstheme="minorHAnsi"/>
+          <w:sz w:val="26"/>
+          <w:szCs w:val="26"/>
+          <w:lang w:val="en-GB"/>
+        </w:rPr>
+        <w:t xml:space="preserve"> carrier.</w:t>
       </w:r>
     </w:p>
     <w:p>
@@ -8210,7 +10029,47 @@
           <w:szCs w:val="26"/>
           <w:lang w:val="en-GB"/>
         </w:rPr>
-        <w:t>OOP, PHP, HTML, CSS3, SASS, Compass, Javascript, Prototype, Magento EE, Multi Language, Multi Websites, Custom Omni-channel Integration, Fetchr Integration, Composer, MySQL, Scrum.</w:t>
+        <w:t xml:space="preserve">OOP, PHP, HTML, CSS3, SASS, Compass, </w:t>
+      </w:r>
+      <w:proofErr w:type="spellStart"/>
+      <w:r>
+        <w:rPr>
+          <w:rFonts w:asciiTheme="minorHAnsi" w:hAnsiTheme="minorHAnsi" w:cstheme="minorHAnsi"/>
+          <w:sz w:val="26"/>
+          <w:szCs w:val="26"/>
+          <w:lang w:val="en-GB"/>
+        </w:rPr>
+        <w:t>Javascript</w:t>
+      </w:r>
+      <w:proofErr w:type="spellEnd"/>
+      <w:r>
+        <w:rPr>
+          <w:rFonts w:asciiTheme="minorHAnsi" w:hAnsiTheme="minorHAnsi" w:cstheme="minorHAnsi"/>
+          <w:sz w:val="26"/>
+          <w:szCs w:val="26"/>
+          <w:lang w:val="en-GB"/>
+        </w:rPr>
+        <w:t xml:space="preserve">, Prototype, Magento EE, Multi Language, Multi Websites, Custom Omni-channel Integration, </w:t>
+      </w:r>
+      <w:proofErr w:type="spellStart"/>
+      <w:r>
+        <w:rPr>
+          <w:rFonts w:asciiTheme="minorHAnsi" w:hAnsiTheme="minorHAnsi" w:cstheme="minorHAnsi"/>
+          <w:sz w:val="26"/>
+          <w:szCs w:val="26"/>
+          <w:lang w:val="en-GB"/>
+        </w:rPr>
+        <w:t>Fetchr</w:t>
+      </w:r>
+      <w:proofErr w:type="spellEnd"/>
+      <w:r>
+        <w:rPr>
+          <w:rFonts w:asciiTheme="minorHAnsi" w:hAnsiTheme="minorHAnsi" w:cstheme="minorHAnsi"/>
+          <w:sz w:val="26"/>
+          <w:szCs w:val="26"/>
+          <w:lang w:val="en-GB"/>
+        </w:rPr>
+        <w:t xml:space="preserve"> Integration, Composer, MySQL, Scrum.</w:t>
       </w:r>
     </w:p>
     <w:p>
@@ -8360,7 +10219,27 @@
           <w:lang w:val="en-GB"/>
         </w:rPr>
         <w:lastRenderedPageBreak/>
-        <w:t>Develop Magento extension to integrate Fetchr carrier.</w:t>
+        <w:t xml:space="preserve">Develop Magento extension to integrate </w:t>
+      </w:r>
+      <w:proofErr w:type="spellStart"/>
+      <w:r>
+        <w:rPr>
+          <w:rFonts w:asciiTheme="minorHAnsi" w:hAnsiTheme="minorHAnsi" w:cstheme="minorHAnsi"/>
+          <w:sz w:val="26"/>
+          <w:szCs w:val="26"/>
+          <w:lang w:val="en-GB"/>
+        </w:rPr>
+        <w:t>Fetchr</w:t>
+      </w:r>
+      <w:proofErr w:type="spellEnd"/>
+      <w:r>
+        <w:rPr>
+          <w:rFonts w:asciiTheme="minorHAnsi" w:hAnsiTheme="minorHAnsi" w:cstheme="minorHAnsi"/>
+          <w:sz w:val="26"/>
+          <w:szCs w:val="26"/>
+          <w:lang w:val="en-GB"/>
+        </w:rPr>
+        <w:t xml:space="preserve"> carrier.</w:t>
       </w:r>
     </w:p>
     <w:p>
@@ -8452,7 +10331,47 @@
           <w:szCs w:val="26"/>
           <w:lang w:val="en-GB"/>
         </w:rPr>
-        <w:t>OOP, PHP, HTML, CSS3, SASS, Compass, Javascript, Prototype, Magento EE, Multi Language, Multi Websites, Custom Omni-channel Integration, Fetchr Integration, Composer, MySQL, Scrum.</w:t>
+        <w:t xml:space="preserve">OOP, PHP, HTML, CSS3, SASS, Compass, </w:t>
+      </w:r>
+      <w:proofErr w:type="spellStart"/>
+      <w:r>
+        <w:rPr>
+          <w:rFonts w:asciiTheme="minorHAnsi" w:hAnsiTheme="minorHAnsi" w:cstheme="minorHAnsi"/>
+          <w:sz w:val="26"/>
+          <w:szCs w:val="26"/>
+          <w:lang w:val="en-GB"/>
+        </w:rPr>
+        <w:t>Javascript</w:t>
+      </w:r>
+      <w:proofErr w:type="spellEnd"/>
+      <w:r>
+        <w:rPr>
+          <w:rFonts w:asciiTheme="minorHAnsi" w:hAnsiTheme="minorHAnsi" w:cstheme="minorHAnsi"/>
+          <w:sz w:val="26"/>
+          <w:szCs w:val="26"/>
+          <w:lang w:val="en-GB"/>
+        </w:rPr>
+        <w:t xml:space="preserve">, Prototype, Magento EE, Multi Language, Multi Websites, Custom Omni-channel Integration, </w:t>
+      </w:r>
+      <w:proofErr w:type="spellStart"/>
+      <w:r>
+        <w:rPr>
+          <w:rFonts w:asciiTheme="minorHAnsi" w:hAnsiTheme="minorHAnsi" w:cstheme="minorHAnsi"/>
+          <w:sz w:val="26"/>
+          <w:szCs w:val="26"/>
+          <w:lang w:val="en-GB"/>
+        </w:rPr>
+        <w:t>Fetchr</w:t>
+      </w:r>
+      <w:proofErr w:type="spellEnd"/>
+      <w:r>
+        <w:rPr>
+          <w:rFonts w:asciiTheme="minorHAnsi" w:hAnsiTheme="minorHAnsi" w:cstheme="minorHAnsi"/>
+          <w:sz w:val="26"/>
+          <w:szCs w:val="26"/>
+          <w:lang w:val="en-GB"/>
+        </w:rPr>
+        <w:t xml:space="preserve"> Integration, Composer, MySQL, Scrum.</w:t>
       </w:r>
     </w:p>
     <w:p>
@@ -8683,7 +10602,27 @@
           <w:szCs w:val="26"/>
           <w:lang w:val="en-GB"/>
         </w:rPr>
-        <w:t>OOP, PHP, HTML, CSS3, SASS, Compass, Javascript, Prototype, Magento EE, Multi Language, Multi Websites, Custom Omni-channel Integration, Composer, MySQL, Scrum.</w:t>
+        <w:t xml:space="preserve">OOP, PHP, HTML, CSS3, SASS, Compass, </w:t>
+      </w:r>
+      <w:proofErr w:type="spellStart"/>
+      <w:r>
+        <w:rPr>
+          <w:rFonts w:asciiTheme="minorHAnsi" w:hAnsiTheme="minorHAnsi" w:cstheme="minorHAnsi"/>
+          <w:sz w:val="26"/>
+          <w:szCs w:val="26"/>
+          <w:lang w:val="en-GB"/>
+        </w:rPr>
+        <w:t>Javascript</w:t>
+      </w:r>
+      <w:proofErr w:type="spellEnd"/>
+      <w:r>
+        <w:rPr>
+          <w:rFonts w:asciiTheme="minorHAnsi" w:hAnsiTheme="minorHAnsi" w:cstheme="minorHAnsi"/>
+          <w:sz w:val="26"/>
+          <w:szCs w:val="26"/>
+          <w:lang w:val="en-GB"/>
+        </w:rPr>
+        <w:t>, Prototype, Magento EE, Multi Language, Multi Websites, Custom Omni-channel Integration, Composer, MySQL, Scrum.</w:t>
       </w:r>
     </w:p>
     <w:p>
@@ -8725,15 +10664,27 @@
           <w:lang w:val="en-GB"/>
         </w:rPr>
       </w:pPr>
-      <w:r>
-        <w:rPr>
-          <w:rFonts w:asciiTheme="minorHAnsi" w:hAnsiTheme="minorHAnsi" w:cstheme="minorHAnsi"/>
-          <w:b/>
-          <w:sz w:val="28"/>
-          <w:szCs w:val="26"/>
-          <w:lang w:val="en-GB"/>
-        </w:rPr>
-        <w:t>Altayer (</w:t>
+      <w:proofErr w:type="spellStart"/>
+      <w:r>
+        <w:rPr>
+          <w:rFonts w:asciiTheme="minorHAnsi" w:hAnsiTheme="minorHAnsi" w:cstheme="minorHAnsi"/>
+          <w:b/>
+          <w:sz w:val="28"/>
+          <w:szCs w:val="26"/>
+          <w:lang w:val="en-GB"/>
+        </w:rPr>
+        <w:t>Altayer</w:t>
+      </w:r>
+      <w:proofErr w:type="spellEnd"/>
+      <w:r>
+        <w:rPr>
+          <w:rFonts w:asciiTheme="minorHAnsi" w:hAnsiTheme="minorHAnsi" w:cstheme="minorHAnsi"/>
+          <w:b/>
+          <w:sz w:val="28"/>
+          <w:szCs w:val="26"/>
+          <w:lang w:val="en-GB"/>
+        </w:rPr>
+        <w:t xml:space="preserve"> (</w:t>
       </w:r>
       <w:r>
         <w:rPr>
@@ -8985,7 +10936,27 @@
           <w:szCs w:val="26"/>
           <w:lang w:val="en-GB"/>
         </w:rPr>
-        <w:t>OOP, PHP, PHP7, HTML, CSS3, SASS, Compass, Javascript, Prototype, Magento 2 EE, Multi Language, Multi Websites, API Rest, Service Contracts, Dependency Injection,</w:t>
+        <w:t xml:space="preserve">OOP, PHP, PHP7, HTML, CSS3, SASS, Compass, </w:t>
+      </w:r>
+      <w:proofErr w:type="spellStart"/>
+      <w:r>
+        <w:rPr>
+          <w:rFonts w:asciiTheme="minorHAnsi" w:hAnsiTheme="minorHAnsi" w:cstheme="minorHAnsi"/>
+          <w:sz w:val="26"/>
+          <w:szCs w:val="26"/>
+          <w:lang w:val="en-GB"/>
+        </w:rPr>
+        <w:t>Javascript</w:t>
+      </w:r>
+      <w:proofErr w:type="spellEnd"/>
+      <w:r>
+        <w:rPr>
+          <w:rFonts w:asciiTheme="minorHAnsi" w:hAnsiTheme="minorHAnsi" w:cstheme="minorHAnsi"/>
+          <w:sz w:val="26"/>
+          <w:szCs w:val="26"/>
+          <w:lang w:val="en-GB"/>
+        </w:rPr>
+        <w:t>, Prototype, Magento 2 EE, Multi Language, Multi Websites, API Rest, Service Contracts, Dependency Injection,</w:t>
       </w:r>
       <w:r>
         <w:rPr>
@@ -9186,7 +11157,27 @@
           <w:szCs w:val="26"/>
           <w:lang w:val="en-GB"/>
         </w:rPr>
-        <w:t>OOP, PHP, PHP7, HTML, CSS3, SASS, Compass, Javascript, Prototype, Magento 2 EE, Multi Language, Multi Websites, API Rest, Service Contracts, Dependency Injection, Headless Magento, Composer, MySQL, Scrum.</w:t>
+        <w:t xml:space="preserve">OOP, PHP, PHP7, HTML, CSS3, SASS, Compass, </w:t>
+      </w:r>
+      <w:proofErr w:type="spellStart"/>
+      <w:r>
+        <w:rPr>
+          <w:rFonts w:asciiTheme="minorHAnsi" w:hAnsiTheme="minorHAnsi" w:cstheme="minorHAnsi"/>
+          <w:sz w:val="26"/>
+          <w:szCs w:val="26"/>
+          <w:lang w:val="en-GB"/>
+        </w:rPr>
+        <w:t>Javascript</w:t>
+      </w:r>
+      <w:proofErr w:type="spellEnd"/>
+      <w:r>
+        <w:rPr>
+          <w:rFonts w:asciiTheme="minorHAnsi" w:hAnsiTheme="minorHAnsi" w:cstheme="minorHAnsi"/>
+          <w:sz w:val="26"/>
+          <w:szCs w:val="26"/>
+          <w:lang w:val="en-GB"/>
+        </w:rPr>
+        <w:t>, Prototype, Magento 2 EE, Multi Language, Multi Websites, API Rest, Service Contracts, Dependency Injection, Headless Magento, Composer, MySQL, Scrum.</w:t>
       </w:r>
     </w:p>
     <w:p>
@@ -9369,7 +11360,27 @@
           <w:szCs w:val="26"/>
           <w:lang w:val="en-GB"/>
         </w:rPr>
-        <w:t>OOP, PHP, PHP7, HTML, CSS3, SASS, Compass, Javascript, Prototype, Magento 2 EE, Multi Language, Multi Websites, API Rest, Service Contracts, Dependency Injection, Headless Magento, Composer, MySQL, Scrum.</w:t>
+        <w:t xml:space="preserve">OOP, PHP, PHP7, HTML, CSS3, SASS, Compass, </w:t>
+      </w:r>
+      <w:proofErr w:type="spellStart"/>
+      <w:r>
+        <w:rPr>
+          <w:rFonts w:asciiTheme="minorHAnsi" w:hAnsiTheme="minorHAnsi" w:cstheme="minorHAnsi"/>
+          <w:sz w:val="26"/>
+          <w:szCs w:val="26"/>
+          <w:lang w:val="en-GB"/>
+        </w:rPr>
+        <w:t>Javascript</w:t>
+      </w:r>
+      <w:proofErr w:type="spellEnd"/>
+      <w:r>
+        <w:rPr>
+          <w:rFonts w:asciiTheme="minorHAnsi" w:hAnsiTheme="minorHAnsi" w:cstheme="minorHAnsi"/>
+          <w:sz w:val="26"/>
+          <w:szCs w:val="26"/>
+          <w:lang w:val="en-GB"/>
+        </w:rPr>
+        <w:t>, Prototype, Magento 2 EE, Multi Language, Multi Websites, API Rest, Service Contracts, Dependency Injection, Headless Magento, Composer, MySQL, Scrum.</w:t>
       </w:r>
     </w:p>
     <w:p>
@@ -9553,7 +11564,27 @@
           <w:szCs w:val="26"/>
           <w:lang w:val="en-GB"/>
         </w:rPr>
-        <w:t>OOP, PHP, PHP7, HTML, CSS3, SASS, Compass, Javascript, Prototype, Magento 2 EE, Multi Language, Multi Websites, API Rest, Service Contracts, Dependency Injection, Headless Magento, Composer, MySQL, Scrum.</w:t>
+        <w:t xml:space="preserve">OOP, PHP, PHP7, HTML, CSS3, SASS, Compass, </w:t>
+      </w:r>
+      <w:proofErr w:type="spellStart"/>
+      <w:r>
+        <w:rPr>
+          <w:rFonts w:asciiTheme="minorHAnsi" w:hAnsiTheme="minorHAnsi" w:cstheme="minorHAnsi"/>
+          <w:sz w:val="26"/>
+          <w:szCs w:val="26"/>
+          <w:lang w:val="en-GB"/>
+        </w:rPr>
+        <w:t>Javascript</w:t>
+      </w:r>
+      <w:proofErr w:type="spellEnd"/>
+      <w:r>
+        <w:rPr>
+          <w:rFonts w:asciiTheme="minorHAnsi" w:hAnsiTheme="minorHAnsi" w:cstheme="minorHAnsi"/>
+          <w:sz w:val="26"/>
+          <w:szCs w:val="26"/>
+          <w:lang w:val="en-GB"/>
+        </w:rPr>
+        <w:t>, Prototype, Magento 2 EE, Multi Language, Multi Websites, API Rest, Service Contracts, Dependency Injection, Headless Magento, Composer, MySQL, Scrum.</w:t>
       </w:r>
       <w:r>
         <w:rPr>
@@ -9785,7 +11816,27 @@
           <w:szCs w:val="26"/>
           <w:lang w:val="en-GB"/>
         </w:rPr>
-        <w:t>OOP, PHP, PHP7, HTML, CSS3, SASS, Compass, Javascript, Prototype, Magento 2 EE, Multi Language, Multi Websites, API Rest, Service Contracts, Dependency Injection, Headless Magento, Composer, MySQL, Scrum.</w:t>
+        <w:t xml:space="preserve">OOP, PHP, PHP7, HTML, CSS3, SASS, Compass, </w:t>
+      </w:r>
+      <w:proofErr w:type="spellStart"/>
+      <w:r>
+        <w:rPr>
+          <w:rFonts w:asciiTheme="minorHAnsi" w:hAnsiTheme="minorHAnsi" w:cstheme="minorHAnsi"/>
+          <w:sz w:val="26"/>
+          <w:szCs w:val="26"/>
+          <w:lang w:val="en-GB"/>
+        </w:rPr>
+        <w:t>Javascript</w:t>
+      </w:r>
+      <w:proofErr w:type="spellEnd"/>
+      <w:r>
+        <w:rPr>
+          <w:rFonts w:asciiTheme="minorHAnsi" w:hAnsiTheme="minorHAnsi" w:cstheme="minorHAnsi"/>
+          <w:sz w:val="26"/>
+          <w:szCs w:val="26"/>
+          <w:lang w:val="en-GB"/>
+        </w:rPr>
+        <w:t>, Prototype, Magento 2 EE, Multi Language, Multi Websites, API Rest, Service Contracts, Dependency Injection, Headless Magento, Composer, MySQL, Scrum.</w:t>
       </w:r>
     </w:p>
     <w:p>
@@ -10088,49 +12139,49 @@
           <w:szCs w:val="26"/>
           <w:lang w:val="en-GB"/>
         </w:rPr>
-        <w:t>OOP, PHP, PHP7, HTML, CSS3, SASS, Compass, Javascript, Prototype, Magento 2 EE, Multi Language, Multi Websites, API Rest, Service Contracts, Dependency Injection, Headless Magento, Composer, MySQL, Scrum.</w:t>
-      </w:r>
-    </w:p>
-    <w:p>
-      <w:pPr>
-        <w:jc w:val="both"/>
-        <w:rPr>
-          <w:rFonts w:asciiTheme="minorHAnsi" w:hAnsiTheme="minorHAnsi" w:cstheme="minorHAnsi"/>
-          <w:b/>
-          <w:sz w:val="26"/>
-          <w:szCs w:val="26"/>
-          <w:lang w:val="en-GB"/>
-        </w:rPr>
-      </w:pPr>
-      <w:r>
-        <w:rPr>
-          <w:rFonts w:asciiTheme="minorHAnsi" w:hAnsiTheme="minorHAnsi" w:cstheme="minorHAnsi"/>
-          <w:b/>
-          <w:sz w:val="26"/>
-          <w:szCs w:val="26"/>
-          <w:lang w:val="en-GB"/>
-        </w:rPr>
-        <w:t>Mothercare</w:t>
-      </w:r>
-      <w:r>
-        <w:rPr>
-          <w:rFonts w:asciiTheme="minorHAnsi" w:hAnsiTheme="minorHAnsi" w:cstheme="minorHAnsi"/>
-          <w:b/>
-          <w:sz w:val="26"/>
-          <w:szCs w:val="26"/>
-          <w:lang w:val="en-GB"/>
-        </w:rPr>
-        <w:t xml:space="preserve"> AE</w:t>
-      </w:r>
-      <w:r>
-        <w:rPr>
-          <w:rFonts w:asciiTheme="minorHAnsi" w:hAnsiTheme="minorHAnsi" w:cstheme="minorHAnsi"/>
-          <w:b/>
-          <w:sz w:val="26"/>
-          <w:szCs w:val="26"/>
-          <w:lang w:val="en-GB"/>
-        </w:rPr>
-        <w:t>, BH, KW, SA</w:t>
+        <w:t xml:space="preserve">OOP, PHP, PHP7, HTML, CSS3, SASS, Compass, </w:t>
+      </w:r>
+      <w:proofErr w:type="spellStart"/>
+      <w:r>
+        <w:rPr>
+          <w:rFonts w:asciiTheme="minorHAnsi" w:hAnsiTheme="minorHAnsi" w:cstheme="minorHAnsi"/>
+          <w:sz w:val="26"/>
+          <w:szCs w:val="26"/>
+          <w:lang w:val="en-GB"/>
+        </w:rPr>
+        <w:t>Javascript</w:t>
+      </w:r>
+      <w:proofErr w:type="spellEnd"/>
+      <w:r>
+        <w:rPr>
+          <w:rFonts w:asciiTheme="minorHAnsi" w:hAnsiTheme="minorHAnsi" w:cstheme="minorHAnsi"/>
+          <w:sz w:val="26"/>
+          <w:szCs w:val="26"/>
+          <w:lang w:val="en-GB"/>
+        </w:rPr>
+        <w:t>, Prototype, Magento 2 EE, Multi Language, Multi Websites, API Rest, Service Contracts, Dependency Injection, Headless Magento, Composer, MySQL, Scrum.</w:t>
+      </w:r>
+    </w:p>
+    <w:p>
+      <w:pPr>
+        <w:jc w:val="both"/>
+        <w:rPr>
+          <w:rFonts w:asciiTheme="minorHAnsi" w:hAnsiTheme="minorHAnsi" w:cstheme="minorHAnsi"/>
+          <w:b/>
+          <w:sz w:val="26"/>
+          <w:szCs w:val="26"/>
+          <w:lang w:val="en-GB"/>
+        </w:rPr>
+      </w:pPr>
+      <w:r>
+        <w:rPr>
+          <w:rFonts w:asciiTheme="minorHAnsi" w:hAnsiTheme="minorHAnsi" w:cstheme="minorHAnsi"/>
+          <w:b/>
+          <w:sz w:val="26"/>
+          <w:szCs w:val="26"/>
+          <w:lang w:val="en-GB"/>
+        </w:rPr>
+        <w:t>Mothercare AE, BH, KW, SA</w:t>
       </w:r>
       <w:r>
         <w:rPr>
@@ -10326,39 +12377,49 @@
           <w:szCs w:val="26"/>
           <w:lang w:val="en-GB"/>
         </w:rPr>
-        <w:t>OOP, PHP, PHP7, HTML, CSS3, SASS, Compass, Javascript, Prototype, Magento 2 EE, Multi Language, Multi Websites, API Rest, Service Contracts, Dependency Injection, Headless Magento, Composer, MySQL, Scrum.</w:t>
-      </w:r>
-    </w:p>
-    <w:p>
-      <w:pPr>
-        <w:jc w:val="both"/>
-        <w:rPr>
-          <w:rFonts w:asciiTheme="minorHAnsi" w:hAnsiTheme="minorHAnsi" w:cstheme="minorHAnsi"/>
-          <w:b/>
-          <w:sz w:val="26"/>
-          <w:szCs w:val="26"/>
-          <w:lang w:val="en-GB"/>
-        </w:rPr>
-      </w:pPr>
-      <w:r>
-        <w:rPr>
-          <w:rFonts w:asciiTheme="minorHAnsi" w:hAnsiTheme="minorHAnsi" w:cstheme="minorHAnsi"/>
-          <w:b/>
-          <w:sz w:val="26"/>
-          <w:szCs w:val="26"/>
-          <w:lang w:val="en-GB"/>
-        </w:rPr>
-        <w:t>H&amp;M</w:t>
-      </w:r>
-      <w:r>
-        <w:rPr>
-          <w:rFonts w:asciiTheme="minorHAnsi" w:hAnsiTheme="minorHAnsi" w:cstheme="minorHAnsi"/>
-          <w:b/>
-          <w:sz w:val="26"/>
-          <w:szCs w:val="26"/>
-          <w:lang w:val="en-GB"/>
-        </w:rPr>
-        <w:t xml:space="preserve"> AE, BH, KW, SA</w:t>
+        <w:t xml:space="preserve">OOP, PHP, PHP7, HTML, CSS3, SASS, Compass, </w:t>
+      </w:r>
+      <w:proofErr w:type="spellStart"/>
+      <w:r>
+        <w:rPr>
+          <w:rFonts w:asciiTheme="minorHAnsi" w:hAnsiTheme="minorHAnsi" w:cstheme="minorHAnsi"/>
+          <w:sz w:val="26"/>
+          <w:szCs w:val="26"/>
+          <w:lang w:val="en-GB"/>
+        </w:rPr>
+        <w:t>Javascript</w:t>
+      </w:r>
+      <w:proofErr w:type="spellEnd"/>
+      <w:r>
+        <w:rPr>
+          <w:rFonts w:asciiTheme="minorHAnsi" w:hAnsiTheme="minorHAnsi" w:cstheme="minorHAnsi"/>
+          <w:sz w:val="26"/>
+          <w:szCs w:val="26"/>
+          <w:lang w:val="en-GB"/>
+        </w:rPr>
+        <w:t>, Prototype, Magento 2 EE, Multi Language, Multi Websites, API Rest, Service Contracts, Dependency Injection, Headless Magento, Composer, MySQL, Scrum.</w:t>
+      </w:r>
+    </w:p>
+    <w:p>
+      <w:pPr>
+        <w:jc w:val="both"/>
+        <w:rPr>
+          <w:rFonts w:asciiTheme="minorHAnsi" w:hAnsiTheme="minorHAnsi" w:cstheme="minorHAnsi"/>
+          <w:b/>
+          <w:sz w:val="26"/>
+          <w:szCs w:val="26"/>
+          <w:lang w:val="en-GB"/>
+        </w:rPr>
+      </w:pPr>
+      <w:r>
+        <w:rPr>
+          <w:rFonts w:asciiTheme="minorHAnsi" w:hAnsiTheme="minorHAnsi" w:cstheme="minorHAnsi"/>
+          <w:b/>
+          <w:sz w:val="26"/>
+          <w:szCs w:val="26"/>
+          <w:lang w:val="en-GB"/>
+        </w:rPr>
+        <w:t>H&amp;M AE, BH, KW, SA</w:t>
       </w:r>
       <w:r>
         <w:rPr>
@@ -10555,7 +12616,27 @@
           <w:szCs w:val="26"/>
           <w:lang w:val="en-GB"/>
         </w:rPr>
-        <w:t>OOP, PHP, PHP7, HTML, CSS3, SASS, Compass, Javascript, Prototype, Magento 2 EE, Multi Language, Multi Websites, API Rest, Service Contracts, Dependency Injection, Headless Magento, Composer, MySQL, Scrum.</w:t>
+        <w:t xml:space="preserve">OOP, PHP, PHP7, HTML, CSS3, SASS, Compass, </w:t>
+      </w:r>
+      <w:proofErr w:type="spellStart"/>
+      <w:r>
+        <w:rPr>
+          <w:rFonts w:asciiTheme="minorHAnsi" w:hAnsiTheme="minorHAnsi" w:cstheme="minorHAnsi"/>
+          <w:sz w:val="26"/>
+          <w:szCs w:val="26"/>
+          <w:lang w:val="en-GB"/>
+        </w:rPr>
+        <w:t>Javascript</w:t>
+      </w:r>
+      <w:proofErr w:type="spellEnd"/>
+      <w:r>
+        <w:rPr>
+          <w:rFonts w:asciiTheme="minorHAnsi" w:hAnsiTheme="minorHAnsi" w:cstheme="minorHAnsi"/>
+          <w:sz w:val="26"/>
+          <w:szCs w:val="26"/>
+          <w:lang w:val="en-GB"/>
+        </w:rPr>
+        <w:t>, Prototype, Magento 2 EE, Multi Language, Multi Websites, API Rest, Service Contracts, Dependency Injection, Headless Magento, Composer, MySQL, Scrum.</w:t>
       </w:r>
     </w:p>
     <w:p>
@@ -10589,6 +12670,7 @@
           <w:lang w:val="en-GB"/>
         </w:rPr>
       </w:pPr>
+      <w:proofErr w:type="spellStart"/>
       <w:r>
         <w:rPr>
           <w:rFonts w:asciiTheme="minorHAnsi" w:hAnsiTheme="minorHAnsi" w:cstheme="minorHAnsi"/>
@@ -10599,6 +12681,7 @@
         </w:rPr>
         <w:t>Nahdi</w:t>
       </w:r>
+      <w:proofErr w:type="spellEnd"/>
       <w:r>
         <w:rPr>
           <w:rFonts w:asciiTheme="minorHAnsi" w:hAnsiTheme="minorHAnsi" w:cstheme="minorHAnsi"/>
@@ -10627,30 +12710,21 @@
           <w:szCs w:val="26"/>
           <w:lang w:val="en-GB"/>
         </w:rPr>
-        <w:t>) 2018</w:t>
-      </w:r>
-      <w:r>
-        <w:rPr>
-          <w:rFonts w:asciiTheme="minorHAnsi" w:hAnsiTheme="minorHAnsi" w:cstheme="minorHAnsi"/>
-          <w:b/>
-          <w:sz w:val="28"/>
-          <w:szCs w:val="26"/>
-          <w:lang w:val="en-GB"/>
-        </w:rPr>
-        <w:t>-2019</w:t>
-      </w:r>
-    </w:p>
-    <w:p>
-      <w:pPr>
-        <w:jc w:val="both"/>
-        <w:rPr>
-          <w:rFonts w:asciiTheme="minorHAnsi" w:hAnsiTheme="minorHAnsi" w:cstheme="minorHAnsi"/>
-          <w:b/>
-          <w:sz w:val="26"/>
-          <w:szCs w:val="26"/>
-          <w:lang w:val="en-GB"/>
-        </w:rPr>
-      </w:pPr>
+        <w:t>) 2018-2019</w:t>
+      </w:r>
+    </w:p>
+    <w:p>
+      <w:pPr>
+        <w:jc w:val="both"/>
+        <w:rPr>
+          <w:rFonts w:asciiTheme="minorHAnsi" w:hAnsiTheme="minorHAnsi" w:cstheme="minorHAnsi"/>
+          <w:b/>
+          <w:sz w:val="26"/>
+          <w:szCs w:val="26"/>
+          <w:lang w:val="en-GB"/>
+        </w:rPr>
+      </w:pPr>
+      <w:proofErr w:type="spellStart"/>
       <w:r>
         <w:rPr>
           <w:rFonts w:asciiTheme="minorHAnsi" w:hAnsiTheme="minorHAnsi" w:cstheme="minorHAnsi"/>
@@ -10661,6 +12735,7 @@
         </w:rPr>
         <w:t>Nahdi</w:t>
       </w:r>
+      <w:proofErr w:type="spellEnd"/>
       <w:r>
         <w:rPr>
           <w:rFonts w:asciiTheme="minorHAnsi" w:hAnsiTheme="minorHAnsi" w:cstheme="minorHAnsi"/>
@@ -10720,16 +12795,7 @@
           <w:szCs w:val="26"/>
           <w:lang w:val="en-GB"/>
         </w:rPr>
-        <w:t>Technical Team Lead</w:t>
-      </w:r>
-      <w:r>
-        <w:rPr>
-          <w:rFonts w:asciiTheme="minorHAnsi" w:hAnsiTheme="minorHAnsi" w:cstheme="minorHAnsi"/>
-          <w:sz w:val="26"/>
-          <w:szCs w:val="26"/>
-          <w:lang w:val="en-GB"/>
-        </w:rPr>
-        <w:t xml:space="preserve">, </w:t>
+        <w:t xml:space="preserve">Technical Team Lead, </w:t>
       </w:r>
       <w:r>
         <w:rPr>
@@ -10899,7 +12965,27 @@
           <w:szCs w:val="26"/>
           <w:lang w:val="en-GB"/>
         </w:rPr>
-        <w:t>Single Sign On integration module development with OpenIDConnect.</w:t>
+        <w:t xml:space="preserve">Single Sign On integration module development with </w:t>
+      </w:r>
+      <w:proofErr w:type="spellStart"/>
+      <w:r>
+        <w:rPr>
+          <w:rFonts w:asciiTheme="minorHAnsi" w:hAnsiTheme="minorHAnsi" w:cstheme="minorHAnsi"/>
+          <w:sz w:val="26"/>
+          <w:szCs w:val="26"/>
+          <w:lang w:val="en-GB"/>
+        </w:rPr>
+        <w:t>OpenIDConnect</w:t>
+      </w:r>
+      <w:proofErr w:type="spellEnd"/>
+      <w:r>
+        <w:rPr>
+          <w:rFonts w:asciiTheme="minorHAnsi" w:hAnsiTheme="minorHAnsi" w:cstheme="minorHAnsi"/>
+          <w:sz w:val="26"/>
+          <w:szCs w:val="26"/>
+          <w:lang w:val="en-GB"/>
+        </w:rPr>
+        <w:t>.</w:t>
       </w:r>
     </w:p>
     <w:p>
@@ -10955,16 +13041,76 @@
           <w:szCs w:val="26"/>
           <w:lang w:val="en-GB"/>
         </w:rPr>
-        <w:t>OOP, PHP, PHP7, HTML, CSS3, SASS, Compass, Javascript, Prototype, Magento 2 EE, Multi Language, Multi Websites, API Rest, Service Contracts, Dependency Injection, Headless Magento, Composer, MySQL, Scrum</w:t>
-      </w:r>
-      <w:r>
-        <w:rPr>
-          <w:rFonts w:asciiTheme="minorHAnsi" w:hAnsiTheme="minorHAnsi" w:cstheme="minorHAnsi"/>
-          <w:sz w:val="26"/>
-          <w:szCs w:val="26"/>
-          <w:lang w:val="en-GB"/>
-        </w:rPr>
-        <w:t>, OpenIDConnect, MiniOrange SSO</w:t>
+        <w:t xml:space="preserve">OOP, PHP, PHP7, HTML, CSS3, SASS, Compass, </w:t>
+      </w:r>
+      <w:proofErr w:type="spellStart"/>
+      <w:r>
+        <w:rPr>
+          <w:rFonts w:asciiTheme="minorHAnsi" w:hAnsiTheme="minorHAnsi" w:cstheme="minorHAnsi"/>
+          <w:sz w:val="26"/>
+          <w:szCs w:val="26"/>
+          <w:lang w:val="en-GB"/>
+        </w:rPr>
+        <w:t>Javascript</w:t>
+      </w:r>
+      <w:proofErr w:type="spellEnd"/>
+      <w:r>
+        <w:rPr>
+          <w:rFonts w:asciiTheme="minorHAnsi" w:hAnsiTheme="minorHAnsi" w:cstheme="minorHAnsi"/>
+          <w:sz w:val="26"/>
+          <w:szCs w:val="26"/>
+          <w:lang w:val="en-GB"/>
+        </w:rPr>
+        <w:t>, Prototype, Magento 2 EE, Multi Language, Multi Websites, API Rest, Service Contracts, Dependency Injection, Headless Magento, Composer, MySQL, Scrum</w:t>
+      </w:r>
+      <w:r>
+        <w:rPr>
+          <w:rFonts w:asciiTheme="minorHAnsi" w:hAnsiTheme="minorHAnsi" w:cstheme="minorHAnsi"/>
+          <w:sz w:val="26"/>
+          <w:szCs w:val="26"/>
+          <w:lang w:val="en-GB"/>
+        </w:rPr>
+        <w:t xml:space="preserve">, </w:t>
+      </w:r>
+      <w:proofErr w:type="spellStart"/>
+      <w:r>
+        <w:rPr>
+          <w:rFonts w:asciiTheme="minorHAnsi" w:hAnsiTheme="minorHAnsi" w:cstheme="minorHAnsi"/>
+          <w:sz w:val="26"/>
+          <w:szCs w:val="26"/>
+          <w:lang w:val="en-GB"/>
+        </w:rPr>
+        <w:t>OpenIDConnect</w:t>
+      </w:r>
+      <w:proofErr w:type="spellEnd"/>
+      <w:r>
+        <w:rPr>
+          <w:rFonts w:asciiTheme="minorHAnsi" w:hAnsiTheme="minorHAnsi" w:cstheme="minorHAnsi"/>
+          <w:sz w:val="26"/>
+          <w:szCs w:val="26"/>
+          <w:lang w:val="en-GB"/>
+        </w:rPr>
+        <w:t xml:space="preserve">, </w:t>
+      </w:r>
+      <w:proofErr w:type="spellStart"/>
+      <w:r>
+        <w:rPr>
+          <w:rFonts w:asciiTheme="minorHAnsi" w:hAnsiTheme="minorHAnsi" w:cstheme="minorHAnsi"/>
+          <w:sz w:val="26"/>
+          <w:szCs w:val="26"/>
+          <w:lang w:val="en-GB"/>
+        </w:rPr>
+        <w:t>MiniOrange</w:t>
+      </w:r>
+      <w:proofErr w:type="spellEnd"/>
+      <w:r>
+        <w:rPr>
+          <w:rFonts w:asciiTheme="minorHAnsi" w:hAnsiTheme="minorHAnsi" w:cstheme="minorHAnsi"/>
+          <w:sz w:val="26"/>
+          <w:szCs w:val="26"/>
+          <w:lang w:val="en-GB"/>
+        </w:rPr>
+        <w:t xml:space="preserve"> SSO</w:t>
       </w:r>
       <w:r>
         <w:rPr>
@@ -10974,6 +13120,318 @@
           <w:lang w:val="en-GB"/>
         </w:rPr>
         <w:t>.</w:t>
+      </w:r>
+    </w:p>
+    <w:p>
+      <w:pPr>
+        <w:ind w:left="720"/>
+        <w:jc w:val="both"/>
+        <w:rPr>
+          <w:rFonts w:asciiTheme="minorHAnsi" w:hAnsiTheme="minorHAnsi" w:cstheme="minorHAnsi"/>
+          <w:sz w:val="26"/>
+          <w:szCs w:val="26"/>
+          <w:lang w:val="en-GB"/>
+        </w:rPr>
+      </w:pPr>
+    </w:p>
+    <w:p>
+      <w:pPr>
+        <w:pBdr>
+          <w:top w:val="single" w:sz="4" w:space="1" w:color="auto"/>
+          <w:left w:val="nil"/>
+          <w:bottom w:val="nil"/>
+          <w:right w:val="nil"/>
+          <w:between w:val="nil"/>
+          <w:bar w:val="nil"/>
+        </w:pBdr>
+        <w:rPr>
+          <w:b/>
+          <w:bCs/>
+          <w:sz w:val="30"/>
+          <w:szCs w:val="30"/>
+          <w:lang w:val="en-GB"/>
+        </w:rPr>
+      </w:pPr>
+      <w:proofErr w:type="spellStart"/>
+      <w:r>
+        <w:rPr>
+          <w:b/>
+          <w:bCs/>
+          <w:sz w:val="30"/>
+          <w:szCs w:val="30"/>
+          <w:lang w:val="en-GB"/>
+        </w:rPr>
+        <w:lastRenderedPageBreak/>
+        <w:t>Mediotype’s</w:t>
+      </w:r>
+      <w:proofErr w:type="spellEnd"/>
+      <w:r>
+        <w:rPr>
+          <w:b/>
+          <w:bCs/>
+          <w:sz w:val="30"/>
+          <w:szCs w:val="30"/>
+          <w:lang w:val="en-GB"/>
+        </w:rPr>
+        <w:t xml:space="preserve"> Projects:</w:t>
+      </w:r>
+    </w:p>
+    <w:p>
+      <w:pPr>
+        <w:pBdr>
+          <w:top w:val="nil"/>
+          <w:left w:val="nil"/>
+          <w:bottom w:val="nil"/>
+          <w:right w:val="nil"/>
+          <w:between w:val="nil"/>
+          <w:bar w:val="nil"/>
+        </w:pBdr>
+        <w:jc w:val="both"/>
+        <w:rPr>
+          <w:rFonts w:asciiTheme="minorHAnsi" w:hAnsiTheme="minorHAnsi" w:cstheme="minorHAnsi"/>
+          <w:b/>
+          <w:sz w:val="28"/>
+          <w:szCs w:val="26"/>
+          <w:lang w:val="en-GB"/>
+        </w:rPr>
+      </w:pPr>
+      <w:r>
+        <w:rPr>
+          <w:rFonts w:asciiTheme="minorHAnsi" w:hAnsiTheme="minorHAnsi" w:cstheme="minorHAnsi"/>
+          <w:b/>
+          <w:sz w:val="28"/>
+          <w:szCs w:val="26"/>
+          <w:lang w:val="en-GB"/>
+        </w:rPr>
+        <w:t>Palmetto State Armory</w:t>
+      </w:r>
+      <w:r>
+        <w:rPr>
+          <w:rFonts w:asciiTheme="minorHAnsi" w:hAnsiTheme="minorHAnsi" w:cstheme="minorHAnsi"/>
+          <w:b/>
+          <w:sz w:val="28"/>
+          <w:szCs w:val="26"/>
+          <w:lang w:val="en-GB"/>
+        </w:rPr>
+        <w:t xml:space="preserve"> (</w:t>
+      </w:r>
+      <w:r>
+        <w:rPr>
+          <w:rFonts w:asciiTheme="minorHAnsi" w:hAnsiTheme="minorHAnsi" w:cstheme="minorHAnsi"/>
+          <w:b/>
+          <w:sz w:val="28"/>
+          <w:szCs w:val="26"/>
+          <w:lang w:val="en-GB"/>
+        </w:rPr>
+        <w:t>American</w:t>
+      </w:r>
+      <w:r>
+        <w:rPr>
+          <w:rFonts w:asciiTheme="minorHAnsi" w:hAnsiTheme="minorHAnsi" w:cstheme="minorHAnsi"/>
+          <w:b/>
+          <w:sz w:val="28"/>
+          <w:szCs w:val="26"/>
+          <w:lang w:val="en-GB"/>
+        </w:rPr>
+        <w:t xml:space="preserve">) </w:t>
+      </w:r>
+      <w:r>
+        <w:rPr>
+          <w:rFonts w:asciiTheme="minorHAnsi" w:hAnsiTheme="minorHAnsi" w:cstheme="minorHAnsi"/>
+          <w:b/>
+          <w:sz w:val="28"/>
+          <w:szCs w:val="26"/>
+          <w:lang w:val="en-GB"/>
+        </w:rPr>
+        <w:t>2019</w:t>
+      </w:r>
+    </w:p>
+    <w:p>
+      <w:pPr>
+        <w:jc w:val="both"/>
+        <w:rPr>
+          <w:rFonts w:asciiTheme="minorHAnsi" w:hAnsiTheme="minorHAnsi" w:cstheme="minorHAnsi"/>
+          <w:b/>
+          <w:sz w:val="26"/>
+          <w:szCs w:val="26"/>
+          <w:lang w:val="en-GB"/>
+        </w:rPr>
+      </w:pPr>
+      <w:r>
+        <w:rPr>
+          <w:rFonts w:asciiTheme="minorHAnsi" w:hAnsiTheme="minorHAnsi" w:cstheme="minorHAnsi"/>
+          <w:b/>
+          <w:sz w:val="26"/>
+          <w:szCs w:val="26"/>
+          <w:lang w:val="en-GB"/>
+        </w:rPr>
+        <w:t>Palmettistatearmory</w:t>
+      </w:r>
+      <w:r>
+        <w:rPr>
+          <w:rFonts w:asciiTheme="minorHAnsi" w:hAnsiTheme="minorHAnsi" w:cstheme="minorHAnsi"/>
+          <w:b/>
+          <w:sz w:val="26"/>
+          <w:szCs w:val="26"/>
+          <w:lang w:val="en-GB"/>
+        </w:rPr>
+        <w:t>.com Project:</w:t>
+      </w:r>
+    </w:p>
+    <w:p>
+      <w:pPr>
+        <w:ind w:left="720"/>
+        <w:jc w:val="both"/>
+        <w:rPr>
+          <w:rFonts w:asciiTheme="minorHAnsi" w:hAnsiTheme="minorHAnsi" w:cstheme="minorHAnsi"/>
+          <w:sz w:val="26"/>
+          <w:szCs w:val="26"/>
+          <w:lang w:val="en-GB"/>
+        </w:rPr>
+      </w:pPr>
+      <w:r>
+        <w:rPr>
+          <w:rFonts w:asciiTheme="minorHAnsi" w:hAnsiTheme="minorHAnsi" w:cstheme="minorHAnsi"/>
+          <w:sz w:val="26"/>
+          <w:szCs w:val="26"/>
+          <w:lang w:val="en-GB"/>
+        </w:rPr>
+        <w:t xml:space="preserve">Senior </w:t>
+      </w:r>
+      <w:r>
+        <w:rPr>
+          <w:rFonts w:asciiTheme="minorHAnsi" w:hAnsiTheme="minorHAnsi" w:cstheme="minorHAnsi"/>
+          <w:sz w:val="26"/>
+          <w:szCs w:val="26"/>
+          <w:lang w:val="en-GB"/>
+        </w:rPr>
+        <w:t>PHP and Magento Developer</w:t>
+      </w:r>
+    </w:p>
+    <w:p>
+      <w:pPr>
+        <w:numPr>
+          <w:ilvl w:val="0"/>
+          <w:numId w:val="5"/>
+        </w:numPr>
+        <w:ind w:left="1440"/>
+        <w:jc w:val="both"/>
+        <w:rPr>
+          <w:rFonts w:asciiTheme="minorHAnsi" w:hAnsiTheme="minorHAnsi" w:cstheme="minorHAnsi"/>
+          <w:sz w:val="26"/>
+          <w:szCs w:val="26"/>
+          <w:lang w:val="en-GB"/>
+        </w:rPr>
+      </w:pPr>
+      <w:r>
+        <w:rPr>
+          <w:rFonts w:asciiTheme="minorHAnsi" w:hAnsiTheme="minorHAnsi" w:cstheme="minorHAnsi"/>
+          <w:sz w:val="26"/>
+          <w:szCs w:val="26"/>
+          <w:lang w:val="en-GB"/>
+        </w:rPr>
+        <w:t xml:space="preserve">Develop Magento modules to customize e-commerce platform based-on client requirements. </w:t>
+      </w:r>
+    </w:p>
+    <w:p>
+      <w:pPr>
+        <w:numPr>
+          <w:ilvl w:val="0"/>
+          <w:numId w:val="5"/>
+        </w:numPr>
+        <w:ind w:left="1440"/>
+        <w:jc w:val="both"/>
+        <w:rPr>
+          <w:rFonts w:asciiTheme="minorHAnsi" w:hAnsiTheme="minorHAnsi" w:cstheme="minorHAnsi"/>
+          <w:sz w:val="26"/>
+          <w:szCs w:val="26"/>
+          <w:lang w:val="en-GB"/>
+        </w:rPr>
+      </w:pPr>
+      <w:r>
+        <w:rPr>
+          <w:rFonts w:asciiTheme="minorHAnsi" w:hAnsiTheme="minorHAnsi" w:cstheme="minorHAnsi"/>
+          <w:sz w:val="26"/>
+          <w:szCs w:val="26"/>
+          <w:lang w:val="en-GB"/>
+        </w:rPr>
+        <w:t xml:space="preserve">I was in charge of Code Reviews and deployments. </w:t>
+      </w:r>
+    </w:p>
+    <w:p>
+      <w:pPr>
+        <w:numPr>
+          <w:ilvl w:val="0"/>
+          <w:numId w:val="5"/>
+        </w:numPr>
+        <w:ind w:left="1440"/>
+        <w:jc w:val="both"/>
+        <w:rPr>
+          <w:rFonts w:asciiTheme="minorHAnsi" w:hAnsiTheme="minorHAnsi" w:cstheme="minorHAnsi"/>
+          <w:sz w:val="26"/>
+          <w:szCs w:val="26"/>
+          <w:lang w:val="en-GB"/>
+        </w:rPr>
+      </w:pPr>
+      <w:r>
+        <w:rPr>
+          <w:rFonts w:asciiTheme="minorHAnsi" w:hAnsiTheme="minorHAnsi" w:cstheme="minorHAnsi"/>
+          <w:sz w:val="26"/>
+          <w:szCs w:val="26"/>
+          <w:lang w:val="en-GB"/>
+        </w:rPr>
+        <w:t>I've used Composer in order to modularize the project.</w:t>
+      </w:r>
+    </w:p>
+    <w:p>
+      <w:pPr>
+        <w:ind w:left="720"/>
+        <w:jc w:val="both"/>
+        <w:rPr>
+          <w:rFonts w:asciiTheme="minorHAnsi" w:hAnsiTheme="minorHAnsi" w:cstheme="minorHAnsi"/>
+          <w:sz w:val="26"/>
+          <w:szCs w:val="26"/>
+          <w:lang w:val="en-GB"/>
+        </w:rPr>
+      </w:pPr>
+      <w:r>
+        <w:rPr>
+          <w:rFonts w:asciiTheme="minorHAnsi" w:hAnsiTheme="minorHAnsi" w:cstheme="minorHAnsi"/>
+          <w:b/>
+          <w:sz w:val="26"/>
+          <w:szCs w:val="26"/>
+          <w:lang w:val="en-GB"/>
+        </w:rPr>
+        <w:t xml:space="preserve">Technologies: </w:t>
+      </w:r>
+      <w:r>
+        <w:rPr>
+          <w:rFonts w:asciiTheme="minorHAnsi" w:hAnsiTheme="minorHAnsi" w:cstheme="minorHAnsi"/>
+          <w:sz w:val="26"/>
+          <w:szCs w:val="26"/>
+          <w:lang w:val="en-GB"/>
+        </w:rPr>
+        <w:t xml:space="preserve">OOP, PHP, HTML, CSS3, SASS, Compass, </w:t>
+      </w:r>
+      <w:proofErr w:type="spellStart"/>
+      <w:r>
+        <w:rPr>
+          <w:rFonts w:asciiTheme="minorHAnsi" w:hAnsiTheme="minorHAnsi" w:cstheme="minorHAnsi"/>
+          <w:sz w:val="26"/>
+          <w:szCs w:val="26"/>
+          <w:lang w:val="en-GB"/>
+        </w:rPr>
+        <w:t>Javascript</w:t>
+      </w:r>
+      <w:proofErr w:type="spellEnd"/>
+      <w:r>
+        <w:rPr>
+          <w:rFonts w:asciiTheme="minorHAnsi" w:hAnsiTheme="minorHAnsi" w:cstheme="minorHAnsi"/>
+          <w:sz w:val="26"/>
+          <w:szCs w:val="26"/>
+          <w:lang w:val="en-GB"/>
+        </w:rPr>
+        <w:t>, Prototype, Magento EE, Composer, MySQL, Scrum.</w:t>
       </w:r>
     </w:p>
     <w:p>
@@ -11001,7 +13459,7 @@
 </file>
 
 <file path=word/endnotes.xml><?xml version="1.0" encoding="utf-8"?>
-<w:endnotes xmlns:wpc="http://schemas.microsoft.com/office/word/2010/wordprocessingCanvas" xmlns:cx="http://schemas.microsoft.com/office/drawing/2014/chartex" xmlns:cx1="http://schemas.microsoft.com/office/drawing/2015/9/8/chartex" xmlns:mc="http://schemas.openxmlformats.org/markup-compatibility/2006" xmlns:o="urn:schemas-microsoft-com:office:office" xmlns:r="http://schemas.openxmlformats.org/officeDocument/2006/relationships" xmlns:m="http://schemas.openxmlformats.org/officeDocument/2006/math" xmlns:v="urn:schemas-microsoft-com:vml" xmlns:wp14="http://schemas.microsoft.com/office/word/2010/wordprocessingDrawing" xmlns:wp="http://schemas.openxmlformats.org/drawingml/2006/wordprocessingDrawing" xmlns:w10="urn:schemas-microsoft-com:office:word" xmlns:w="http://schemas.openxmlformats.org/wordprocessingml/2006/main" xmlns:w14="http://schemas.microsoft.com/office/word/2010/wordml" xmlns:w15="http://schemas.microsoft.com/office/word/2012/wordml" xmlns:w16se="http://schemas.microsoft.com/office/word/2015/wordml/symex" xmlns:wpg="http://schemas.microsoft.com/office/word/2010/wordprocessingGroup" xmlns:wpi="http://schemas.microsoft.com/office/word/2010/wordprocessingInk" xmlns:wne="http://schemas.microsoft.com/office/word/2006/wordml" xmlns:wps="http://schemas.microsoft.com/office/word/2010/wordprocessingShape" mc:Ignorable="w14 w15 w16se wp14">
+<w:endnotes xmlns:wpc="http://schemas.microsoft.com/office/word/2010/wordprocessingCanvas" xmlns:cx="http://schemas.microsoft.com/office/drawing/2014/chartex" xmlns:cx1="http://schemas.microsoft.com/office/drawing/2015/9/8/chartex" xmlns:cx2="http://schemas.microsoft.com/office/drawing/2015/10/21/chartex" xmlns:cx3="http://schemas.microsoft.com/office/drawing/2016/5/9/chartex" xmlns:cx4="http://schemas.microsoft.com/office/drawing/2016/5/10/chartex" xmlns:cx5="http://schemas.microsoft.com/office/drawing/2016/5/11/chartex" xmlns:cx6="http://schemas.microsoft.com/office/drawing/2016/5/12/chartex" xmlns:cx7="http://schemas.microsoft.com/office/drawing/2016/5/13/chartex" xmlns:cx8="http://schemas.microsoft.com/office/drawing/2016/5/14/chartex" xmlns:mc="http://schemas.openxmlformats.org/markup-compatibility/2006" xmlns:aink="http://schemas.microsoft.com/office/drawing/2016/ink" xmlns:am3d="http://schemas.microsoft.com/office/drawing/2017/model3d" xmlns:o="urn:schemas-microsoft-com:office:office" xmlns:r="http://schemas.openxmlformats.org/officeDocument/2006/relationships" xmlns:m="http://schemas.openxmlformats.org/officeDocument/2006/math" xmlns:v="urn:schemas-microsoft-com:vml" xmlns:wp14="http://schemas.microsoft.com/office/word/2010/wordprocessingDrawing" xmlns:wp="http://schemas.openxmlformats.org/drawingml/2006/wordprocessingDrawing" xmlns:w10="urn:schemas-microsoft-com:office:word" xmlns:w="http://schemas.openxmlformats.org/wordprocessingml/2006/main" xmlns:w14="http://schemas.microsoft.com/office/word/2010/wordml" xmlns:w15="http://schemas.microsoft.com/office/word/2012/wordml" xmlns:w16cid="http://schemas.microsoft.com/office/word/2016/wordml/cid" xmlns:w16se="http://schemas.microsoft.com/office/word/2015/wordml/symex" xmlns:wpg="http://schemas.microsoft.com/office/word/2010/wordprocessingGroup" xmlns:wpi="http://schemas.microsoft.com/office/word/2010/wordprocessingInk" xmlns:wne="http://schemas.microsoft.com/office/word/2006/wordml" xmlns:wps="http://schemas.microsoft.com/office/word/2010/wordprocessingShape" mc:Ignorable="w14 w15 w16se w16cid wp14">
   <w:endnote w:type="separator" w:id="-1">
     <w:p>
       <w:pPr>
@@ -11026,20 +13484,22 @@
 </file>
 
 <file path=word/footer1.xml><?xml version="1.0" encoding="utf-8"?>
-<w:ftr xmlns:wpc="http://schemas.microsoft.com/office/word/2010/wordprocessingCanvas" xmlns:cx="http://schemas.microsoft.com/office/drawing/2014/chartex" xmlns:cx1="http://schemas.microsoft.com/office/drawing/2015/9/8/chartex" xmlns:mc="http://schemas.openxmlformats.org/markup-compatibility/2006" xmlns:o="urn:schemas-microsoft-com:office:office" xmlns:r="http://schemas.openxmlformats.org/officeDocument/2006/relationships" xmlns:m="http://schemas.openxmlformats.org/officeDocument/2006/math" xmlns:v="urn:schemas-microsoft-com:vml" xmlns:wp14="http://schemas.microsoft.com/office/word/2010/wordprocessingDrawing" xmlns:wp="http://schemas.openxmlformats.org/drawingml/2006/wordprocessingDrawing" xmlns:w10="urn:schemas-microsoft-com:office:word" xmlns:w="http://schemas.openxmlformats.org/wordprocessingml/2006/main" xmlns:w14="http://schemas.microsoft.com/office/word/2010/wordml" xmlns:w15="http://schemas.microsoft.com/office/word/2012/wordml" xmlns:w16se="http://schemas.microsoft.com/office/word/2015/wordml/symex" xmlns:wpg="http://schemas.microsoft.com/office/word/2010/wordprocessingGroup" xmlns:wpi="http://schemas.microsoft.com/office/word/2010/wordprocessingInk" xmlns:wne="http://schemas.microsoft.com/office/word/2006/wordml" xmlns:wps="http://schemas.microsoft.com/office/word/2010/wordprocessingShape" mc:Ignorable="w14 w15 w16se wp14">
+<w:ftr xmlns:wpc="http://schemas.microsoft.com/office/word/2010/wordprocessingCanvas" xmlns:cx="http://schemas.microsoft.com/office/drawing/2014/chartex" xmlns:cx1="http://schemas.microsoft.com/office/drawing/2015/9/8/chartex" xmlns:cx2="http://schemas.microsoft.com/office/drawing/2015/10/21/chartex" xmlns:cx3="http://schemas.microsoft.com/office/drawing/2016/5/9/chartex" xmlns:cx4="http://schemas.microsoft.com/office/drawing/2016/5/10/chartex" xmlns:cx5="http://schemas.microsoft.com/office/drawing/2016/5/11/chartex" xmlns:cx6="http://schemas.microsoft.com/office/drawing/2016/5/12/chartex" xmlns:cx7="http://schemas.microsoft.com/office/drawing/2016/5/13/chartex" xmlns:cx8="http://schemas.microsoft.com/office/drawing/2016/5/14/chartex" xmlns:mc="http://schemas.openxmlformats.org/markup-compatibility/2006" xmlns:aink="http://schemas.microsoft.com/office/drawing/2016/ink" xmlns:am3d="http://schemas.microsoft.com/office/drawing/2017/model3d" xmlns:o="urn:schemas-microsoft-com:office:office" xmlns:r="http://schemas.openxmlformats.org/officeDocument/2006/relationships" xmlns:m="http://schemas.openxmlformats.org/officeDocument/2006/math" xmlns:v="urn:schemas-microsoft-com:vml" xmlns:wp14="http://schemas.microsoft.com/office/word/2010/wordprocessingDrawing" xmlns:wp="http://schemas.openxmlformats.org/drawingml/2006/wordprocessingDrawing" xmlns:w10="urn:schemas-microsoft-com:office:word" xmlns:w="http://schemas.openxmlformats.org/wordprocessingml/2006/main" xmlns:w14="http://schemas.microsoft.com/office/word/2010/wordml" xmlns:w15="http://schemas.microsoft.com/office/word/2012/wordml" xmlns:w16cid="http://schemas.microsoft.com/office/word/2016/wordml/cid" xmlns:w16se="http://schemas.microsoft.com/office/word/2015/wordml/symex" xmlns:wpg="http://schemas.microsoft.com/office/word/2010/wordprocessingGroup" xmlns:wpi="http://schemas.microsoft.com/office/word/2010/wordprocessingInk" xmlns:wne="http://schemas.microsoft.com/office/word/2006/wordml" xmlns:wps="http://schemas.microsoft.com/office/word/2010/wordprocessingShape" mc:Ignorable="w14 w15 w16se w16cid wp14">
   <w:p>
     <w:pPr>
       <w:pStyle w:val="Piedepgina"/>
     </w:pPr>
+    <w:bookmarkStart w:id="1" w:name="_Hlk28939585"/>
+    <w:bookmarkStart w:id="2" w:name="_Hlk28939586"/>
     <w:r>
       <w:rPr>
         <w:noProof/>
         <w:lang w:val="en-US" w:eastAsia="en-US"/>
       </w:rPr>
       <w:drawing>
-        <wp:inline distT="0" distB="0" distL="0" distR="0">
-          <wp:extent cx="304800" cy="552450"/>
-          <wp:effectExtent l="19050" t="0" r="0" b="0"/>
+        <wp:inline distT="0" distB="0" distL="0" distR="0" wp14:anchorId="1BF5969C" wp14:editId="1701E057">
+          <wp:extent cx="312683" cy="566738"/>
+          <wp:effectExtent l="0" t="0" r="0" b="0"/>
           <wp:docPr id="1" name="0 Imagen" descr="small_developer_plus.png">
             <a:hlinkClick xmlns:a="http://schemas.openxmlformats.org/drawingml/2006/main" r:id="rId1"/>
           </wp:docPr>
@@ -11062,7 +13522,7 @@
                 <pic:spPr>
                   <a:xfrm>
                     <a:off x="0" y="0"/>
-                    <a:ext cx="304800" cy="552450"/>
+                    <a:ext cx="319226" cy="578596"/>
                   </a:xfrm>
                   <a:prstGeom prst="rect">
                     <a:avLst/>
@@ -11075,14 +13535,17 @@
       </w:drawing>
     </w:r>
     <w:r>
+      <w:t xml:space="preserve"> </w:t>
+    </w:r>
+    <w:r>
       <w:rPr>
         <w:noProof/>
         <w:lang w:val="en-US" w:eastAsia="en-US"/>
       </w:rPr>
       <w:drawing>
-        <wp:inline distT="0" distB="0" distL="0" distR="0">
-          <wp:extent cx="304800" cy="542925"/>
-          <wp:effectExtent l="19050" t="0" r="0" b="0"/>
+        <wp:inline distT="0" distB="0" distL="0" distR="0" wp14:anchorId="7FAB0DFE" wp14:editId="7DB4151A">
+          <wp:extent cx="318169" cy="566738"/>
+          <wp:effectExtent l="0" t="0" r="0" b="0"/>
           <wp:docPr id="3" name="2 Imagen" descr="small_solution_specialist.png">
             <a:hlinkClick xmlns:a="http://schemas.openxmlformats.org/drawingml/2006/main" r:id="rId3"/>
           </wp:docPr>
@@ -11105,7 +13568,7 @@
                 <pic:spPr>
                   <a:xfrm>
                     <a:off x="0" y="0"/>
-                    <a:ext cx="304800" cy="542925"/>
+                    <a:ext cx="322877" cy="575124"/>
                   </a:xfrm>
                   <a:prstGeom prst="rect">
                     <a:avLst/>
@@ -11123,7 +13586,7 @@
         <w:lang w:val="en-US" w:eastAsia="en-US"/>
       </w:rPr>
       <w:drawing>
-        <wp:inline distT="0" distB="0" distL="0" distR="0">
+        <wp:inline distT="0" distB="0" distL="0" distR="0" wp14:anchorId="4699859B" wp14:editId="0AA76C1F">
           <wp:extent cx="323349" cy="571500"/>
           <wp:effectExtent l="19050" t="0" r="501" b="0"/>
           <wp:docPr id="4" name="Imagen 1" descr="E:\Downloads\small_solution_specialist_m2.png">
@@ -11176,7 +13639,7 @@
         <w:lang w:val="en-US" w:eastAsia="en-US"/>
       </w:rPr>
       <w:drawing>
-        <wp:inline distT="0" distB="0" distL="0" distR="0">
+        <wp:inline distT="0" distB="0" distL="0" distR="0" wp14:anchorId="53EB8873" wp14:editId="0DDE7D8B">
           <wp:extent cx="314325" cy="569713"/>
           <wp:effectExtent l="19050" t="0" r="9525" b="0"/>
           <wp:docPr id="5" name="4 Imagen" descr="small_professional_developer_m2.png">
@@ -11213,12 +13676,116 @@
         </wp:inline>
       </w:drawing>
     </w:r>
+    <w:bookmarkStart w:id="3" w:name="_Hlk28939490"/>
+    <w:r>
+      <w:rPr>
+        <w:noProof/>
+      </w:rPr>
+      <w:drawing>
+        <wp:inline distT="0" distB="0" distL="0" distR="0" wp14:anchorId="2B830834" wp14:editId="5CDE6A09">
+          <wp:extent cx="317589" cy="575628"/>
+          <wp:effectExtent l="0" t="0" r="0" b="0"/>
+          <wp:docPr id="2" name="Imagen 2">
+            <a:hlinkClick xmlns:a="http://schemas.openxmlformats.org/drawingml/2006/main" r:id="rId9"/>
+          </wp:docPr>
+          <wp:cNvGraphicFramePr>
+            <a:graphicFrameLocks xmlns:a="http://schemas.openxmlformats.org/drawingml/2006/main" noChangeAspect="1"/>
+          </wp:cNvGraphicFramePr>
+          <a:graphic xmlns:a="http://schemas.openxmlformats.org/drawingml/2006/main">
+            <a:graphicData uri="http://schemas.openxmlformats.org/drawingml/2006/picture">
+              <pic:pic xmlns:pic="http://schemas.openxmlformats.org/drawingml/2006/picture">
+                <pic:nvPicPr>
+                  <pic:cNvPr id="2" name="Imagen 2">
+                    <a:hlinkClick r:id="rId9"/>
+                  </pic:cNvPr>
+                  <pic:cNvPicPr/>
+                </pic:nvPicPr>
+                <pic:blipFill>
+                  <a:blip r:embed="rId10">
+                    <a:extLst>
+                      <a:ext uri="{28A0092B-C50C-407E-A947-70E740481C1C}">
+                        <a14:useLocalDpi xmlns:a14="http://schemas.microsoft.com/office/drawing/2010/main" val="0"/>
+                      </a:ext>
+                    </a:extLst>
+                  </a:blip>
+                  <a:stretch>
+                    <a:fillRect/>
+                  </a:stretch>
+                </pic:blipFill>
+                <pic:spPr>
+                  <a:xfrm>
+                    <a:off x="0" y="0"/>
+                    <a:ext cx="331207" cy="600310"/>
+                  </a:xfrm>
+                  <a:prstGeom prst="rect">
+                    <a:avLst/>
+                  </a:prstGeom>
+                </pic:spPr>
+              </pic:pic>
+            </a:graphicData>
+          </a:graphic>
+        </wp:inline>
+      </w:drawing>
+    </w:r>
+    <w:r>
+      <w:rPr>
+        <w:noProof/>
+      </w:rPr>
+      <w:drawing>
+        <wp:inline distT="0" distB="0" distL="0" distR="0" wp14:anchorId="5B96CF7B" wp14:editId="43A29752">
+          <wp:extent cx="314435" cy="569912"/>
+          <wp:effectExtent l="0" t="0" r="0" b="0"/>
+          <wp:docPr id="7" name="Imagen 7">
+            <a:hlinkClick xmlns:a="http://schemas.openxmlformats.org/drawingml/2006/main" r:id="rId11"/>
+          </wp:docPr>
+          <wp:cNvGraphicFramePr>
+            <a:graphicFrameLocks xmlns:a="http://schemas.openxmlformats.org/drawingml/2006/main" noChangeAspect="1"/>
+          </wp:cNvGraphicFramePr>
+          <a:graphic xmlns:a="http://schemas.openxmlformats.org/drawingml/2006/main">
+            <a:graphicData uri="http://schemas.openxmlformats.org/drawingml/2006/picture">
+              <pic:pic xmlns:pic="http://schemas.openxmlformats.org/drawingml/2006/picture">
+                <pic:nvPicPr>
+                  <pic:cNvPr id="7" name="Imagen 7">
+                    <a:hlinkClick r:id="rId11"/>
+                  </pic:cNvPr>
+                  <pic:cNvPicPr/>
+                </pic:nvPicPr>
+                <pic:blipFill>
+                  <a:blip r:embed="rId12">
+                    <a:extLst>
+                      <a:ext uri="{28A0092B-C50C-407E-A947-70E740481C1C}">
+                        <a14:useLocalDpi xmlns:a14="http://schemas.microsoft.com/office/drawing/2010/main" val="0"/>
+                      </a:ext>
+                    </a:extLst>
+                  </a:blip>
+                  <a:stretch>
+                    <a:fillRect/>
+                  </a:stretch>
+                </pic:blipFill>
+                <pic:spPr>
+                  <a:xfrm>
+                    <a:off x="0" y="0"/>
+                    <a:ext cx="320284" cy="580514"/>
+                  </a:xfrm>
+                  <a:prstGeom prst="rect">
+                    <a:avLst/>
+                  </a:prstGeom>
+                </pic:spPr>
+              </pic:pic>
+            </a:graphicData>
+          </a:graphic>
+        </wp:inline>
+      </w:drawing>
+    </w:r>
+    <w:bookmarkEnd w:id="3"/>
+    <w:bookmarkEnd w:id="1"/>
+    <w:bookmarkEnd w:id="2"/>
   </w:p>
 </w:ftr>
 </file>
 
 <file path=word/footnotes.xml><?xml version="1.0" encoding="utf-8"?>
-<w:footnotes xmlns:wpc="http://schemas.microsoft.com/office/word/2010/wordprocessingCanvas" xmlns:cx="http://schemas.microsoft.com/office/drawing/2014/chartex" xmlns:cx1="http://schemas.microsoft.com/office/drawing/2015/9/8/chartex" xmlns:mc="http://schemas.openxmlformats.org/markup-compatibility/2006" xmlns:o="urn:schemas-microsoft-com:office:office" xmlns:r="http://schemas.openxmlformats.org/officeDocument/2006/relationships" xmlns:m="http://schemas.openxmlformats.org/officeDocument/2006/math" xmlns:v="urn:schemas-microsoft-com:vml" xmlns:wp14="http://schemas.microsoft.com/office/word/2010/wordprocessingDrawing" xmlns:wp="http://schemas.openxmlformats.org/drawingml/2006/wordprocessingDrawing" xmlns:w10="urn:schemas-microsoft-com:office:word" xmlns:w="http://schemas.openxmlformats.org/wordprocessingml/2006/main" xmlns:w14="http://schemas.microsoft.com/office/word/2010/wordml" xmlns:w15="http://schemas.microsoft.com/office/word/2012/wordml" xmlns:w16se="http://schemas.microsoft.com/office/word/2015/wordml/symex" xmlns:wpg="http://schemas.microsoft.com/office/word/2010/wordprocessingGroup" xmlns:wpi="http://schemas.microsoft.com/office/word/2010/wordprocessingInk" xmlns:wne="http://schemas.microsoft.com/office/word/2006/wordml" xmlns:wps="http://schemas.microsoft.com/office/word/2010/wordprocessingShape" mc:Ignorable="w14 w15 w16se wp14">
+<w:footnotes xmlns:wpc="http://schemas.microsoft.com/office/word/2010/wordprocessingCanvas" xmlns:cx="http://schemas.microsoft.com/office/drawing/2014/chartex" xmlns:cx1="http://schemas.microsoft.com/office/drawing/2015/9/8/chartex" xmlns:cx2="http://schemas.microsoft.com/office/drawing/2015/10/21/chartex" xmlns:cx3="http://schemas.microsoft.com/office/drawing/2016/5/9/chartex" xmlns:cx4="http://schemas.microsoft.com/office/drawing/2016/5/10/chartex" xmlns:cx5="http://schemas.microsoft.com/office/drawing/2016/5/11/chartex" xmlns:cx6="http://schemas.microsoft.com/office/drawing/2016/5/12/chartex" xmlns:cx7="http://schemas.microsoft.com/office/drawing/2016/5/13/chartex" xmlns:cx8="http://schemas.microsoft.com/office/drawing/2016/5/14/chartex" xmlns:mc="http://schemas.openxmlformats.org/markup-compatibility/2006" xmlns:aink="http://schemas.microsoft.com/office/drawing/2016/ink" xmlns:am3d="http://schemas.microsoft.com/office/drawing/2017/model3d" xmlns:o="urn:schemas-microsoft-com:office:office" xmlns:r="http://schemas.openxmlformats.org/officeDocument/2006/relationships" xmlns:m="http://schemas.openxmlformats.org/officeDocument/2006/math" xmlns:v="urn:schemas-microsoft-com:vml" xmlns:wp14="http://schemas.microsoft.com/office/word/2010/wordprocessingDrawing" xmlns:wp="http://schemas.openxmlformats.org/drawingml/2006/wordprocessingDrawing" xmlns:w10="urn:schemas-microsoft-com:office:word" xmlns:w="http://schemas.openxmlformats.org/wordprocessingml/2006/main" xmlns:w14="http://schemas.microsoft.com/office/word/2010/wordml" xmlns:w15="http://schemas.microsoft.com/office/word/2012/wordml" xmlns:w16cid="http://schemas.microsoft.com/office/word/2016/wordml/cid" xmlns:w16se="http://schemas.microsoft.com/office/word/2015/wordml/symex" xmlns:wpg="http://schemas.microsoft.com/office/word/2010/wordprocessingGroup" xmlns:wpi="http://schemas.microsoft.com/office/word/2010/wordprocessingInk" xmlns:wne="http://schemas.microsoft.com/office/word/2006/wordml" xmlns:wps="http://schemas.microsoft.com/office/word/2010/wordprocessingShape" mc:Ignorable="w14 w15 w16se w16cid wp14">
   <w:footnote w:type="separator" w:id="-1">
     <w:p>
       <w:pPr>
@@ -11243,7 +13810,7 @@
 </file>
 
 <file path=word/header1.xml><?xml version="1.0" encoding="utf-8"?>
-<w:hdr xmlns:wpc="http://schemas.microsoft.com/office/word/2010/wordprocessingCanvas" xmlns:cx="http://schemas.microsoft.com/office/drawing/2014/chartex" xmlns:cx1="http://schemas.microsoft.com/office/drawing/2015/9/8/chartex" xmlns:mc="http://schemas.openxmlformats.org/markup-compatibility/2006" xmlns:o="urn:schemas-microsoft-com:office:office" xmlns:r="http://schemas.openxmlformats.org/officeDocument/2006/relationships" xmlns:m="http://schemas.openxmlformats.org/officeDocument/2006/math" xmlns:v="urn:schemas-microsoft-com:vml" xmlns:wp14="http://schemas.microsoft.com/office/word/2010/wordprocessingDrawing" xmlns:wp="http://schemas.openxmlformats.org/drawingml/2006/wordprocessingDrawing" xmlns:w10="urn:schemas-microsoft-com:office:word" xmlns:w="http://schemas.openxmlformats.org/wordprocessingml/2006/main" xmlns:w14="http://schemas.microsoft.com/office/word/2010/wordml" xmlns:w15="http://schemas.microsoft.com/office/word/2012/wordml" xmlns:w16se="http://schemas.microsoft.com/office/word/2015/wordml/symex" xmlns:wpg="http://schemas.microsoft.com/office/word/2010/wordprocessingGroup" xmlns:wpi="http://schemas.microsoft.com/office/word/2010/wordprocessingInk" xmlns:wne="http://schemas.microsoft.com/office/word/2006/wordml" xmlns:wps="http://schemas.microsoft.com/office/word/2010/wordprocessingShape" mc:Ignorable="w14 w15 w16se wp14">
+<w:hdr xmlns:wpc="http://schemas.microsoft.com/office/word/2010/wordprocessingCanvas" xmlns:cx="http://schemas.microsoft.com/office/drawing/2014/chartex" xmlns:cx1="http://schemas.microsoft.com/office/drawing/2015/9/8/chartex" xmlns:cx2="http://schemas.microsoft.com/office/drawing/2015/10/21/chartex" xmlns:cx3="http://schemas.microsoft.com/office/drawing/2016/5/9/chartex" xmlns:cx4="http://schemas.microsoft.com/office/drawing/2016/5/10/chartex" xmlns:cx5="http://schemas.microsoft.com/office/drawing/2016/5/11/chartex" xmlns:cx6="http://schemas.microsoft.com/office/drawing/2016/5/12/chartex" xmlns:cx7="http://schemas.microsoft.com/office/drawing/2016/5/13/chartex" xmlns:cx8="http://schemas.microsoft.com/office/drawing/2016/5/14/chartex" xmlns:mc="http://schemas.openxmlformats.org/markup-compatibility/2006" xmlns:aink="http://schemas.microsoft.com/office/drawing/2016/ink" xmlns:am3d="http://schemas.microsoft.com/office/drawing/2017/model3d" xmlns:o="urn:schemas-microsoft-com:office:office" xmlns:r="http://schemas.openxmlformats.org/officeDocument/2006/relationships" xmlns:m="http://schemas.openxmlformats.org/officeDocument/2006/math" xmlns:v="urn:schemas-microsoft-com:vml" xmlns:wp14="http://schemas.microsoft.com/office/word/2010/wordprocessingDrawing" xmlns:wp="http://schemas.openxmlformats.org/drawingml/2006/wordprocessingDrawing" xmlns:w10="urn:schemas-microsoft-com:office:word" xmlns:w="http://schemas.openxmlformats.org/wordprocessingml/2006/main" xmlns:w14="http://schemas.microsoft.com/office/word/2010/wordml" xmlns:w15="http://schemas.microsoft.com/office/word/2012/wordml" xmlns:w16cid="http://schemas.microsoft.com/office/word/2016/wordml/cid" xmlns:w16se="http://schemas.microsoft.com/office/word/2015/wordml/symex" xmlns:wpg="http://schemas.microsoft.com/office/word/2010/wordprocessingGroup" xmlns:wpi="http://schemas.microsoft.com/office/word/2010/wordprocessingInk" xmlns:wne="http://schemas.microsoft.com/office/word/2006/wordml" xmlns:wps="http://schemas.microsoft.com/office/word/2010/wordprocessingShape" mc:Ignorable="w14 w15 w16se w16cid wp14">
   <w:p>
     <w:pPr>
       <w:pBdr>
@@ -11302,7 +13869,7 @@
 </file>
 
 <file path=word/numbering.xml><?xml version="1.0" encoding="utf-8"?>
-<w:numbering xmlns:wpc="http://schemas.microsoft.com/office/word/2010/wordprocessingCanvas" xmlns:cx="http://schemas.microsoft.com/office/drawing/2014/chartex" xmlns:cx1="http://schemas.microsoft.com/office/drawing/2015/9/8/chartex" xmlns:mc="http://schemas.openxmlformats.org/markup-compatibility/2006" xmlns:o="urn:schemas-microsoft-com:office:office" xmlns:r="http://schemas.openxmlformats.org/officeDocument/2006/relationships" xmlns:m="http://schemas.openxmlformats.org/officeDocument/2006/math" xmlns:v="urn:schemas-microsoft-com:vml" xmlns:wp14="http://schemas.microsoft.com/office/word/2010/wordprocessingDrawing" xmlns:wp="http://schemas.openxmlformats.org/drawingml/2006/wordprocessingDrawing" xmlns:w10="urn:schemas-microsoft-com:office:word" xmlns:w="http://schemas.openxmlformats.org/wordprocessingml/2006/main" xmlns:w14="http://schemas.microsoft.com/office/word/2010/wordml" xmlns:w15="http://schemas.microsoft.com/office/word/2012/wordml" xmlns:w16se="http://schemas.microsoft.com/office/word/2015/wordml/symex" xmlns:wpg="http://schemas.microsoft.com/office/word/2010/wordprocessingGroup" xmlns:wpi="http://schemas.microsoft.com/office/word/2010/wordprocessingInk" xmlns:wne="http://schemas.microsoft.com/office/word/2006/wordml" xmlns:wps="http://schemas.microsoft.com/office/word/2010/wordprocessingShape" mc:Ignorable="w14 w15 w16se wp14">
+<w:numbering xmlns:wpc="http://schemas.microsoft.com/office/word/2010/wordprocessingCanvas" xmlns:cx="http://schemas.microsoft.com/office/drawing/2014/chartex" xmlns:cx1="http://schemas.microsoft.com/office/drawing/2015/9/8/chartex" xmlns:cx2="http://schemas.microsoft.com/office/drawing/2015/10/21/chartex" xmlns:cx3="http://schemas.microsoft.com/office/drawing/2016/5/9/chartex" xmlns:cx4="http://schemas.microsoft.com/office/drawing/2016/5/10/chartex" xmlns:cx5="http://schemas.microsoft.com/office/drawing/2016/5/11/chartex" xmlns:cx6="http://schemas.microsoft.com/office/drawing/2016/5/12/chartex" xmlns:cx7="http://schemas.microsoft.com/office/drawing/2016/5/13/chartex" xmlns:cx8="http://schemas.microsoft.com/office/drawing/2016/5/14/chartex" xmlns:mc="http://schemas.openxmlformats.org/markup-compatibility/2006" xmlns:aink="http://schemas.microsoft.com/office/drawing/2016/ink" xmlns:am3d="http://schemas.microsoft.com/office/drawing/2017/model3d" xmlns:o="urn:schemas-microsoft-com:office:office" xmlns:r="http://schemas.openxmlformats.org/officeDocument/2006/relationships" xmlns:m="http://schemas.openxmlformats.org/officeDocument/2006/math" xmlns:v="urn:schemas-microsoft-com:vml" xmlns:wp14="http://schemas.microsoft.com/office/word/2010/wordprocessingDrawing" xmlns:wp="http://schemas.openxmlformats.org/drawingml/2006/wordprocessingDrawing" xmlns:w10="urn:schemas-microsoft-com:office:word" xmlns:w="http://schemas.openxmlformats.org/wordprocessingml/2006/main" xmlns:w14="http://schemas.microsoft.com/office/word/2010/wordml" xmlns:w15="http://schemas.microsoft.com/office/word/2012/wordml" xmlns:w16cid="http://schemas.microsoft.com/office/word/2016/wordml/cid" xmlns:w16se="http://schemas.microsoft.com/office/word/2015/wordml/symex" xmlns:wpg="http://schemas.microsoft.com/office/word/2010/wordprocessingGroup" xmlns:wpi="http://schemas.microsoft.com/office/word/2010/wordprocessingInk" xmlns:wne="http://schemas.microsoft.com/office/word/2006/wordml" xmlns:wps="http://schemas.microsoft.com/office/word/2010/wordprocessingShape" mc:Ignorable="w14 w15 w16se w16cid wp14">
   <w:abstractNum w:abstractNumId="0" w15:restartNumberingAfterBreak="0">
     <w:nsid w:val="00000003"/>
     <w:multiLevelType w:val="singleLevel"/>
@@ -11792,7 +14359,7 @@
 </file>
 
 <file path=word/styles.xml><?xml version="1.0" encoding="utf-8"?>
-<w:styles xmlns:mc="http://schemas.openxmlformats.org/markup-compatibility/2006" xmlns:r="http://schemas.openxmlformats.org/officeDocument/2006/relationships" xmlns:w="http://schemas.openxmlformats.org/wordprocessingml/2006/main" xmlns:w14="http://schemas.microsoft.com/office/word/2010/wordml" xmlns:w15="http://schemas.microsoft.com/office/word/2012/wordml" xmlns:w16se="http://schemas.microsoft.com/office/word/2015/wordml/symex" mc:Ignorable="w14 w15 w16se">
+<w:styles xmlns:mc="http://schemas.openxmlformats.org/markup-compatibility/2006" xmlns:r="http://schemas.openxmlformats.org/officeDocument/2006/relationships" xmlns:w="http://schemas.openxmlformats.org/wordprocessingml/2006/main" xmlns:w14="http://schemas.microsoft.com/office/word/2010/wordml" xmlns:w15="http://schemas.microsoft.com/office/word/2012/wordml" xmlns:w16cid="http://schemas.microsoft.com/office/word/2016/wordml/cid" xmlns:w16se="http://schemas.microsoft.com/office/word/2015/wordml/symex" mc:Ignorable="w14 w15 w16se w16cid">
   <w:docDefaults>
     <w:rPrDefault>
       <w:rPr>
@@ -11802,7 +14369,7 @@
     </w:rPrDefault>
     <w:pPrDefault/>
   </w:docDefaults>
-  <w:latentStyles w:defLockedState="0" w:defUIPriority="0" w:defSemiHidden="0" w:defUnhideWhenUsed="0" w:defQFormat="0" w:count="371">
+  <w:latentStyles w:defLockedState="0" w:defUIPriority="0" w:defSemiHidden="0" w:defUnhideWhenUsed="0" w:defQFormat="0" w:count="376">
     <w:lsdException w:name="Normal" w:qFormat="1"/>
     <w:lsdException w:name="heading 1" w:qFormat="1"/>
     <w:lsdException w:name="heading 2" w:semiHidden="1" w:unhideWhenUsed="1" w:qFormat="1"/>
@@ -11902,7 +14469,6 @@
     <w:lsdException w:name="HTML Sample" w:semiHidden="1" w:unhideWhenUsed="1"/>
     <w:lsdException w:name="HTML Typewriter" w:semiHidden="1" w:unhideWhenUsed="1"/>
     <w:lsdException w:name="HTML Variable" w:semiHidden="1" w:unhideWhenUsed="1"/>
-    <w:lsdException w:name="Normal Table" w:semiHidden="1" w:unhideWhenUsed="1"/>
     <w:lsdException w:name="annotation subject" w:semiHidden="1" w:unhideWhenUsed="1"/>
     <w:lsdException w:name="No List" w:semiHidden="1" w:unhideWhenUsed="1"/>
     <w:lsdException w:name="Outline List 1" w:semiHidden="1" w:unhideWhenUsed="1"/>
@@ -11945,11 +14511,8 @@
     <w:lsdException w:name="Table Contemporary" w:semiHidden="1" w:unhideWhenUsed="1"/>
     <w:lsdException w:name="Table Elegant" w:semiHidden="1" w:unhideWhenUsed="1"/>
     <w:lsdException w:name="Table Professional" w:semiHidden="1" w:unhideWhenUsed="1"/>
-    <w:lsdException w:name="Table Subtle 1" w:semiHidden="1" w:unhideWhenUsed="1"/>
     <w:lsdException w:name="Table Subtle 2" w:semiHidden="1" w:unhideWhenUsed="1"/>
     <w:lsdException w:name="Table Web 1" w:semiHidden="1" w:unhideWhenUsed="1"/>
-    <w:lsdException w:name="Table Web 2" w:semiHidden="1" w:unhideWhenUsed="1"/>
-    <w:lsdException w:name="Table Web 3" w:semiHidden="1" w:unhideWhenUsed="1"/>
     <w:lsdException w:name="Balloon Text" w:semiHidden="1" w:unhideWhenUsed="1"/>
     <w:lsdException w:name="Table Theme" w:semiHidden="1" w:unhideWhenUsed="1"/>
     <w:lsdException w:name="Placeholder Text" w:semiHidden="1" w:uiPriority="99"/>
@@ -12167,6 +14730,11 @@
     <w:lsdException w:name="List Table 5 Dark Accent 6" w:uiPriority="50"/>
     <w:lsdException w:name="List Table 6 Colorful Accent 6" w:uiPriority="51"/>
     <w:lsdException w:name="List Table 7 Colorful Accent 6" w:uiPriority="52"/>
+    <w:lsdException w:name="Mention" w:semiHidden="1" w:uiPriority="99" w:unhideWhenUsed="1"/>
+    <w:lsdException w:name="Smart Hyperlink" w:semiHidden="1" w:uiPriority="99" w:unhideWhenUsed="1"/>
+    <w:lsdException w:name="Hashtag" w:semiHidden="1" w:uiPriority="99" w:unhideWhenUsed="1"/>
+    <w:lsdException w:name="Unresolved Mention" w:semiHidden="1" w:uiPriority="99" w:unhideWhenUsed="1"/>
+    <w:lsdException w:name="Smart Link" w:semiHidden="1" w:uiPriority="99" w:unhideWhenUsed="1"/>
   </w:latentStyles>
   <w:style w:type="paragraph" w:default="1" w:styleId="Normal">
     <w:name w:val="Normal"/>
@@ -12806,7 +15374,7 @@
 </file>
 
 <file path=customXml/itemProps1.xml><?xml version="1.0" encoding="utf-8"?>
-<ds:datastoreItem xmlns:ds="http://schemas.openxmlformats.org/officeDocument/2006/customXml" ds:itemID="{F44A6F47-E867-4A46-9FF9-91B3FC1E8E43}">
+<ds:datastoreItem xmlns:ds="http://schemas.openxmlformats.org/officeDocument/2006/customXml" ds:itemID="{F2B03A3A-70EC-4D64-9AF9-F79E976C2235}">
   <ds:schemaRefs>
     <ds:schemaRef ds:uri="http://schemas.openxmlformats.org/officeDocument/2006/bibliography"/>
   </ds:schemaRefs>

</xml_diff>